<commit_message>
Updated thesis writing (abstract, introduction and LSTM part)
</commit_message>
<xml_diff>
--- a/thesis.docx
+++ b/thesis.docx
@@ -287,10 +287,32 @@
           <w:p>
             <w:pPr>
               <w:pStyle w:val="Coverbodytext"/>
+              <w:rPr>
+                <w:lang w:val="en-US"/>
+              </w:rPr>
             </w:pPr>
+            <w:proofErr w:type="spellStart"/>
             <w:r>
-              <w:t>Okko Rasanen</w:t>
+              <w:rPr>
+                <w:lang w:val="en-US"/>
+              </w:rPr>
+              <w:t>Okko</w:t>
             </w:r>
+            <w:proofErr w:type="spellEnd"/>
+            <w:r>
+              <w:rPr>
+                <w:lang w:val="en-US"/>
+              </w:rPr>
+              <w:t xml:space="preserve"> </w:t>
+            </w:r>
+            <w:proofErr w:type="spellStart"/>
+            <w:r>
+              <w:rPr>
+                <w:lang w:val="en-US"/>
+              </w:rPr>
+              <w:t>Rasanen</w:t>
+            </w:r>
+            <w:proofErr w:type="spellEnd"/>
           </w:p>
           <w:p>
             <w:pPr>
@@ -302,8 +324,19 @@
               </w:rPr>
             </w:pPr>
             <w:r>
-              <w:t>Joni Pajarinen</w:t>
+              <w:rPr>
+                <w:lang w:val="en-US"/>
+              </w:rPr>
+              <w:t xml:space="preserve">Joni </w:t>
             </w:r>
+            <w:proofErr w:type="spellStart"/>
+            <w:r>
+              <w:rPr>
+                <w:lang w:val="en-US"/>
+              </w:rPr>
+              <w:t>Pajarinen</w:t>
+            </w:r>
+            <w:proofErr w:type="spellEnd"/>
           </w:p>
           <w:p>
             <w:pPr>
@@ -331,6 +364,7 @@
               </w:rPr>
               <w:t>th</w:t>
             </w:r>
+            <w:proofErr w:type="gramStart"/>
             <w:r>
               <w:rPr>
                 <w:rFonts w:cs="Arial"/>
@@ -339,6 +373,7 @@
               </w:rPr>
               <w:t xml:space="preserve"> 2020</w:t>
             </w:r>
+            <w:proofErr w:type="gramEnd"/>
           </w:p>
           <w:p>
             <w:pPr>
@@ -381,6 +416,9 @@
           <w:tab w:val="center" w:pos="4252"/>
         </w:tabs>
         <w:ind w:firstLine="0"/>
+        <w:rPr>
+          <w:lang w:val="en-US"/>
+        </w:rPr>
         <w:sectPr>
           <w:headerReference w:type="default" r:id="rId8"/>
           <w:headerReference w:type="first" r:id="rId9"/>
@@ -497,12 +535,14 @@
         </w:rPr>
         <w:t>th</w:t>
       </w:r>
+      <w:proofErr w:type="gramStart"/>
       <w:r>
         <w:rPr>
           <w:lang w:val="en-GB"/>
         </w:rPr>
         <w:t xml:space="preserve"> 2020</w:t>
       </w:r>
+      <w:proofErr w:type="gramEnd"/>
     </w:p>
     <w:p>
       <w:pPr>
@@ -523,83 +563,22 @@
         <w:rPr>
           <w:rFonts w:ascii="Times New Roman" w:eastAsia="Times New Roman" w:hAnsi="Times New Roman" w:cs="Times New Roman"/>
           <w:szCs w:val="20"/>
-          <w:lang w:val="en-VN"/>
+          <w:lang w:val="en-US"/>
         </w:rPr>
       </w:pPr>
     </w:p>
     <w:p>
       <w:pPr>
         <w:pStyle w:val="AbstractText1"/>
-        <w:ind w:firstLine="0"/>
-        <w:rPr>
-          <w:lang w:val="en-GB"/>
-        </w:rPr>
-      </w:pPr>
-      <w:r>
-        <w:rPr>
-          <w:lang w:val="en-VN"/>
-        </w:rPr>
-        <w:t>Text generation tasks are more and more becoming prominent, with the help of deep learning frameworks and libraries such as Tensorflow, Keras, Pytorch, ….</w:t>
-      </w:r>
-      <w:r>
-        <w:rPr>
-          <w:lang w:val="vi-VN"/>
-        </w:rPr>
-        <w:t xml:space="preserve"> However, </w:t>
-      </w:r>
-      <w:r>
-        <w:rPr>
-          <w:lang w:val="en-GB"/>
-        </w:rPr>
-        <w:t xml:space="preserve">more specific and complex text generation models require </w:t>
-      </w:r>
-      <w:r>
-        <w:rPr>
-          <w:lang w:val="en-GB"/>
-        </w:rPr>
-        <w:t xml:space="preserve">a significant amount of data, which are not always available for programmers. Hence, reinforcement learning systems are added to compensate for the lack of data. One of the problems of this approach is that there are not many reinforcement learning frameworks or libraries which support deep learning technologies. This paper discusses the concepts and creation of a text generation system using </w:t>
-      </w:r>
-      <w:proofErr w:type="spellStart"/>
-      <w:r>
-        <w:rPr>
-          <w:lang w:val="en-GB"/>
-        </w:rPr>
-        <w:t>Tensorflow</w:t>
-      </w:r>
-      <w:proofErr w:type="spellEnd"/>
-      <w:r>
-        <w:rPr>
-          <w:lang w:val="en-GB"/>
-        </w:rPr>
-        <w:t xml:space="preserve"> and </w:t>
-      </w:r>
-      <w:proofErr w:type="spellStart"/>
-      <w:r>
-        <w:rPr>
-          <w:lang w:val="en-GB"/>
-        </w:rPr>
-        <w:t>Keras</w:t>
-      </w:r>
-      <w:proofErr w:type="spellEnd"/>
-      <w:r>
-        <w:rPr>
-          <w:lang w:val="en-GB"/>
-        </w:rPr>
-        <w:t xml:space="preserve"> for deep learning and Ray/</w:t>
-      </w:r>
-      <w:proofErr w:type="spellStart"/>
-      <w:r>
-        <w:rPr>
-          <w:lang w:val="en-GB"/>
-        </w:rPr>
-        <w:t>RLLib</w:t>
-      </w:r>
-      <w:proofErr w:type="spellEnd"/>
-      <w:r>
-        <w:rPr>
-          <w:lang w:val="en-GB"/>
-        </w:rPr>
-        <w:t xml:space="preserve"> framework for reinforcement learning. Chapter 2 explains the concepts needed to understand the system. Chapter 3 describes the creation of the system, and chapter 4 discusses the results and observations from chapter 3. This research aims to find an alternative to improving the quality of text generation</w:t>
+        <w:rPr>
+          <w:lang w:val="en-US"/>
+        </w:rPr>
+      </w:pPr>
+      <w:r>
+        <w:rPr>
+          <w:lang w:val="en-US"/>
+        </w:rPr>
+        <w:t>Text generation tasks are becoming more and more prominent in applications such as machine translation, image captioning, dialogue system, etc. Unfortunately, to be able to generate meaningful outputs, text generation systems often require an extremely large amount of data. This Bachelor’s thesis introduces an approach of building a text generation application that compensates for the lack of data. The thesis first discusses training a relatively small text dataset using supervised learning. The system is then fine-tuned by applying specific reinforcement learning techniques. Finally, the quality of text generated is compared with that of a text generation system using only supervised learning for a significantly larger dataset.</w:t>
       </w:r>
     </w:p>
     <w:p>
@@ -607,7 +586,7 @@
         <w:pStyle w:val="AbstractText2"/>
         <w:rPr>
           <w:rFonts w:cs="Arial"/>
-          <w:lang w:val="en-GB"/>
+          <w:lang w:val="en-US"/>
         </w:rPr>
       </w:pPr>
     </w:p>
@@ -809,7 +788,7 @@
         <w:rPr>
           <w:lang w:val="en-GB"/>
         </w:rPr>
-        <w:t xml:space="preserve">I would like to thank my thesis supervisors,  assistant professor </w:t>
+        <w:t xml:space="preserve">I would like to thank my thesis supervisors, assistant professor </w:t>
       </w:r>
       <w:proofErr w:type="spellStart"/>
       <w:r>
@@ -984,7 +963,6 @@
           <w:caps w:val="0"/>
           <w:sz w:val="24"/>
           <w:szCs w:val="24"/>
-          <w:lang w:val="en-VN"/>
         </w:rPr>
       </w:pPr>
       <w:r>
@@ -1022,7 +1000,6 @@
             <w:caps w:val="0"/>
             <w:sz w:val="24"/>
             <w:szCs w:val="24"/>
-            <w:lang w:val="en-VN"/>
           </w:rPr>
           <w:tab/>
         </w:r>
@@ -1084,7 +1061,6 @@
           <w:caps w:val="0"/>
           <w:sz w:val="24"/>
           <w:szCs w:val="24"/>
-          <w:lang w:val="en-VN"/>
         </w:rPr>
       </w:pPr>
       <w:hyperlink w:anchor="_Toc37719984" w:history="1">
@@ -1101,7 +1077,6 @@
             <w:caps w:val="0"/>
             <w:sz w:val="24"/>
             <w:szCs w:val="24"/>
-            <w:lang w:val="en-VN"/>
           </w:rPr>
           <w:tab/>
         </w:r>
@@ -1166,7 +1141,6 @@
           <w:noProof/>
           <w:sz w:val="24"/>
           <w:szCs w:val="24"/>
-          <w:lang w:val="en-VN"/>
         </w:rPr>
       </w:pPr>
       <w:hyperlink w:anchor="_Toc37719985" w:history="1">
@@ -1184,7 +1158,6 @@
             <w:noProof/>
             <w:sz w:val="24"/>
             <w:szCs w:val="24"/>
-            <w:lang w:val="en-VN"/>
           </w:rPr>
           <w:tab/>
         </w:r>
@@ -1257,7 +1230,6 @@
           <w:noProof/>
           <w:sz w:val="24"/>
           <w:szCs w:val="24"/>
-          <w:lang w:val="en-VN"/>
         </w:rPr>
       </w:pPr>
       <w:hyperlink w:anchor="_Toc37719986" w:history="1">
@@ -1275,7 +1247,6 @@
             <w:noProof/>
             <w:sz w:val="24"/>
             <w:szCs w:val="24"/>
-            <w:lang w:val="en-VN"/>
           </w:rPr>
           <w:tab/>
         </w:r>
@@ -1348,7 +1319,6 @@
           <w:noProof/>
           <w:sz w:val="24"/>
           <w:szCs w:val="24"/>
-          <w:lang w:val="en-VN"/>
         </w:rPr>
       </w:pPr>
       <w:hyperlink w:anchor="_Toc37719987" w:history="1">
@@ -1366,7 +1336,6 @@
             <w:noProof/>
             <w:sz w:val="24"/>
             <w:szCs w:val="24"/>
-            <w:lang w:val="en-VN"/>
           </w:rPr>
           <w:tab/>
         </w:r>
@@ -1439,7 +1408,6 @@
           <w:noProof/>
           <w:sz w:val="24"/>
           <w:szCs w:val="24"/>
-          <w:lang w:val="en-VN"/>
         </w:rPr>
       </w:pPr>
       <w:hyperlink w:anchor="_Toc37719988" w:history="1">
@@ -1457,7 +1425,6 @@
             <w:noProof/>
             <w:sz w:val="24"/>
             <w:szCs w:val="24"/>
-            <w:lang w:val="en-VN"/>
           </w:rPr>
           <w:tab/>
         </w:r>
@@ -1527,7 +1494,6 @@
           <w:caps w:val="0"/>
           <w:sz w:val="24"/>
           <w:szCs w:val="24"/>
-          <w:lang w:val="en-VN"/>
         </w:rPr>
       </w:pPr>
       <w:hyperlink w:anchor="_Toc37719989" w:history="1">
@@ -1544,7 +1510,6 @@
             <w:caps w:val="0"/>
             <w:sz w:val="24"/>
             <w:szCs w:val="24"/>
-            <w:lang w:val="en-VN"/>
           </w:rPr>
           <w:tab/>
         </w:r>
@@ -1609,7 +1574,6 @@
           <w:noProof/>
           <w:sz w:val="24"/>
           <w:szCs w:val="24"/>
-          <w:lang w:val="en-VN"/>
         </w:rPr>
       </w:pPr>
       <w:hyperlink w:anchor="_Toc37719990" w:history="1">
@@ -1627,7 +1591,6 @@
             <w:noProof/>
             <w:sz w:val="24"/>
             <w:szCs w:val="24"/>
-            <w:lang w:val="en-VN"/>
           </w:rPr>
           <w:tab/>
         </w:r>
@@ -1697,7 +1660,6 @@
           <w:noProof/>
           <w:sz w:val="24"/>
           <w:szCs w:val="24"/>
-          <w:lang w:val="en-VN"/>
         </w:rPr>
       </w:pPr>
       <w:hyperlink w:anchor="_Toc37719991" w:history="1">
@@ -1715,7 +1677,6 @@
             <w:noProof/>
             <w:sz w:val="24"/>
             <w:szCs w:val="24"/>
-            <w:lang w:val="en-VN"/>
           </w:rPr>
           <w:tab/>
         </w:r>
@@ -1788,7 +1749,6 @@
           <w:noProof/>
           <w:sz w:val="24"/>
           <w:szCs w:val="24"/>
-          <w:lang w:val="en-VN"/>
         </w:rPr>
       </w:pPr>
       <w:hyperlink w:anchor="_Toc37719992" w:history="1">
@@ -1806,7 +1766,6 @@
             <w:noProof/>
             <w:sz w:val="24"/>
             <w:szCs w:val="24"/>
-            <w:lang w:val="en-VN"/>
           </w:rPr>
           <w:tab/>
         </w:r>
@@ -1876,7 +1835,6 @@
           <w:noProof/>
           <w:sz w:val="24"/>
           <w:szCs w:val="24"/>
-          <w:lang w:val="en-VN"/>
         </w:rPr>
       </w:pPr>
       <w:hyperlink w:anchor="_Toc37719993" w:history="1">
@@ -1894,7 +1852,6 @@
             <w:noProof/>
             <w:sz w:val="24"/>
             <w:szCs w:val="24"/>
-            <w:lang w:val="en-VN"/>
           </w:rPr>
           <w:tab/>
         </w:r>
@@ -1964,7 +1921,6 @@
           <w:caps w:val="0"/>
           <w:sz w:val="24"/>
           <w:szCs w:val="24"/>
-          <w:lang w:val="en-VN"/>
         </w:rPr>
       </w:pPr>
       <w:hyperlink w:anchor="_Toc37719994" w:history="1">
@@ -1981,7 +1937,6 @@
             <w:caps w:val="0"/>
             <w:sz w:val="24"/>
             <w:szCs w:val="24"/>
-            <w:lang w:val="en-VN"/>
           </w:rPr>
           <w:tab/>
         </w:r>
@@ -2043,7 +1998,6 @@
           <w:caps w:val="0"/>
           <w:sz w:val="24"/>
           <w:szCs w:val="24"/>
-          <w:lang w:val="en-VN"/>
         </w:rPr>
       </w:pPr>
       <w:hyperlink w:anchor="_Toc37719995" w:history="1">
@@ -2060,7 +2014,6 @@
             <w:caps w:val="0"/>
             <w:sz w:val="24"/>
             <w:szCs w:val="24"/>
-            <w:lang w:val="en-VN"/>
           </w:rPr>
           <w:tab/>
         </w:r>
@@ -2122,7 +2075,6 @@
           <w:caps w:val="0"/>
           <w:sz w:val="24"/>
           <w:szCs w:val="24"/>
-          <w:lang w:val="en-VN"/>
         </w:rPr>
       </w:pPr>
       <w:hyperlink w:anchor="_Toc37719996" w:history="1">
@@ -2233,7 +2185,6 @@
           <w:noProof/>
           <w:sz w:val="24"/>
           <w:szCs w:val="24"/>
-          <w:lang w:val="en-VN"/>
         </w:rPr>
       </w:pPr>
       <w:r>
@@ -2327,7 +2278,6 @@
           <w:noProof/>
           <w:sz w:val="24"/>
           <w:szCs w:val="24"/>
-          <w:lang w:val="en-VN"/>
         </w:rPr>
       </w:pPr>
       <w:hyperlink w:anchor="_Toc37601141" w:history="1">
@@ -2400,7 +2350,6 @@
           <w:noProof/>
           <w:sz w:val="24"/>
           <w:szCs w:val="24"/>
-          <w:lang w:val="en-VN"/>
         </w:rPr>
       </w:pPr>
       <w:hyperlink w:anchor="_Toc37601142" w:history="1">
@@ -2473,7 +2422,6 @@
           <w:noProof/>
           <w:sz w:val="24"/>
           <w:szCs w:val="24"/>
-          <w:lang w:val="en-VN"/>
         </w:rPr>
       </w:pPr>
       <w:hyperlink w:anchor="_Toc37601143" w:history="1">
@@ -2546,7 +2494,6 @@
           <w:noProof/>
           <w:sz w:val="24"/>
           <w:szCs w:val="24"/>
-          <w:lang w:val="en-VN"/>
         </w:rPr>
       </w:pPr>
       <w:hyperlink w:anchor="_Toc37601144" w:history="1">
@@ -2797,7 +2744,21 @@
         <w:rPr>
           <w:lang w:val="en-GB"/>
         </w:rPr>
-        <w:t>The ability for machines and computers to understand and use human’s languages has been one of the most popular topics in the field of artificial intelligence. Interactions between machines and humans have been extremely difficult, since machine code (or language) is completely incomprehensible. Hence, the field natural language processing (NLP) is derived, with the aim to help computers interact with humans and vice versa. There are useful applications of NLP, including machine translation, which has the ability to translate from a language to another, speech recognition, sentiment analysis, which predicts and analyses human’s emotions based on their input text, and text generation.</w:t>
+        <w:t xml:space="preserve">The ability for machines and computers to understand and use human’s languages has been one of the most popular topics in the field of artificial intelligence. Interactions between machines and humans have been extremely difficult, since machine code (or language) is completely incomprehensible. Hence, the field natural language processing (NLP) is derived, with the aim to help computers interact with humans and vice versa. There are useful applications of NLP, including machine translation, which has the ability to translate from a language to another, speech recognition, sentiment analysis, which </w:t>
+      </w:r>
+      <w:proofErr w:type="gramStart"/>
+      <w:r>
+        <w:rPr>
+          <w:lang w:val="en-GB"/>
+        </w:rPr>
+        <w:t>predicts</w:t>
+      </w:r>
+      <w:proofErr w:type="gramEnd"/>
+      <w:r>
+        <w:rPr>
+          <w:lang w:val="en-GB"/>
+        </w:rPr>
+        <w:t xml:space="preserve"> and analyses human’s emotions based on their input text, and text generation.</w:t>
       </w:r>
     </w:p>
     <w:p>
@@ -3105,6 +3066,9 @@
     <w:p>
       <w:pPr>
         <w:pStyle w:val="BodyText1"/>
+        <w:rPr>
+          <w:lang w:val="en-US"/>
+        </w:rPr>
       </w:pPr>
     </w:p>
     <w:p>
@@ -3195,25 +3159,7 @@
         <w:rPr>
           <w:lang w:val="en-GB"/>
         </w:rPr>
-        <w:t xml:space="preserve">RNNs work is the prerequisite to understanding the structure of Long short-term memory RNNs (LSTM). </w:t>
-      </w:r>
-      <w:r>
-        <w:rPr>
-          <w:lang w:val="en-GB"/>
-        </w:rPr>
-        <w:t xml:space="preserve">The architecture of an RNN is dynamic, thus, it keeps track of an internal state within each step of the network. </w:t>
-      </w:r>
-      <w:r>
-        <w:rPr>
-          <w:lang w:val="en-GB"/>
-        </w:rPr>
-        <w:t xml:space="preserve">The most well-known RNN architecture is called “Elman Network” which consists of three layers. </w:t>
-      </w:r>
-      <w:r>
-        <w:rPr>
-          <w:lang w:val="en-GB"/>
-        </w:rPr>
-        <w:t>The</w:t>
+        <w:t>RNNs work is the prerequisite to understanding the structure of Long short-term memory RNNs (LSTM). The architecture of an RNN is dynamic, thus, it keeps track of an internal state within each step of the network. The most well-known RNN architecture is called “Elman Network” which consists of three layers. The</w:t>
       </w:r>
       <w:r>
         <w:rPr>
@@ -3238,7 +3184,7 @@
       <w:pPr>
         <w:pStyle w:val="BodyText1"/>
         <w:rPr>
-          <w:lang w:val="vi-VN"/>
+          <w:lang w:val="en-US"/>
         </w:rPr>
       </w:pPr>
     </w:p>
@@ -3246,146 +3192,132 @@
       <w:pPr>
         <w:pStyle w:val="BodyText1"/>
         <w:rPr>
-          <w:lang w:val="vi-VN"/>
-        </w:rPr>
-      </w:pPr>
-    </w:p>
-    <w:p>
-      <w:pPr>
-        <w:spacing w:line="360" w:lineRule="auto"/>
-        <w:rPr>
-          <w:rFonts w:cs="Arial"/>
-          <w:sz w:val="24"/>
-          <w:szCs w:val="24"/>
-          <w:lang w:val="en-GB"/>
-        </w:rPr>
-      </w:pPr>
-    </w:p>
-    <w:p>
-      <w:pPr>
-        <w:spacing w:line="360" w:lineRule="auto"/>
-        <w:rPr>
-          <w:rFonts w:cs="Arial"/>
-          <w:sz w:val="24"/>
-          <w:szCs w:val="24"/>
-          <w:lang w:val="en-GB"/>
-        </w:rPr>
-      </w:pPr>
-    </w:p>
-    <w:p>
-      <w:pPr>
-        <w:spacing w:line="360" w:lineRule="auto"/>
-        <w:rPr>
-          <w:rFonts w:cs="Arial"/>
-          <w:sz w:val="24"/>
-          <w:szCs w:val="24"/>
-          <w:lang w:val="en-GB"/>
-        </w:rPr>
-      </w:pPr>
-    </w:p>
-    <w:p>
-      <w:pPr>
-        <w:spacing w:line="360" w:lineRule="auto"/>
-        <w:jc w:val="center"/>
-        <w:rPr>
-          <w:rFonts w:cs="Arial"/>
-          <w:sz w:val="24"/>
-          <w:szCs w:val="24"/>
-          <w:lang w:val="en-GB"/>
-        </w:rPr>
-      </w:pPr>
-    </w:p>
-    <w:p>
-      <w:pPr>
-        <w:spacing w:line="360" w:lineRule="auto"/>
-        <w:jc w:val="center"/>
-        <w:rPr>
-          <w:rFonts w:cs="Arial"/>
-          <w:sz w:val="24"/>
-          <w:szCs w:val="24"/>
-          <w:lang w:val="en-GB"/>
-        </w:rPr>
-      </w:pPr>
-    </w:p>
-    <w:p>
-      <w:pPr>
-        <w:spacing w:line="360" w:lineRule="auto"/>
-        <w:jc w:val="center"/>
-        <w:rPr>
-          <w:rFonts w:cs="Arial"/>
-          <w:sz w:val="24"/>
-          <w:szCs w:val="24"/>
-          <w:lang w:val="en-GB"/>
-        </w:rPr>
-      </w:pPr>
-    </w:p>
-    <w:p>
-      <w:pPr>
-        <w:spacing w:line="360" w:lineRule="auto"/>
-        <w:jc w:val="center"/>
-        <w:rPr>
-          <w:rFonts w:cs="Arial"/>
-          <w:sz w:val="24"/>
-          <w:szCs w:val="24"/>
-          <w:lang w:val="en-GB"/>
-        </w:rPr>
-      </w:pPr>
-    </w:p>
-    <w:p>
-      <w:pPr>
-        <w:spacing w:line="360" w:lineRule="auto"/>
-        <w:jc w:val="center"/>
-        <w:rPr>
-          <w:rFonts w:cs="Arial"/>
-          <w:sz w:val="24"/>
-          <w:szCs w:val="24"/>
-          <w:lang w:val="en-GB"/>
-        </w:rPr>
-      </w:pPr>
-    </w:p>
-    <w:p>
-      <w:pPr>
-        <w:spacing w:line="360" w:lineRule="auto"/>
-        <w:rPr>
-          <w:rFonts w:cs="Arial"/>
-          <w:sz w:val="24"/>
-          <w:szCs w:val="24"/>
-          <w:lang w:val="en-GB"/>
-        </w:rPr>
-      </w:pPr>
-    </w:p>
-    <w:p>
-      <w:pPr>
-        <w:spacing w:line="360" w:lineRule="auto"/>
-        <w:jc w:val="center"/>
-        <w:rPr>
-          <w:rFonts w:cs="Arial"/>
-          <w:sz w:val="24"/>
-          <w:szCs w:val="24"/>
-          <w:lang w:val="en-GB"/>
-        </w:rPr>
-      </w:pPr>
-    </w:p>
-    <w:p>
-      <w:pPr>
-        <w:keepNext/>
-        <w:spacing w:line="360" w:lineRule="auto"/>
-        <w:jc w:val="center"/>
-      </w:pPr>
-      <w:r>
-        <w:rPr>
-          <w:rFonts w:cs="Arial"/>
+          <w:lang w:val="en-US"/>
+        </w:rPr>
+      </w:pPr>
+      <w:r>
+        <w:rPr>
+          <w:lang w:val="en-US"/>
+        </w:rPr>
+        <w:t>Theoretically, having loops inside an RNN means that it has access to the previous state of the model. For example, when training a character-based text generation model, having access to previous output characters (or sequence) increases the literacy (or meaningfulness) of the generated text. However, there are limitations to recurrent neural networks. In terms of solving problems that require learning long-term temporal dependencies, such as text generation where the gap between the context and the output is considerably large, recurrent neural networks are proved to be</w:t>
+      </w:r>
+      <w:r>
+        <w:rPr>
+          <w:lang w:val="en-US"/>
+        </w:rPr>
+        <w:tab/>
+        <w:t xml:space="preserve">incapable(ref). Moreover, while training the neural network, gradient descent is often used to optimize the network’s parameters. As the structure of an RNN becomes more complex, gradients of the network’s output with respect to the network’s parameters will at some time becomes significantly small, thus causing a problem called vanishing gradient problem. This makes the process of optimizing the network parameters more difficult and eventually impossible. </w:t>
+      </w:r>
+    </w:p>
+    <w:p>
+      <w:pPr>
+        <w:pStyle w:val="BodyText1"/>
+        <w:rPr>
+          <w:lang w:val="en-US"/>
+        </w:rPr>
+      </w:pPr>
+    </w:p>
+    <w:p>
+      <w:pPr>
+        <w:pStyle w:val="BodyText1"/>
+        <w:rPr>
+          <w:lang w:val="en-US"/>
+        </w:rPr>
+      </w:pPr>
+      <w:r>
+        <w:rPr>
+          <w:lang w:val="en-US"/>
+        </w:rPr>
+        <w:lastRenderedPageBreak/>
+        <w:t xml:space="preserve">Fortunately, a new RNN structure was made to solve the vanishing gradient problem, as well as provide the capability to learn long-term dependencies. Long </w:t>
+      </w:r>
+      <w:proofErr w:type="gramStart"/>
+      <w:r>
+        <w:rPr>
+          <w:lang w:val="en-US"/>
+        </w:rPr>
+        <w:t>Short Term</w:t>
+      </w:r>
+      <w:proofErr w:type="gramEnd"/>
+      <w:r>
+        <w:rPr>
+          <w:lang w:val="en-US"/>
+        </w:rPr>
+        <w:t xml:space="preserve"> Memory networks (LSTM) was introduced by </w:t>
+      </w:r>
+      <w:proofErr w:type="spellStart"/>
+      <w:r>
+        <w:rPr>
+          <w:lang w:val="en-US"/>
+        </w:rPr>
+        <w:t>Hochreiter</w:t>
+      </w:r>
+      <w:proofErr w:type="spellEnd"/>
+      <w:r>
+        <w:rPr>
+          <w:lang w:val="en-US"/>
+        </w:rPr>
+        <w:t xml:space="preserve"> and </w:t>
+      </w:r>
+      <w:proofErr w:type="spellStart"/>
+      <w:r>
+        <w:rPr>
+          <w:lang w:val="en-US"/>
+        </w:rPr>
+        <w:t>Schmidhuber</w:t>
+      </w:r>
+      <w:proofErr w:type="spellEnd"/>
+      <w:r>
+        <w:rPr>
+          <w:lang w:val="en-US"/>
+        </w:rPr>
+        <w:t xml:space="preserve"> in 1997. Theoretically, LSTMs are able to solve vanishing gradients by giving access to the forget gate’s activation, thus having more control of the network’s gradients at each time step.</w:t>
+      </w:r>
+    </w:p>
+    <w:p>
+      <w:pPr>
+        <w:pStyle w:val="BodyText1"/>
+        <w:rPr>
+          <w:lang w:val="en-US"/>
+        </w:rPr>
+      </w:pPr>
+    </w:p>
+    <w:p>
+      <w:pPr>
+        <w:pStyle w:val="BodyText1"/>
+        <w:rPr>
+          <w:lang w:val="en-US"/>
+        </w:rPr>
+      </w:pPr>
+      <w:r>
+        <w:rPr>
+          <w:lang w:val="en-US"/>
+        </w:rPr>
+        <w:t>In terms of RNN and LSTM’s structures, it can be easily seen that LSTMs have a more unique and complex structure.</w:t>
+      </w:r>
+    </w:p>
+    <w:p>
+      <w:pPr>
+        <w:pStyle w:val="BodyText1"/>
+        <w:rPr>
+          <w:lang w:val="en-US"/>
+        </w:rPr>
+      </w:pPr>
+    </w:p>
+    <w:p>
+      <w:pPr>
+        <w:pStyle w:val="BodyText1"/>
+      </w:pPr>
+      <w:r>
+        <w:rPr>
           <w:noProof/>
-          <w:sz w:val="24"/>
-          <w:szCs w:val="24"/>
-          <w:lang w:val="en-GB"/>
-        </w:rPr>
-        <w:lastRenderedPageBreak/>
+          <w:lang w:val="en-US"/>
+        </w:rPr>
         <w:drawing>
-          <wp:inline distT="0" distB="0" distL="0" distR="0" wp14:anchorId="098DE2CB" wp14:editId="2342448A">
-            <wp:extent cx="4127500" cy="2781300"/>
-            <wp:effectExtent l="0" t="0" r="0" b="0"/>
-            <wp:docPr id="5" name="Picture 5" descr="A picture containing text&#10;&#10;Description automatically generated"/>
+          <wp:inline distT="0" distB="0" distL="0" distR="0" wp14:anchorId="16BF5187" wp14:editId="44A75753">
+            <wp:extent cx="5731510" cy="2145030"/>
+            <wp:effectExtent l="0" t="0" r="0" b="1270"/>
+            <wp:docPr id="1" name="Picture 1" descr="A close up of a sign&#10;&#10;Description automatically generated"/>
             <wp:cNvGraphicFramePr>
               <a:graphicFrameLocks xmlns:a="http://schemas.openxmlformats.org/drawingml/2006/main" noChangeAspect="1"/>
             </wp:cNvGraphicFramePr>
@@ -3393,11 +3325,11 @@
               <a:graphicData uri="http://schemas.openxmlformats.org/drawingml/2006/picture">
                 <pic:pic xmlns:pic="http://schemas.openxmlformats.org/drawingml/2006/picture">
                   <pic:nvPicPr>
-                    <pic:cNvPr id="2" name="rnn.jpeg"/>
+                    <pic:cNvPr id="1" name="Picture 1" descr="A close up of a sign&#10;&#10;Description automatically generated"/>
                     <pic:cNvPicPr/>
                   </pic:nvPicPr>
                   <pic:blipFill>
-                    <a:blip r:embed="rId11">
+                    <a:blip r:embed="rId11" cstate="print">
                       <a:extLst>
                         <a:ext uri="{28A0092B-C50C-407E-A947-70E740481C1C}">
                           <a14:useLocalDpi xmlns:a14="http://schemas.microsoft.com/office/drawing/2010/main" val="0"/>
@@ -3411,7 +3343,7 @@
                   <pic:spPr>
                     <a:xfrm>
                       <a:off x="0" y="0"/>
-                      <a:ext cx="4127500" cy="2781300"/>
+                      <a:ext cx="5731510" cy="2145030"/>
                     </a:xfrm>
                     <a:prstGeom prst="rect">
                       <a:avLst/>
@@ -3426,138 +3358,126 @@
     </w:p>
     <w:p>
       <w:pPr>
-        <w:pStyle w:val="Caption"/>
-        <w:jc w:val="center"/>
-        <w:rPr>
-          <w:rFonts w:cs="Arial"/>
-          <w:b w:val="0"/>
-          <w:bCs w:val="0"/>
-          <w:sz w:val="24"/>
-          <w:szCs w:val="24"/>
-          <w:lang w:val="en-GB"/>
-        </w:rPr>
-      </w:pPr>
-      <w:bookmarkStart w:id="9" w:name="_Toc37601140"/>
-      <w:proofErr w:type="spellStart"/>
-      <w:r>
-        <w:t>Figure</w:t>
-      </w:r>
-      <w:proofErr w:type="spellEnd"/>
-      <w:r>
-        <w:t xml:space="preserve"> </w:t>
-      </w:r>
-      <w:r>
+        <w:pStyle w:val="BodyText1"/>
+        <w:rPr>
+          <w:b/>
+          <w:bCs/>
+          <w:i/>
+          <w:iCs/>
+          <w:color w:val="000000" w:themeColor="text1"/>
+          <w:lang w:val="en-US"/>
+        </w:rPr>
+      </w:pPr>
+      <w:r>
+        <w:rPr>
+          <w:b/>
+          <w:bCs/>
+          <w:i/>
+          <w:iCs/>
+          <w:color w:val="000000" w:themeColor="text1"/>
+          <w:sz w:val="18"/>
+          <w:szCs w:val="18"/>
+          <w:lang w:val="en-US"/>
+        </w:rPr>
+        <w:t xml:space="preserve">Figure </w:t>
+      </w:r>
+      <w:r>
+        <w:rPr>
+          <w:b/>
+          <w:bCs/>
+          <w:i/>
+          <w:iCs/>
+          <w:color w:val="000000" w:themeColor="text1"/>
+          <w:sz w:val="18"/>
+          <w:szCs w:val="18"/>
+        </w:rPr>
         <w:fldChar w:fldCharType="begin"/>
       </w:r>
       <w:r>
-        <w:instrText xml:space="preserve"> STYLEREF 2 \s </w:instrText>
-      </w:r>
-      <w:r>
+        <w:rPr>
+          <w:b/>
+          <w:bCs/>
+          <w:i/>
+          <w:iCs/>
+          <w:color w:val="000000" w:themeColor="text1"/>
+          <w:sz w:val="18"/>
+          <w:szCs w:val="18"/>
+          <w:lang w:val="en-US"/>
+        </w:rPr>
+        <w:instrText xml:space="preserve"> SEQ Figure \* ARABIC </w:instrText>
+      </w:r>
+      <w:r>
+        <w:rPr>
+          <w:b/>
+          <w:bCs/>
+          <w:i/>
+          <w:iCs/>
+          <w:color w:val="000000" w:themeColor="text1"/>
+          <w:sz w:val="18"/>
+          <w:szCs w:val="18"/>
+        </w:rPr>
         <w:fldChar w:fldCharType="separate"/>
       </w:r>
       <w:r>
         <w:rPr>
+          <w:b/>
+          <w:bCs/>
+          <w:i/>
+          <w:iCs/>
           <w:noProof/>
-        </w:rPr>
-        <w:t>2.2</w:t>
-      </w:r>
+          <w:color w:val="000000" w:themeColor="text1"/>
+          <w:lang w:val="en-US"/>
+        </w:rPr>
+        <w:t>1</w:t>
+      </w:r>
+      <w:r>
+        <w:rPr>
+          <w:b/>
+          <w:bCs/>
+          <w:i/>
+          <w:iCs/>
+          <w:color w:val="000000" w:themeColor="text1"/>
+          <w:sz w:val="18"/>
+          <w:szCs w:val="18"/>
+        </w:rPr>
+        <w:fldChar w:fldCharType="end"/>
+      </w:r>
+      <w:r>
+        <w:rPr>
+          <w:b/>
+          <w:bCs/>
+          <w:i/>
+          <w:iCs/>
+          <w:color w:val="000000" w:themeColor="text1"/>
+          <w:sz w:val="18"/>
+          <w:szCs w:val="18"/>
+          <w:lang w:val="en-US"/>
+        </w:rPr>
+        <w:t xml:space="preserve"> Repeating structure of an RNN</w:t>
+      </w:r>
+    </w:p>
+    <w:p>
+      <w:pPr>
+        <w:pStyle w:val="BodyText1"/>
+        <w:rPr>
+          <w:lang w:val="en-US"/>
+        </w:rPr>
+      </w:pPr>
+    </w:p>
+    <w:p>
+      <w:pPr>
+        <w:pStyle w:val="BodyText1"/>
+      </w:pPr>
       <w:r>
         <w:rPr>
           <w:noProof/>
-        </w:rPr>
-        <w:fldChar w:fldCharType="end"/>
-      </w:r>
-      <w:r>
-        <w:t>.</w:t>
-      </w:r>
-      <w:r>
-        <w:fldChar w:fldCharType="begin"/>
-      </w:r>
-      <w:r>
-        <w:instrText xml:space="preserve"> SEQ Figure \* ARABIC \s 2 </w:instrText>
-      </w:r>
-      <w:r>
-        <w:fldChar w:fldCharType="separate"/>
-      </w:r>
-      <w:r>
-        <w:rPr>
-          <w:noProof/>
-        </w:rPr>
-        <w:t>1</w:t>
-      </w:r>
-      <w:r>
-        <w:rPr>
-          <w:noProof/>
-        </w:rPr>
-        <w:fldChar w:fldCharType="end"/>
-      </w:r>
-      <w:r>
-        <w:t xml:space="preserve"> </w:t>
-      </w:r>
-      <w:proofErr w:type="spellStart"/>
-      <w:r>
-        <w:rPr>
-          <w:b w:val="0"/>
-          <w:bCs w:val="0"/>
-        </w:rPr>
-        <w:t>Recurrent</w:t>
-      </w:r>
-      <w:proofErr w:type="spellEnd"/>
-      <w:r>
-        <w:rPr>
-          <w:b w:val="0"/>
-          <w:bCs w:val="0"/>
-        </w:rPr>
-        <w:t xml:space="preserve"> </w:t>
-      </w:r>
-      <w:proofErr w:type="spellStart"/>
-      <w:r>
-        <w:rPr>
-          <w:b w:val="0"/>
-          <w:bCs w:val="0"/>
-        </w:rPr>
-        <w:t>Neural</w:t>
-      </w:r>
-      <w:proofErr w:type="spellEnd"/>
-      <w:r>
-        <w:rPr>
-          <w:b w:val="0"/>
-          <w:bCs w:val="0"/>
-        </w:rPr>
-        <w:t xml:space="preserve"> Network</w:t>
-      </w:r>
-      <w:bookmarkEnd w:id="9"/>
-    </w:p>
-    <w:p>
-      <w:pPr>
-        <w:spacing w:line="360" w:lineRule="auto"/>
-        <w:rPr>
-          <w:rFonts w:cs="Arial"/>
-          <w:sz w:val="24"/>
-          <w:szCs w:val="24"/>
-          <w:lang w:val="en-GB"/>
-        </w:rPr>
-      </w:pPr>
-    </w:p>
-    <w:p>
-      <w:pPr>
-        <w:keepNext/>
-        <w:spacing w:line="360" w:lineRule="auto"/>
-        <w:jc w:val="center"/>
-      </w:pPr>
-      <w:r>
-        <w:rPr>
-          <w:rFonts w:cs="Arial"/>
-          <w:noProof/>
-          <w:sz w:val="24"/>
-          <w:szCs w:val="24"/>
-          <w:lang w:val="en-GB"/>
+          <w:lang w:val="en-US"/>
         </w:rPr>
         <w:drawing>
-          <wp:inline distT="0" distB="0" distL="0" distR="0" wp14:anchorId="404C1DDA" wp14:editId="4322051E">
-            <wp:extent cx="3937000" cy="3060700"/>
-            <wp:effectExtent l="0" t="0" r="0" b="0"/>
-            <wp:docPr id="3" name="Picture 3" descr="A drawing of a cartoon character&#10;&#10;Description automatically generated"/>
+          <wp:inline distT="0" distB="0" distL="0" distR="0" wp14:anchorId="62CDD63B" wp14:editId="0DA06F6D">
+            <wp:extent cx="5731510" cy="1061720"/>
+            <wp:effectExtent l="0" t="0" r="0" b="5080"/>
+            <wp:docPr id="8" name="Picture 8" descr="A picture containing object, clock&#10;&#10;Description automatically generated"/>
             <wp:cNvGraphicFramePr>
               <a:graphicFrameLocks xmlns:a="http://schemas.openxmlformats.org/drawingml/2006/main" noChangeAspect="1"/>
             </wp:cNvGraphicFramePr>
@@ -3565,7 +3485,7 @@
               <a:graphicData uri="http://schemas.openxmlformats.org/drawingml/2006/picture">
                 <pic:pic xmlns:pic="http://schemas.openxmlformats.org/drawingml/2006/picture">
                   <pic:nvPicPr>
-                    <pic:cNvPr id="3" name="lstm.png"/>
+                    <pic:cNvPr id="3" name="Picture 3" descr="A picture containing object, clock&#10;&#10;Description automatically generated"/>
                     <pic:cNvPicPr/>
                   </pic:nvPicPr>
                   <pic:blipFill>
@@ -3583,7 +3503,7 @@
                   <pic:spPr>
                     <a:xfrm>
                       <a:off x="0" y="0"/>
-                      <a:ext cx="3937000" cy="3060700"/>
+                      <a:ext cx="5731510" cy="1061720"/>
                     </a:xfrm>
                     <a:prstGeom prst="rect">
                       <a:avLst/>
@@ -3598,8 +3518,2175 @@
     </w:p>
     <w:p>
       <w:pPr>
-        <w:pStyle w:val="Caption"/>
+        <w:pStyle w:val="BodyText1"/>
+        <w:rPr>
+          <w:rFonts w:asciiTheme="minorHAnsi" w:hAnsiTheme="minorHAnsi"/>
+          <w:b/>
+          <w:bCs/>
+          <w:color w:val="000000" w:themeColor="text1"/>
+          <w:sz w:val="18"/>
+          <w:szCs w:val="18"/>
+          <w:lang w:val="en-US"/>
+        </w:rPr>
+      </w:pPr>
+      <w:r>
+        <w:rPr>
+          <w:b/>
+          <w:bCs/>
+          <w:i/>
+          <w:iCs/>
+          <w:color w:val="000000" w:themeColor="text1"/>
+          <w:lang w:val="en-US"/>
+        </w:rPr>
+        <w:t xml:space="preserve">Figure </w:t>
+      </w:r>
+      <w:r>
+        <w:rPr>
+          <w:b/>
+          <w:bCs/>
+          <w:i/>
+          <w:iCs/>
+          <w:color w:val="000000" w:themeColor="text1"/>
+        </w:rPr>
+        <w:fldChar w:fldCharType="begin"/>
+      </w:r>
+      <w:r>
+        <w:rPr>
+          <w:b/>
+          <w:bCs/>
+          <w:i/>
+          <w:iCs/>
+          <w:color w:val="000000" w:themeColor="text1"/>
+          <w:lang w:val="en-US"/>
+        </w:rPr>
+        <w:instrText xml:space="preserve"> SEQ Figure \* ARABIC </w:instrText>
+      </w:r>
+      <w:r>
+        <w:rPr>
+          <w:b/>
+          <w:bCs/>
+          <w:i/>
+          <w:iCs/>
+          <w:color w:val="000000" w:themeColor="text1"/>
+        </w:rPr>
+        <w:fldChar w:fldCharType="separate"/>
+      </w:r>
+      <w:r>
+        <w:rPr>
+          <w:b/>
+          <w:bCs/>
+          <w:i/>
+          <w:iCs/>
+          <w:noProof/>
+          <w:color w:val="000000" w:themeColor="text1"/>
+          <w:lang w:val="en-US"/>
+        </w:rPr>
+        <w:t>2</w:t>
+      </w:r>
+      <w:r>
+        <w:rPr>
+          <w:b/>
+          <w:bCs/>
+          <w:i/>
+          <w:iCs/>
+          <w:color w:val="000000" w:themeColor="text1"/>
+        </w:rPr>
+        <w:fldChar w:fldCharType="end"/>
+      </w:r>
+      <w:r>
+        <w:rPr>
+          <w:b/>
+          <w:bCs/>
+          <w:i/>
+          <w:iCs/>
+          <w:color w:val="000000" w:themeColor="text1"/>
+          <w:lang w:val="en-US"/>
+        </w:rPr>
+        <w:t xml:space="preserve"> Notation</w:t>
+      </w:r>
+    </w:p>
+    <w:p>
+      <w:pPr>
+        <w:pStyle w:val="BodyText1"/>
+        <w:rPr>
+          <w:lang w:val="en-US"/>
+        </w:rPr>
+      </w:pPr>
+    </w:p>
+    <w:p>
+      <w:pPr>
+        <w:pStyle w:val="BodyText1"/>
+        <w:rPr>
+          <w:lang w:val="en-US"/>
+        </w:rPr>
+      </w:pPr>
+      <w:r>
+        <w:rPr>
+          <w:lang w:val="en-US"/>
+        </w:rPr>
+        <w:t>As regards recurrent neural networks, their structures are relatively simple.</w:t>
+      </w:r>
+      <w:r>
+        <w:rPr>
+          <w:lang w:val="en-US"/>
+        </w:rPr>
+        <w:t xml:space="preserve"> Their repeating module consists of a single layer, usually a </w:t>
+      </w:r>
+      <w:proofErr w:type="spellStart"/>
+      <w:r>
+        <w:rPr>
+          <w:lang w:val="en-US"/>
+        </w:rPr>
+        <w:t>tanh</w:t>
+      </w:r>
+      <w:proofErr w:type="spellEnd"/>
+      <w:r>
+        <w:rPr>
+          <w:lang w:val="en-US"/>
+        </w:rPr>
+        <w:t xml:space="preserve"> layer, which maps the output to the range from -1 to 1. This helps to control the amount of new information that the network can absorb.</w:t>
+      </w:r>
+    </w:p>
+    <w:p>
+      <w:pPr>
+        <w:pStyle w:val="BodyText1"/>
+      </w:pPr>
+      <w:r>
+        <w:rPr>
+          <w:noProof/>
+          <w:lang w:val="en-US"/>
+        </w:rPr>
+        <w:lastRenderedPageBreak/>
+        <w:drawing>
+          <wp:inline distT="0" distB="0" distL="0" distR="0" wp14:anchorId="5EDF61D7" wp14:editId="3AB96C9E">
+            <wp:extent cx="3665855" cy="2425700"/>
+            <wp:effectExtent l="0" t="0" r="4445" b="0"/>
+            <wp:docPr id="2" name="Picture 2" descr="A drawing of a cartoon character&#10;&#10;Description automatically generated"/>
+            <wp:cNvGraphicFramePr>
+              <a:graphicFrameLocks xmlns:a="http://schemas.openxmlformats.org/drawingml/2006/main" noChangeAspect="1"/>
+            </wp:cNvGraphicFramePr>
+            <a:graphic xmlns:a="http://schemas.openxmlformats.org/drawingml/2006/main">
+              <a:graphicData uri="http://schemas.openxmlformats.org/drawingml/2006/picture">
+                <pic:pic xmlns:pic="http://schemas.openxmlformats.org/drawingml/2006/picture">
+                  <pic:nvPicPr>
+                    <pic:cNvPr id="2" name="Picture 2" descr="A drawing of a cartoon character&#10;&#10;Description automatically generated"/>
+                    <pic:cNvPicPr/>
+                  </pic:nvPicPr>
+                  <pic:blipFill>
+                    <a:blip r:embed="rId13">
+                      <a:extLst>
+                        <a:ext uri="{28A0092B-C50C-407E-A947-70E740481C1C}">
+                          <a14:useLocalDpi xmlns:a14="http://schemas.microsoft.com/office/drawing/2010/main" val="0"/>
+                        </a:ext>
+                      </a:extLst>
+                    </a:blip>
+                    <a:stretch>
+                      <a:fillRect/>
+                    </a:stretch>
+                  </pic:blipFill>
+                  <pic:spPr>
+                    <a:xfrm>
+                      <a:off x="0" y="0"/>
+                      <a:ext cx="3670682" cy="2428894"/>
+                    </a:xfrm>
+                    <a:prstGeom prst="rect">
+                      <a:avLst/>
+                    </a:prstGeom>
+                  </pic:spPr>
+                </pic:pic>
+              </a:graphicData>
+            </a:graphic>
+          </wp:inline>
+        </w:drawing>
+      </w:r>
+    </w:p>
+    <w:p>
+      <w:pPr>
+        <w:pStyle w:val="BodyText1"/>
+        <w:rPr>
+          <w:b/>
+          <w:bCs/>
+          <w:i/>
+          <w:iCs/>
+          <w:color w:val="000000" w:themeColor="text1"/>
+          <w:lang w:val="en-US"/>
+        </w:rPr>
+      </w:pPr>
+      <w:r>
+        <w:rPr>
+          <w:b/>
+          <w:bCs/>
+          <w:i/>
+          <w:iCs/>
+          <w:color w:val="000000" w:themeColor="text1"/>
+          <w:lang w:val="en-US"/>
+        </w:rPr>
+        <w:t xml:space="preserve">Figure </w:t>
+      </w:r>
+      <w:r>
+        <w:rPr>
+          <w:b/>
+          <w:bCs/>
+          <w:i/>
+          <w:iCs/>
+          <w:color w:val="000000" w:themeColor="text1"/>
+          <w:lang w:val="en-US"/>
+        </w:rPr>
+        <w:t>3</w:t>
+      </w:r>
+      <w:r>
+        <w:rPr>
+          <w:b/>
+          <w:bCs/>
+          <w:i/>
+          <w:iCs/>
+          <w:color w:val="000000" w:themeColor="text1"/>
+          <w:lang w:val="en-US"/>
+        </w:rPr>
+        <w:t xml:space="preserve"> Structure of an LSTM cell</w:t>
+      </w:r>
+    </w:p>
+    <w:p>
+      <w:pPr>
+        <w:pStyle w:val="BodyText1"/>
+        <w:rPr>
+          <w:lang w:val="en-US"/>
+        </w:rPr>
+      </w:pPr>
+      <w:r>
+        <w:rPr>
+          <w:lang w:val="en-US"/>
+        </w:rPr>
+        <w:t xml:space="preserve">On the other hand, </w:t>
+      </w:r>
+      <w:r>
+        <w:rPr>
+          <w:lang w:val="en-US"/>
+        </w:rPr>
+        <w:t xml:space="preserve">an LSTM has a much more complex structure, which allows long-term dependencies and lets information through in a cleverer way. There are two parts in an LSTM cell: the cell state and activation gates. The cell state is the topmost layer, controlling the flow of information within the cell, which can be seen as the top line in the above figure. </w:t>
+      </w:r>
+    </w:p>
+    <w:p>
+      <w:pPr>
+        <w:pStyle w:val="BodyText1"/>
+        <w:rPr>
+          <w:lang w:val="en-US"/>
+        </w:rPr>
+      </w:pPr>
+      <w:r>
+        <w:rPr>
+          <w:lang w:val="en-US"/>
+        </w:rPr>
+        <w:t>An LSTM cell consists of three gates. The first gate is considered the “forget gate”, which determines how much previous information is kept when outputting new information. A sigmoid layer maps the input to the range from 0 to 1, thus calculates the forget rate of previous information.</w:t>
+      </w:r>
+    </w:p>
+    <w:p>
+      <w:pPr>
+        <w:pStyle w:val="BodyText1"/>
+        <w:rPr>
+          <w:rFonts w:eastAsiaTheme="minorEastAsia"/>
+          <w:lang w:val="en-US"/>
+        </w:rPr>
+      </w:pPr>
+      <m:oMath>
+        <m:sSub>
+          <m:sSubPr>
+            <m:ctrlPr>
+              <w:rPr>
+                <w:rFonts w:ascii="Cambria Math" w:hAnsi="Cambria Math"/>
+                <w:i/>
+                <w:lang w:val="en-US"/>
+              </w:rPr>
+            </m:ctrlPr>
+          </m:sSubPr>
+          <m:e>
+            <m:r>
+              <w:rPr>
+                <w:rFonts w:ascii="Cambria Math" w:hAnsi="Cambria Math"/>
+                <w:lang w:val="en-US"/>
+              </w:rPr>
+              <m:t>f</m:t>
+            </m:r>
+          </m:e>
+          <m:sub>
+            <m:r>
+              <w:rPr>
+                <w:rFonts w:ascii="Cambria Math" w:hAnsi="Cambria Math"/>
+                <w:lang w:val="en-US"/>
+              </w:rPr>
+              <m:t>t</m:t>
+            </m:r>
+          </m:sub>
+        </m:sSub>
+        <m:r>
+          <w:rPr>
+            <w:rFonts w:ascii="Cambria Math" w:hAnsi="Cambria Math"/>
+            <w:lang w:val="en-US"/>
+          </w:rPr>
+          <m:t>= σ(</m:t>
+        </m:r>
+        <m:sSub>
+          <m:sSubPr>
+            <m:ctrlPr>
+              <w:rPr>
+                <w:rFonts w:ascii="Cambria Math" w:hAnsi="Cambria Math"/>
+                <w:i/>
+                <w:lang w:val="en-US"/>
+              </w:rPr>
+            </m:ctrlPr>
+          </m:sSubPr>
+          <m:e>
+            <m:r>
+              <w:rPr>
+                <w:rFonts w:ascii="Cambria Math" w:hAnsi="Cambria Math"/>
+                <w:lang w:val="en-US"/>
+              </w:rPr>
+              <m:t>W</m:t>
+            </m:r>
+          </m:e>
+          <m:sub>
+            <m:r>
+              <w:rPr>
+                <w:rFonts w:ascii="Cambria Math" w:hAnsi="Cambria Math"/>
+                <w:lang w:val="en-US"/>
+              </w:rPr>
+              <m:t>t</m:t>
+            </m:r>
+          </m:sub>
+        </m:sSub>
+        <m:r>
+          <w:rPr>
+            <w:rFonts w:ascii="Cambria Math" w:hAnsi="Cambria Math"/>
+            <w:lang w:val="en-US"/>
+          </w:rPr>
+          <m:t>.</m:t>
+        </m:r>
+        <m:d>
+          <m:dPr>
+            <m:begChr m:val="["/>
+            <m:endChr m:val="]"/>
+            <m:ctrlPr>
+              <w:rPr>
+                <w:rFonts w:ascii="Cambria Math" w:hAnsi="Cambria Math"/>
+                <w:i/>
+                <w:lang w:val="en-US"/>
+              </w:rPr>
+            </m:ctrlPr>
+          </m:dPr>
+          <m:e>
+            <m:sSub>
+              <m:sSubPr>
+                <m:ctrlPr>
+                  <w:rPr>
+                    <w:rFonts w:ascii="Cambria Math" w:hAnsi="Cambria Math"/>
+                    <w:i/>
+                    <w:lang w:val="en-US"/>
+                  </w:rPr>
+                </m:ctrlPr>
+              </m:sSubPr>
+              <m:e>
+                <m:r>
+                  <w:rPr>
+                    <w:rFonts w:ascii="Cambria Math" w:hAnsi="Cambria Math"/>
+                    <w:lang w:val="en-US"/>
+                  </w:rPr>
+                  <m:t>h</m:t>
+                </m:r>
+              </m:e>
+              <m:sub>
+                <m:r>
+                  <w:rPr>
+                    <w:rFonts w:ascii="Cambria Math" w:hAnsi="Cambria Math"/>
+                    <w:lang w:val="en-US"/>
+                  </w:rPr>
+                  <m:t>t-1</m:t>
+                </m:r>
+              </m:sub>
+            </m:sSub>
+            <m:r>
+              <w:rPr>
+                <w:rFonts w:ascii="Cambria Math" w:hAnsi="Cambria Math"/>
+                <w:lang w:val="en-US"/>
+              </w:rPr>
+              <m:t xml:space="preserve">, </m:t>
+            </m:r>
+            <m:sSub>
+              <m:sSubPr>
+                <m:ctrlPr>
+                  <w:rPr>
+                    <w:rFonts w:ascii="Cambria Math" w:hAnsi="Cambria Math"/>
+                    <w:i/>
+                    <w:lang w:val="en-US"/>
+                  </w:rPr>
+                </m:ctrlPr>
+              </m:sSubPr>
+              <m:e>
+                <m:r>
+                  <w:rPr>
+                    <w:rFonts w:ascii="Cambria Math" w:hAnsi="Cambria Math"/>
+                    <w:lang w:val="en-US"/>
+                  </w:rPr>
+                  <m:t>x</m:t>
+                </m:r>
+              </m:e>
+              <m:sub>
+                <m:r>
+                  <w:rPr>
+                    <w:rFonts w:ascii="Cambria Math" w:hAnsi="Cambria Math"/>
+                    <w:lang w:val="en-US"/>
+                  </w:rPr>
+                  <m:t>t</m:t>
+                </m:r>
+              </m:sub>
+            </m:sSub>
+          </m:e>
+        </m:d>
+        <m:r>
+          <w:rPr>
+            <w:rFonts w:ascii="Cambria Math" w:hAnsi="Cambria Math"/>
+            <w:lang w:val="en-US"/>
+          </w:rPr>
+          <m:t xml:space="preserve">+ </m:t>
+        </m:r>
+        <m:sSub>
+          <m:sSubPr>
+            <m:ctrlPr>
+              <w:rPr>
+                <w:rFonts w:ascii="Cambria Math" w:hAnsi="Cambria Math"/>
+                <w:i/>
+                <w:lang w:val="en-US"/>
+              </w:rPr>
+            </m:ctrlPr>
+          </m:sSubPr>
+          <m:e>
+            <m:r>
+              <w:rPr>
+                <w:rFonts w:ascii="Cambria Math" w:hAnsi="Cambria Math"/>
+                <w:lang w:val="en-US"/>
+              </w:rPr>
+              <m:t>b</m:t>
+            </m:r>
+          </m:e>
+          <m:sub>
+            <m:r>
+              <w:rPr>
+                <w:rFonts w:ascii="Cambria Math" w:hAnsi="Cambria Math"/>
+                <w:lang w:val="en-US"/>
+              </w:rPr>
+              <m:t>f</m:t>
+            </m:r>
+          </m:sub>
+        </m:sSub>
+      </m:oMath>
+      <w:r>
+        <w:rPr>
+          <w:rFonts w:eastAsiaTheme="minorEastAsia"/>
+          <w:lang w:val="en-US"/>
+        </w:rPr>
+        <w:t>,</w:t>
+      </w:r>
+    </w:p>
+    <w:p>
+      <w:pPr>
+        <w:pStyle w:val="BodyText1"/>
+        <w:rPr>
+          <w:rFonts w:eastAsiaTheme="minorEastAsia"/>
+          <w:lang w:val="en-US"/>
+        </w:rPr>
+      </w:pPr>
+      <w:r>
+        <w:rPr>
+          <w:rFonts w:eastAsiaTheme="minorEastAsia"/>
+          <w:lang w:val="en-US"/>
+        </w:rPr>
+        <w:t xml:space="preserve">where </w:t>
+      </w:r>
+      <m:oMath>
+        <m:r>
+          <w:rPr>
+            <w:rFonts w:ascii="Cambria Math" w:eastAsiaTheme="minorEastAsia" w:hAnsi="Cambria Math"/>
+            <w:lang w:val="en-US"/>
+          </w:rPr>
+          <m:t>σ</m:t>
+        </m:r>
+      </m:oMath>
+      <w:r>
+        <w:rPr>
+          <w:rFonts w:eastAsiaTheme="minorEastAsia"/>
+          <w:lang w:val="en-US"/>
+        </w:rPr>
+        <w:t xml:space="preserve"> is the sigmoid function, </w:t>
+      </w:r>
+      <m:oMath>
+        <m:d>
+          <m:dPr>
+            <m:begChr m:val="["/>
+            <m:endChr m:val="]"/>
+            <m:ctrlPr>
+              <w:rPr>
+                <w:rFonts w:ascii="Cambria Math" w:hAnsi="Cambria Math"/>
+                <w:i/>
+                <w:lang w:val="en-US"/>
+              </w:rPr>
+            </m:ctrlPr>
+          </m:dPr>
+          <m:e>
+            <m:sSub>
+              <m:sSubPr>
+                <m:ctrlPr>
+                  <w:rPr>
+                    <w:rFonts w:ascii="Cambria Math" w:hAnsi="Cambria Math"/>
+                    <w:i/>
+                    <w:lang w:val="en-US"/>
+                  </w:rPr>
+                </m:ctrlPr>
+              </m:sSubPr>
+              <m:e>
+                <m:r>
+                  <w:rPr>
+                    <w:rFonts w:ascii="Cambria Math" w:hAnsi="Cambria Math"/>
+                    <w:lang w:val="en-US"/>
+                  </w:rPr>
+                  <m:t>h</m:t>
+                </m:r>
+              </m:e>
+              <m:sub>
+                <m:r>
+                  <w:rPr>
+                    <w:rFonts w:ascii="Cambria Math" w:hAnsi="Cambria Math"/>
+                    <w:lang w:val="en-US"/>
+                  </w:rPr>
+                  <m:t>t-1</m:t>
+                </m:r>
+              </m:sub>
+            </m:sSub>
+            <m:r>
+              <w:rPr>
+                <w:rFonts w:ascii="Cambria Math" w:hAnsi="Cambria Math"/>
+                <w:lang w:val="en-US"/>
+              </w:rPr>
+              <m:t xml:space="preserve">, </m:t>
+            </m:r>
+            <m:sSub>
+              <m:sSubPr>
+                <m:ctrlPr>
+                  <w:rPr>
+                    <w:rFonts w:ascii="Cambria Math" w:hAnsi="Cambria Math"/>
+                    <w:i/>
+                    <w:lang w:val="en-US"/>
+                  </w:rPr>
+                </m:ctrlPr>
+              </m:sSubPr>
+              <m:e>
+                <m:r>
+                  <w:rPr>
+                    <w:rFonts w:ascii="Cambria Math" w:hAnsi="Cambria Math"/>
+                    <w:lang w:val="en-US"/>
+                  </w:rPr>
+                  <m:t>x</m:t>
+                </m:r>
+              </m:e>
+              <m:sub>
+                <m:r>
+                  <w:rPr>
+                    <w:rFonts w:ascii="Cambria Math" w:hAnsi="Cambria Math"/>
+                    <w:lang w:val="en-US"/>
+                  </w:rPr>
+                  <m:t>t</m:t>
+                </m:r>
+              </m:sub>
+            </m:sSub>
+          </m:e>
+        </m:d>
+      </m:oMath>
+      <w:r>
+        <w:rPr>
+          <w:rFonts w:eastAsiaTheme="minorEastAsia"/>
+          <w:lang w:val="en-US"/>
+        </w:rPr>
+        <w:t xml:space="preserve"> are the inputs and </w:t>
+      </w:r>
+      <m:oMath>
+        <m:sSub>
+          <m:sSubPr>
+            <m:ctrlPr>
+              <w:rPr>
+                <w:rFonts w:ascii="Cambria Math" w:hAnsi="Cambria Math"/>
+                <w:i/>
+                <w:lang w:val="en-US"/>
+              </w:rPr>
+            </m:ctrlPr>
+          </m:sSubPr>
+          <m:e>
+            <m:r>
+              <w:rPr>
+                <w:rFonts w:ascii="Cambria Math" w:hAnsi="Cambria Math"/>
+                <w:lang w:val="en-US"/>
+              </w:rPr>
+              <m:t>W</m:t>
+            </m:r>
+          </m:e>
+          <m:sub>
+            <m:r>
+              <w:rPr>
+                <w:rFonts w:ascii="Cambria Math" w:hAnsi="Cambria Math"/>
+                <w:lang w:val="en-US"/>
+              </w:rPr>
+              <m:t>t</m:t>
+            </m:r>
+          </m:sub>
+        </m:sSub>
+        <m:r>
+          <w:rPr>
+            <w:rFonts w:ascii="Cambria Math" w:hAnsi="Cambria Math"/>
+            <w:lang w:val="en-US"/>
+          </w:rPr>
+          <m:t xml:space="preserve">, </m:t>
+        </m:r>
+        <m:sSub>
+          <m:sSubPr>
+            <m:ctrlPr>
+              <w:rPr>
+                <w:rFonts w:ascii="Cambria Math" w:hAnsi="Cambria Math"/>
+                <w:i/>
+                <w:lang w:val="en-US"/>
+              </w:rPr>
+            </m:ctrlPr>
+          </m:sSubPr>
+          <m:e>
+            <m:r>
+              <w:rPr>
+                <w:rFonts w:ascii="Cambria Math" w:hAnsi="Cambria Math"/>
+                <w:lang w:val="en-US"/>
+              </w:rPr>
+              <m:t>b</m:t>
+            </m:r>
+          </m:e>
+          <m:sub>
+            <m:r>
+              <w:rPr>
+                <w:rFonts w:ascii="Cambria Math" w:hAnsi="Cambria Math"/>
+                <w:lang w:val="en-US"/>
+              </w:rPr>
+              <m:t>f</m:t>
+            </m:r>
+          </m:sub>
+        </m:sSub>
+      </m:oMath>
+      <w:r>
+        <w:rPr>
+          <w:rFonts w:eastAsiaTheme="minorEastAsia"/>
+          <w:lang w:val="en-US"/>
+        </w:rPr>
+        <w:t xml:space="preserve"> are the </w:t>
+      </w:r>
+      <w:proofErr w:type="gramStart"/>
+      <w:r>
+        <w:rPr>
+          <w:rFonts w:eastAsiaTheme="minorEastAsia"/>
+          <w:lang w:val="en-US"/>
+        </w:rPr>
+        <w:t>parameters.</w:t>
+      </w:r>
+      <w:proofErr w:type="gramEnd"/>
+      <w:r>
+        <w:rPr>
+          <w:rFonts w:eastAsiaTheme="minorEastAsia"/>
+          <w:lang w:val="en-US"/>
+        </w:rPr>
+        <w:t xml:space="preserve">  The output of this gate is from 0 to 1, where 1 means keeping all the information and 0 means keeping none of the previous information.</w:t>
+      </w:r>
+    </w:p>
+    <w:p>
+      <w:pPr>
+        <w:pStyle w:val="BodyText1"/>
         <w:jc w:val="center"/>
+      </w:pPr>
+      <w:r>
+        <w:rPr>
+          <w:rFonts w:eastAsiaTheme="minorEastAsia"/>
+          <w:noProof/>
+          <w:lang w:val="en-US"/>
+        </w:rPr>
+        <w:drawing>
+          <wp:inline distT="0" distB="0" distL="0" distR="0" wp14:anchorId="7688B85F" wp14:editId="7615FF95">
+            <wp:extent cx="2362200" cy="1498600"/>
+            <wp:effectExtent l="0" t="0" r="0" b="0"/>
+            <wp:docPr id="10" name="Picture 10" descr="A picture containing clock&#10;&#10;Description automatically generated"/>
+            <wp:cNvGraphicFramePr>
+              <a:graphicFrameLocks xmlns:a="http://schemas.openxmlformats.org/drawingml/2006/main" noChangeAspect="1"/>
+            </wp:cNvGraphicFramePr>
+            <a:graphic xmlns:a="http://schemas.openxmlformats.org/drawingml/2006/main">
+              <a:graphicData uri="http://schemas.openxmlformats.org/drawingml/2006/picture">
+                <pic:pic xmlns:pic="http://schemas.openxmlformats.org/drawingml/2006/picture">
+                  <pic:nvPicPr>
+                    <pic:cNvPr id="5" name="Picture 5" descr="A picture containing clock&#10;&#10;Description automatically generated"/>
+                    <pic:cNvPicPr/>
+                  </pic:nvPicPr>
+                  <pic:blipFill>
+                    <a:blip r:embed="rId14">
+                      <a:extLst>
+                        <a:ext uri="{28A0092B-C50C-407E-A947-70E740481C1C}">
+                          <a14:useLocalDpi xmlns:a14="http://schemas.microsoft.com/office/drawing/2010/main" val="0"/>
+                        </a:ext>
+                      </a:extLst>
+                    </a:blip>
+                    <a:stretch>
+                      <a:fillRect/>
+                    </a:stretch>
+                  </pic:blipFill>
+                  <pic:spPr>
+                    <a:xfrm>
+                      <a:off x="0" y="0"/>
+                      <a:ext cx="2362200" cy="1498600"/>
+                    </a:xfrm>
+                    <a:prstGeom prst="rect">
+                      <a:avLst/>
+                    </a:prstGeom>
+                  </pic:spPr>
+                </pic:pic>
+              </a:graphicData>
+            </a:graphic>
+          </wp:inline>
+        </w:drawing>
+      </w:r>
+    </w:p>
+    <w:p>
+      <w:pPr>
+        <w:pStyle w:val="BodyText1"/>
+        <w:rPr>
+          <w:rFonts w:eastAsiaTheme="minorEastAsia"/>
+          <w:b/>
+          <w:bCs/>
+          <w:i/>
+          <w:iCs/>
+          <w:color w:val="000000" w:themeColor="text1"/>
+          <w:lang w:val="en-US"/>
+        </w:rPr>
+      </w:pPr>
+      <w:r>
+        <w:rPr>
+          <w:b/>
+          <w:bCs/>
+          <w:i/>
+          <w:iCs/>
+          <w:color w:val="000000" w:themeColor="text1"/>
+          <w:lang w:val="en-US"/>
+        </w:rPr>
+        <w:t xml:space="preserve">Figure </w:t>
+      </w:r>
+      <w:r>
+        <w:rPr>
+          <w:b/>
+          <w:bCs/>
+          <w:i/>
+          <w:iCs/>
+          <w:color w:val="000000" w:themeColor="text1"/>
+        </w:rPr>
+        <w:fldChar w:fldCharType="begin"/>
+      </w:r>
+      <w:r>
+        <w:rPr>
+          <w:b/>
+          <w:bCs/>
+          <w:i/>
+          <w:iCs/>
+          <w:color w:val="000000" w:themeColor="text1"/>
+          <w:lang w:val="en-US"/>
+        </w:rPr>
+        <w:instrText xml:space="preserve"> SEQ Figure \* ARABIC </w:instrText>
+      </w:r>
+      <w:r>
+        <w:rPr>
+          <w:b/>
+          <w:bCs/>
+          <w:i/>
+          <w:iCs/>
+          <w:color w:val="000000" w:themeColor="text1"/>
+        </w:rPr>
+        <w:fldChar w:fldCharType="separate"/>
+      </w:r>
+      <w:r>
+        <w:rPr>
+          <w:b/>
+          <w:bCs/>
+          <w:i/>
+          <w:iCs/>
+          <w:noProof/>
+          <w:color w:val="000000" w:themeColor="text1"/>
+          <w:lang w:val="en-US"/>
+        </w:rPr>
+        <w:t>3</w:t>
+      </w:r>
+      <w:r>
+        <w:rPr>
+          <w:b/>
+          <w:bCs/>
+          <w:i/>
+          <w:iCs/>
+          <w:color w:val="000000" w:themeColor="text1"/>
+        </w:rPr>
+        <w:fldChar w:fldCharType="end"/>
+      </w:r>
+      <w:r>
+        <w:rPr>
+          <w:b/>
+          <w:bCs/>
+          <w:i/>
+          <w:iCs/>
+          <w:color w:val="000000" w:themeColor="text1"/>
+          <w:lang w:val="en-US"/>
+        </w:rPr>
+        <w:t xml:space="preserve"> Structure of the forget gate</w:t>
+      </w:r>
+    </w:p>
+    <w:p>
+      <w:pPr>
+        <w:pStyle w:val="BodyText1"/>
+        <w:rPr>
+          <w:rFonts w:eastAsiaTheme="minorEastAsia"/>
+          <w:lang w:val="en-US"/>
+        </w:rPr>
+      </w:pPr>
+    </w:p>
+    <w:p>
+      <w:pPr>
+        <w:pStyle w:val="BodyText1"/>
+        <w:rPr>
+          <w:rFonts w:eastAsiaTheme="minorEastAsia"/>
+          <w:lang w:val="en-US"/>
+        </w:rPr>
+      </w:pPr>
+      <w:r>
+        <w:rPr>
+          <w:rFonts w:eastAsiaTheme="minorEastAsia"/>
+          <w:lang w:val="en-US"/>
+        </w:rPr>
+        <w:lastRenderedPageBreak/>
+        <w:t xml:space="preserve">After passing the information through the “forget gate”, new information needs to be processed. This new information processing gate consists of two parts. Firstly, a sigmoid layer is needed in order to determine the amount of information that will be updated. Secondly, a </w:t>
+      </w:r>
+      <w:proofErr w:type="spellStart"/>
+      <w:r>
+        <w:rPr>
+          <w:rFonts w:eastAsiaTheme="minorEastAsia"/>
+          <w:lang w:val="en-US"/>
+        </w:rPr>
+        <w:t>tanh</w:t>
+      </w:r>
+      <w:proofErr w:type="spellEnd"/>
+      <w:r>
+        <w:rPr>
+          <w:rFonts w:eastAsiaTheme="minorEastAsia"/>
+          <w:lang w:val="en-US"/>
+        </w:rPr>
+        <w:t xml:space="preserve"> layer will be used to create a candidate vector </w:t>
+      </w:r>
+      <m:oMath>
+        <m:sSub>
+          <m:sSubPr>
+            <m:ctrlPr>
+              <w:rPr>
+                <w:rFonts w:ascii="Cambria Math" w:eastAsiaTheme="minorEastAsia" w:hAnsi="Cambria Math"/>
+                <w:i/>
+                <w:lang w:val="en-US"/>
+              </w:rPr>
+            </m:ctrlPr>
+          </m:sSubPr>
+          <m:e>
+            <m:acc>
+              <m:accPr>
+                <m:chr m:val="̃"/>
+                <m:ctrlPr>
+                  <w:rPr>
+                    <w:rFonts w:ascii="Cambria Math" w:eastAsiaTheme="minorEastAsia" w:hAnsi="Cambria Math"/>
+                    <w:i/>
+                    <w:lang w:val="en-US"/>
+                  </w:rPr>
+                </m:ctrlPr>
+              </m:accPr>
+              <m:e>
+                <m:r>
+                  <w:rPr>
+                    <w:rFonts w:ascii="Cambria Math" w:eastAsiaTheme="minorEastAsia" w:hAnsi="Cambria Math"/>
+                    <w:lang w:val="en-US"/>
+                  </w:rPr>
+                  <m:t>C</m:t>
+                </m:r>
+              </m:e>
+            </m:acc>
+          </m:e>
+          <m:sub>
+            <m:r>
+              <w:rPr>
+                <w:rFonts w:ascii="Cambria Math" w:eastAsiaTheme="minorEastAsia" w:hAnsi="Cambria Math"/>
+                <w:lang w:val="en-US"/>
+              </w:rPr>
+              <m:t>t</m:t>
+            </m:r>
+          </m:sub>
+        </m:sSub>
+      </m:oMath>
+      <w:r>
+        <w:rPr>
+          <w:rFonts w:eastAsiaTheme="minorEastAsia"/>
+          <w:lang w:val="en-US"/>
+        </w:rPr>
+        <w:t>. Generally, the gate equations can be expressed as the following:</w:t>
+      </w:r>
+    </w:p>
+    <w:p>
+      <w:pPr>
+        <w:pStyle w:val="BodyText1"/>
+        <w:rPr>
+          <w:rFonts w:eastAsiaTheme="minorEastAsia"/>
+          <w:lang w:val="en-US"/>
+        </w:rPr>
+      </w:pPr>
+    </w:p>
+    <w:p>
+      <w:pPr>
+        <w:pStyle w:val="BodyText1"/>
+        <w:rPr>
+          <w:rFonts w:eastAsiaTheme="minorEastAsia"/>
+          <w:lang w:val="en-US"/>
+        </w:rPr>
+      </w:pPr>
+      <m:oMathPara>
+        <m:oMath>
+          <m:sSub>
+            <m:sSubPr>
+              <m:ctrlPr>
+                <w:rPr>
+                  <w:rFonts w:ascii="Cambria Math" w:eastAsiaTheme="minorEastAsia" w:hAnsi="Cambria Math"/>
+                  <w:i/>
+                  <w:lang w:val="en-US"/>
+                </w:rPr>
+              </m:ctrlPr>
+            </m:sSubPr>
+            <m:e>
+              <m:r>
+                <w:rPr>
+                  <w:rFonts w:ascii="Cambria Math" w:eastAsiaTheme="minorEastAsia" w:hAnsi="Cambria Math"/>
+                  <w:lang w:val="en-US"/>
+                </w:rPr>
+                <m:t>i</m:t>
+              </m:r>
+            </m:e>
+            <m:sub>
+              <m:r>
+                <w:rPr>
+                  <w:rFonts w:ascii="Cambria Math" w:eastAsiaTheme="minorEastAsia" w:hAnsi="Cambria Math"/>
+                  <w:lang w:val="en-US"/>
+                </w:rPr>
+                <m:t>t</m:t>
+              </m:r>
+            </m:sub>
+          </m:sSub>
+          <m:r>
+            <w:rPr>
+              <w:rFonts w:ascii="Cambria Math" w:eastAsiaTheme="minorEastAsia" w:hAnsi="Cambria Math"/>
+              <w:lang w:val="en-US"/>
+            </w:rPr>
+            <m:t>= σ(</m:t>
+          </m:r>
+          <m:sSub>
+            <m:sSubPr>
+              <m:ctrlPr>
+                <w:rPr>
+                  <w:rFonts w:ascii="Cambria Math" w:eastAsiaTheme="minorEastAsia" w:hAnsi="Cambria Math"/>
+                  <w:i/>
+                  <w:lang w:val="en-US"/>
+                </w:rPr>
+              </m:ctrlPr>
+            </m:sSubPr>
+            <m:e>
+              <m:r>
+                <w:rPr>
+                  <w:rFonts w:ascii="Cambria Math" w:eastAsiaTheme="minorEastAsia" w:hAnsi="Cambria Math"/>
+                  <w:lang w:val="en-US"/>
+                </w:rPr>
+                <m:t>W</m:t>
+              </m:r>
+            </m:e>
+            <m:sub>
+              <m:r>
+                <w:rPr>
+                  <w:rFonts w:ascii="Cambria Math" w:eastAsiaTheme="minorEastAsia" w:hAnsi="Cambria Math"/>
+                  <w:lang w:val="en-US"/>
+                </w:rPr>
+                <m:t>i</m:t>
+              </m:r>
+            </m:sub>
+          </m:sSub>
+          <m:r>
+            <w:rPr>
+              <w:rFonts w:ascii="Cambria Math" w:eastAsiaTheme="minorEastAsia" w:hAnsi="Cambria Math"/>
+              <w:lang w:val="en-US"/>
+            </w:rPr>
+            <m:t>.</m:t>
+          </m:r>
+          <m:d>
+            <m:dPr>
+              <m:begChr m:val="["/>
+              <m:endChr m:val="]"/>
+              <m:ctrlPr>
+                <w:rPr>
+                  <w:rFonts w:ascii="Cambria Math" w:eastAsiaTheme="minorEastAsia" w:hAnsi="Cambria Math"/>
+                  <w:i/>
+                  <w:lang w:val="en-US"/>
+                </w:rPr>
+              </m:ctrlPr>
+            </m:dPr>
+            <m:e>
+              <m:sSub>
+                <m:sSubPr>
+                  <m:ctrlPr>
+                    <w:rPr>
+                      <w:rFonts w:ascii="Cambria Math" w:eastAsiaTheme="minorEastAsia" w:hAnsi="Cambria Math"/>
+                      <w:i/>
+                      <w:lang w:val="en-US"/>
+                    </w:rPr>
+                  </m:ctrlPr>
+                </m:sSubPr>
+                <m:e>
+                  <m:r>
+                    <w:rPr>
+                      <w:rFonts w:ascii="Cambria Math" w:eastAsiaTheme="minorEastAsia" w:hAnsi="Cambria Math"/>
+                      <w:lang w:val="en-US"/>
+                    </w:rPr>
+                    <m:t>h</m:t>
+                  </m:r>
+                </m:e>
+                <m:sub>
+                  <m:r>
+                    <w:rPr>
+                      <w:rFonts w:ascii="Cambria Math" w:eastAsiaTheme="minorEastAsia" w:hAnsi="Cambria Math"/>
+                      <w:lang w:val="en-US"/>
+                    </w:rPr>
+                    <m:t>t-1</m:t>
+                  </m:r>
+                </m:sub>
+              </m:sSub>
+              <m:r>
+                <w:rPr>
+                  <w:rFonts w:ascii="Cambria Math" w:eastAsiaTheme="minorEastAsia" w:hAnsi="Cambria Math"/>
+                  <w:lang w:val="en-US"/>
+                </w:rPr>
+                <m:t>,</m:t>
+              </m:r>
+              <m:sSub>
+                <m:sSubPr>
+                  <m:ctrlPr>
+                    <w:rPr>
+                      <w:rFonts w:ascii="Cambria Math" w:eastAsiaTheme="minorEastAsia" w:hAnsi="Cambria Math"/>
+                      <w:i/>
+                      <w:lang w:val="en-US"/>
+                    </w:rPr>
+                  </m:ctrlPr>
+                </m:sSubPr>
+                <m:e>
+                  <m:r>
+                    <w:rPr>
+                      <w:rFonts w:ascii="Cambria Math" w:eastAsiaTheme="minorEastAsia" w:hAnsi="Cambria Math"/>
+                      <w:lang w:val="en-US"/>
+                    </w:rPr>
+                    <m:t>x</m:t>
+                  </m:r>
+                </m:e>
+                <m:sub>
+                  <m:r>
+                    <w:rPr>
+                      <w:rFonts w:ascii="Cambria Math" w:eastAsiaTheme="minorEastAsia" w:hAnsi="Cambria Math"/>
+                      <w:lang w:val="en-US"/>
+                    </w:rPr>
+                    <m:t>t</m:t>
+                  </m:r>
+                </m:sub>
+              </m:sSub>
+            </m:e>
+          </m:d>
+          <m:r>
+            <w:rPr>
+              <w:rFonts w:ascii="Cambria Math" w:eastAsiaTheme="minorEastAsia" w:hAnsi="Cambria Math"/>
+              <w:lang w:val="en-US"/>
+            </w:rPr>
+            <m:t xml:space="preserve">+ </m:t>
+          </m:r>
+          <m:sSub>
+            <m:sSubPr>
+              <m:ctrlPr>
+                <w:rPr>
+                  <w:rFonts w:ascii="Cambria Math" w:eastAsiaTheme="minorEastAsia" w:hAnsi="Cambria Math"/>
+                  <w:i/>
+                  <w:lang w:val="en-US"/>
+                </w:rPr>
+              </m:ctrlPr>
+            </m:sSubPr>
+            <m:e>
+              <m:r>
+                <w:rPr>
+                  <w:rFonts w:ascii="Cambria Math" w:eastAsiaTheme="minorEastAsia" w:hAnsi="Cambria Math"/>
+                  <w:lang w:val="en-US"/>
+                </w:rPr>
+                <m:t>b</m:t>
+              </m:r>
+            </m:e>
+            <m:sub>
+              <m:r>
+                <w:rPr>
+                  <w:rFonts w:ascii="Cambria Math" w:eastAsiaTheme="minorEastAsia" w:hAnsi="Cambria Math"/>
+                  <w:lang w:val="en-US"/>
+                </w:rPr>
+                <m:t>i</m:t>
+              </m:r>
+            </m:sub>
+          </m:sSub>
+        </m:oMath>
+      </m:oMathPara>
+    </w:p>
+    <w:p>
+      <w:pPr>
+        <w:pStyle w:val="BodyText1"/>
+        <w:rPr>
+          <w:rFonts w:eastAsiaTheme="minorEastAsia"/>
+          <w:lang w:val="en-US"/>
+        </w:rPr>
+      </w:pPr>
+      <m:oMathPara>
+        <m:oMath>
+          <m:sSub>
+            <m:sSubPr>
+              <m:ctrlPr>
+                <w:rPr>
+                  <w:rFonts w:ascii="Cambria Math" w:eastAsiaTheme="minorEastAsia" w:hAnsi="Cambria Math"/>
+                  <w:i/>
+                  <w:lang w:val="en-US"/>
+                </w:rPr>
+              </m:ctrlPr>
+            </m:sSubPr>
+            <m:e>
+              <m:acc>
+                <m:accPr>
+                  <m:chr m:val="̃"/>
+                  <m:ctrlPr>
+                    <w:rPr>
+                      <w:rFonts w:ascii="Cambria Math" w:eastAsiaTheme="minorEastAsia" w:hAnsi="Cambria Math"/>
+                      <w:i/>
+                      <w:lang w:val="en-US"/>
+                    </w:rPr>
+                  </m:ctrlPr>
+                </m:accPr>
+                <m:e>
+                  <m:r>
+                    <w:rPr>
+                      <w:rFonts w:ascii="Cambria Math" w:eastAsiaTheme="minorEastAsia" w:hAnsi="Cambria Math"/>
+                      <w:lang w:val="en-US"/>
+                    </w:rPr>
+                    <m:t>C</m:t>
+                  </m:r>
+                </m:e>
+              </m:acc>
+            </m:e>
+            <m:sub>
+              <m:r>
+                <w:rPr>
+                  <w:rFonts w:ascii="Cambria Math" w:eastAsiaTheme="minorEastAsia" w:hAnsi="Cambria Math"/>
+                  <w:lang w:val="en-US"/>
+                </w:rPr>
+                <m:t>t</m:t>
+              </m:r>
+            </m:sub>
+          </m:sSub>
+          <m:r>
+            <w:rPr>
+              <w:rFonts w:ascii="Cambria Math" w:eastAsiaTheme="minorEastAsia" w:hAnsi="Cambria Math"/>
+              <w:lang w:val="en-US"/>
+            </w:rPr>
+            <m:t>=</m:t>
+          </m:r>
+          <m:func>
+            <m:funcPr>
+              <m:ctrlPr>
+                <w:rPr>
+                  <w:rFonts w:ascii="Cambria Math" w:eastAsiaTheme="minorEastAsia" w:hAnsi="Cambria Math"/>
+                  <w:i/>
+                  <w:lang w:val="en-US"/>
+                </w:rPr>
+              </m:ctrlPr>
+            </m:funcPr>
+            <m:fName>
+              <m:r>
+                <m:rPr>
+                  <m:sty m:val="p"/>
+                </m:rPr>
+                <w:rPr>
+                  <w:rFonts w:ascii="Cambria Math" w:hAnsi="Cambria Math"/>
+                  <w:lang w:val="en-US"/>
+                </w:rPr>
+                <m:t>tanh</m:t>
+              </m:r>
+            </m:fName>
+            <m:e>
+              <m:r>
+                <w:rPr>
+                  <w:rFonts w:ascii="Cambria Math" w:eastAsiaTheme="minorEastAsia" w:hAnsi="Cambria Math"/>
+                  <w:lang w:val="en-US"/>
+                </w:rPr>
+                <m:t>(</m:t>
+              </m:r>
+              <m:sSub>
+                <m:sSubPr>
+                  <m:ctrlPr>
+                    <w:rPr>
+                      <w:rFonts w:ascii="Cambria Math" w:eastAsiaTheme="minorEastAsia" w:hAnsi="Cambria Math"/>
+                      <w:i/>
+                      <w:lang w:val="en-US"/>
+                    </w:rPr>
+                  </m:ctrlPr>
+                </m:sSubPr>
+                <m:e>
+                  <m:r>
+                    <w:rPr>
+                      <w:rFonts w:ascii="Cambria Math" w:eastAsiaTheme="minorEastAsia" w:hAnsi="Cambria Math"/>
+                      <w:lang w:val="en-US"/>
+                    </w:rPr>
+                    <m:t>W</m:t>
+                  </m:r>
+                </m:e>
+                <m:sub>
+                  <m:r>
+                    <w:rPr>
+                      <w:rFonts w:ascii="Cambria Math" w:eastAsiaTheme="minorEastAsia" w:hAnsi="Cambria Math"/>
+                      <w:lang w:val="en-US"/>
+                    </w:rPr>
+                    <m:t>C</m:t>
+                  </m:r>
+                </m:sub>
+              </m:sSub>
+              <m:r>
+                <w:rPr>
+                  <w:rFonts w:ascii="Cambria Math" w:eastAsiaTheme="minorEastAsia" w:hAnsi="Cambria Math"/>
+                  <w:lang w:val="en-US"/>
+                </w:rPr>
+                <m:t>∙</m:t>
+              </m:r>
+              <m:d>
+                <m:dPr>
+                  <m:begChr m:val="["/>
+                  <m:endChr m:val="]"/>
+                  <m:ctrlPr>
+                    <w:rPr>
+                      <w:rFonts w:ascii="Cambria Math" w:eastAsiaTheme="minorEastAsia" w:hAnsi="Cambria Math"/>
+                      <w:i/>
+                      <w:lang w:val="en-US"/>
+                    </w:rPr>
+                  </m:ctrlPr>
+                </m:dPr>
+                <m:e>
+                  <m:sSub>
+                    <m:sSubPr>
+                      <m:ctrlPr>
+                        <w:rPr>
+                          <w:rFonts w:ascii="Cambria Math" w:eastAsiaTheme="minorEastAsia" w:hAnsi="Cambria Math"/>
+                          <w:i/>
+                          <w:lang w:val="en-US"/>
+                        </w:rPr>
+                      </m:ctrlPr>
+                    </m:sSubPr>
+                    <m:e>
+                      <m:r>
+                        <w:rPr>
+                          <w:rFonts w:ascii="Cambria Math" w:eastAsiaTheme="minorEastAsia" w:hAnsi="Cambria Math"/>
+                          <w:lang w:val="en-US"/>
+                        </w:rPr>
+                        <m:t>h</m:t>
+                      </m:r>
+                    </m:e>
+                    <m:sub>
+                      <m:r>
+                        <w:rPr>
+                          <w:rFonts w:ascii="Cambria Math" w:eastAsiaTheme="minorEastAsia" w:hAnsi="Cambria Math"/>
+                          <w:lang w:val="en-US"/>
+                        </w:rPr>
+                        <m:t>t-1</m:t>
+                      </m:r>
+                    </m:sub>
+                  </m:sSub>
+                  <m:r>
+                    <w:rPr>
+                      <w:rFonts w:ascii="Cambria Math" w:eastAsiaTheme="minorEastAsia" w:hAnsi="Cambria Math"/>
+                      <w:lang w:val="en-US"/>
+                    </w:rPr>
+                    <m:t xml:space="preserve">, </m:t>
+                  </m:r>
+                  <m:sSub>
+                    <m:sSubPr>
+                      <m:ctrlPr>
+                        <w:rPr>
+                          <w:rFonts w:ascii="Cambria Math" w:eastAsiaTheme="minorEastAsia" w:hAnsi="Cambria Math"/>
+                          <w:i/>
+                          <w:lang w:val="en-US"/>
+                        </w:rPr>
+                      </m:ctrlPr>
+                    </m:sSubPr>
+                    <m:e>
+                      <m:r>
+                        <w:rPr>
+                          <w:rFonts w:ascii="Cambria Math" w:eastAsiaTheme="minorEastAsia" w:hAnsi="Cambria Math"/>
+                          <w:lang w:val="en-US"/>
+                        </w:rPr>
+                        <m:t>x</m:t>
+                      </m:r>
+                    </m:e>
+                    <m:sub>
+                      <m:r>
+                        <w:rPr>
+                          <w:rFonts w:ascii="Cambria Math" w:eastAsiaTheme="minorEastAsia" w:hAnsi="Cambria Math"/>
+                          <w:lang w:val="en-US"/>
+                        </w:rPr>
+                        <m:t>t</m:t>
+                      </m:r>
+                    </m:sub>
+                  </m:sSub>
+                </m:e>
+              </m:d>
+              <m:r>
+                <w:rPr>
+                  <w:rFonts w:ascii="Cambria Math" w:eastAsiaTheme="minorEastAsia" w:hAnsi="Cambria Math"/>
+                  <w:lang w:val="en-US"/>
+                </w:rPr>
+                <m:t xml:space="preserve"> + </m:t>
+              </m:r>
+              <m:sSub>
+                <m:sSubPr>
+                  <m:ctrlPr>
+                    <w:rPr>
+                      <w:rFonts w:ascii="Cambria Math" w:eastAsiaTheme="minorEastAsia" w:hAnsi="Cambria Math"/>
+                      <w:i/>
+                      <w:lang w:val="en-US"/>
+                    </w:rPr>
+                  </m:ctrlPr>
+                </m:sSubPr>
+                <m:e>
+                  <m:r>
+                    <w:rPr>
+                      <w:rFonts w:ascii="Cambria Math" w:eastAsiaTheme="minorEastAsia" w:hAnsi="Cambria Math"/>
+                      <w:lang w:val="en-US"/>
+                    </w:rPr>
+                    <m:t>b</m:t>
+                  </m:r>
+                </m:e>
+                <m:sub>
+                  <m:r>
+                    <w:rPr>
+                      <w:rFonts w:ascii="Cambria Math" w:eastAsiaTheme="minorEastAsia" w:hAnsi="Cambria Math"/>
+                      <w:lang w:val="en-US"/>
+                    </w:rPr>
+                    <m:t>C</m:t>
+                  </m:r>
+                </m:sub>
+              </m:sSub>
+              <m:r>
+                <w:rPr>
+                  <w:rFonts w:ascii="Cambria Math" w:eastAsiaTheme="minorEastAsia" w:hAnsi="Cambria Math"/>
+                  <w:lang w:val="en-US"/>
+                </w:rPr>
+                <m:t>)</m:t>
+              </m:r>
+            </m:e>
+          </m:func>
+        </m:oMath>
+      </m:oMathPara>
+    </w:p>
+    <w:p>
+      <w:pPr>
+        <w:pStyle w:val="BodyText1"/>
+      </w:pPr>
+      <w:r>
+        <w:rPr>
+          <w:rFonts w:eastAsiaTheme="minorEastAsia"/>
+          <w:noProof/>
+          <w:lang w:val="en-US"/>
+        </w:rPr>
+        <w:drawing>
+          <wp:inline distT="0" distB="0" distL="0" distR="0" wp14:anchorId="44FAE6B2" wp14:editId="68712655">
+            <wp:extent cx="3721100" cy="2412299"/>
+            <wp:effectExtent l="0" t="0" r="0" b="1270"/>
+            <wp:docPr id="11" name="Picture 11" descr="A picture containing clock&#10;&#10;Description automatically generated"/>
+            <wp:cNvGraphicFramePr>
+              <a:graphicFrameLocks xmlns:a="http://schemas.openxmlformats.org/drawingml/2006/main" noChangeAspect="1"/>
+            </wp:cNvGraphicFramePr>
+            <a:graphic xmlns:a="http://schemas.openxmlformats.org/drawingml/2006/main">
+              <a:graphicData uri="http://schemas.openxmlformats.org/drawingml/2006/picture">
+                <pic:pic xmlns:pic="http://schemas.openxmlformats.org/drawingml/2006/picture">
+                  <pic:nvPicPr>
+                    <pic:cNvPr id="4" name="Picture 4" descr="A picture containing clock&#10;&#10;Description automatically generated"/>
+                    <pic:cNvPicPr/>
+                  </pic:nvPicPr>
+                  <pic:blipFill>
+                    <a:blip r:embed="rId15">
+                      <a:extLst>
+                        <a:ext uri="{28A0092B-C50C-407E-A947-70E740481C1C}">
+                          <a14:useLocalDpi xmlns:a14="http://schemas.microsoft.com/office/drawing/2010/main" val="0"/>
+                        </a:ext>
+                      </a:extLst>
+                    </a:blip>
+                    <a:stretch>
+                      <a:fillRect/>
+                    </a:stretch>
+                  </pic:blipFill>
+                  <pic:spPr>
+                    <a:xfrm>
+                      <a:off x="0" y="0"/>
+                      <a:ext cx="3745728" cy="2428265"/>
+                    </a:xfrm>
+                    <a:prstGeom prst="rect">
+                      <a:avLst/>
+                    </a:prstGeom>
+                  </pic:spPr>
+                </pic:pic>
+              </a:graphicData>
+            </a:graphic>
+          </wp:inline>
+        </w:drawing>
+      </w:r>
+    </w:p>
+    <w:p>
+      <w:pPr>
+        <w:pStyle w:val="BodyText1"/>
+        <w:rPr>
+          <w:rFonts w:eastAsiaTheme="minorEastAsia"/>
+          <w:b/>
+          <w:bCs/>
+          <w:i/>
+          <w:iCs/>
+          <w:color w:val="000000" w:themeColor="text1"/>
+          <w:lang w:val="en-US"/>
+        </w:rPr>
+      </w:pPr>
+      <w:r>
+        <w:rPr>
+          <w:b/>
+          <w:bCs/>
+          <w:i/>
+          <w:iCs/>
+          <w:color w:val="000000" w:themeColor="text1"/>
+          <w:lang w:val="en-US"/>
+        </w:rPr>
+        <w:t xml:space="preserve">Figure </w:t>
+      </w:r>
+      <w:r>
+        <w:rPr>
+          <w:b/>
+          <w:bCs/>
+          <w:i/>
+          <w:iCs/>
+          <w:color w:val="000000" w:themeColor="text1"/>
+        </w:rPr>
+        <w:fldChar w:fldCharType="begin"/>
+      </w:r>
+      <w:r>
+        <w:rPr>
+          <w:b/>
+          <w:bCs/>
+          <w:i/>
+          <w:iCs/>
+          <w:color w:val="000000" w:themeColor="text1"/>
+          <w:lang w:val="en-US"/>
+        </w:rPr>
+        <w:instrText xml:space="preserve"> SEQ Figure \* ARABIC </w:instrText>
+      </w:r>
+      <w:r>
+        <w:rPr>
+          <w:b/>
+          <w:bCs/>
+          <w:i/>
+          <w:iCs/>
+          <w:color w:val="000000" w:themeColor="text1"/>
+        </w:rPr>
+        <w:fldChar w:fldCharType="separate"/>
+      </w:r>
+      <w:r>
+        <w:rPr>
+          <w:b/>
+          <w:bCs/>
+          <w:i/>
+          <w:iCs/>
+          <w:noProof/>
+          <w:color w:val="000000" w:themeColor="text1"/>
+          <w:lang w:val="en-US"/>
+        </w:rPr>
+        <w:t>4</w:t>
+      </w:r>
+      <w:r>
+        <w:rPr>
+          <w:b/>
+          <w:bCs/>
+          <w:i/>
+          <w:iCs/>
+          <w:color w:val="000000" w:themeColor="text1"/>
+        </w:rPr>
+        <w:fldChar w:fldCharType="end"/>
+      </w:r>
+      <w:r>
+        <w:rPr>
+          <w:b/>
+          <w:bCs/>
+          <w:i/>
+          <w:iCs/>
+          <w:color w:val="000000" w:themeColor="text1"/>
+          <w:lang w:val="en-US"/>
+        </w:rPr>
+        <w:t xml:space="preserve"> Structure of the "new information" gate</w:t>
+      </w:r>
+    </w:p>
+    <w:p>
+      <w:pPr>
+        <w:pStyle w:val="BodyText1"/>
+        <w:rPr>
+          <w:rFonts w:eastAsiaTheme="minorEastAsia"/>
+          <w:lang w:val="en-US"/>
+        </w:rPr>
+      </w:pPr>
+    </w:p>
+    <w:p>
+      <w:pPr>
+        <w:pStyle w:val="BodyText1"/>
+        <w:rPr>
+          <w:rFonts w:eastAsiaTheme="minorEastAsia"/>
+          <w:lang w:val="en-US"/>
+        </w:rPr>
+      </w:pPr>
+      <w:r>
+        <w:rPr>
+          <w:rFonts w:eastAsiaTheme="minorEastAsia"/>
+          <w:lang w:val="en-US"/>
+        </w:rPr>
+        <w:t xml:space="preserve">Last but not least, an output gate determines the output of the cell state. The structure of the output gate is relatively similar to that of the aforementioned second gate, with a sigmoid activation layer and a </w:t>
+      </w:r>
+      <w:proofErr w:type="spellStart"/>
+      <w:r>
+        <w:rPr>
+          <w:rFonts w:eastAsiaTheme="minorEastAsia"/>
+          <w:lang w:val="en-US"/>
+        </w:rPr>
+        <w:t>tanh</w:t>
+      </w:r>
+      <w:proofErr w:type="spellEnd"/>
+      <w:r>
+        <w:rPr>
+          <w:rFonts w:eastAsiaTheme="minorEastAsia"/>
+          <w:lang w:val="en-US"/>
+        </w:rPr>
+        <w:t xml:space="preserve"> layer to control which part of information is kept. However, the cell state </w:t>
+      </w:r>
+      <m:oMath>
+        <m:sSub>
+          <m:sSubPr>
+            <m:ctrlPr>
+              <w:rPr>
+                <w:rFonts w:ascii="Cambria Math" w:eastAsiaTheme="minorEastAsia" w:hAnsi="Cambria Math"/>
+                <w:i/>
+                <w:lang w:val="en-US"/>
+              </w:rPr>
+            </m:ctrlPr>
+          </m:sSubPr>
+          <m:e>
+            <m:r>
+              <w:rPr>
+                <w:rFonts w:ascii="Cambria Math" w:eastAsiaTheme="minorEastAsia" w:hAnsi="Cambria Math"/>
+                <w:lang w:val="en-US"/>
+              </w:rPr>
+              <m:t>C</m:t>
+            </m:r>
+          </m:e>
+          <m:sub>
+            <m:r>
+              <w:rPr>
+                <w:rFonts w:ascii="Cambria Math" w:eastAsiaTheme="minorEastAsia" w:hAnsi="Cambria Math"/>
+                <w:lang w:val="en-US"/>
+              </w:rPr>
+              <m:t>t-1</m:t>
+            </m:r>
+          </m:sub>
+        </m:sSub>
+      </m:oMath>
+      <w:r>
+        <w:rPr>
+          <w:rFonts w:eastAsiaTheme="minorEastAsia"/>
+          <w:lang w:val="en-US"/>
+        </w:rPr>
+        <w:t xml:space="preserve"> is fed through the tanh layer instead of the output of the sigmoid layer, which is eventually pointwise multiplied by the gate’s sigmoid layer to get the output </w:t>
+      </w:r>
+      <m:oMath>
+        <m:sSub>
+          <m:sSubPr>
+            <m:ctrlPr>
+              <w:rPr>
+                <w:rFonts w:ascii="Cambria Math" w:eastAsiaTheme="minorEastAsia" w:hAnsi="Cambria Math"/>
+                <w:i/>
+                <w:lang w:val="en-US"/>
+              </w:rPr>
+            </m:ctrlPr>
+          </m:sSubPr>
+          <m:e>
+            <m:r>
+              <w:rPr>
+                <w:rFonts w:ascii="Cambria Math" w:eastAsiaTheme="minorEastAsia" w:hAnsi="Cambria Math"/>
+                <w:lang w:val="en-US"/>
+              </w:rPr>
+              <m:t>h</m:t>
+            </m:r>
+          </m:e>
+          <m:sub>
+            <m:r>
+              <w:rPr>
+                <w:rFonts w:ascii="Cambria Math" w:eastAsiaTheme="minorEastAsia" w:hAnsi="Cambria Math"/>
+                <w:lang w:val="en-US"/>
+              </w:rPr>
+              <m:t>t</m:t>
+            </m:r>
+          </m:sub>
+        </m:sSub>
+      </m:oMath>
+      <w:r>
+        <w:rPr>
+          <w:rFonts w:eastAsiaTheme="minorEastAsia"/>
+          <w:lang w:val="en-US"/>
+        </w:rPr>
+        <w:t>:</w:t>
+      </w:r>
+    </w:p>
+    <w:p>
+      <w:pPr>
+        <w:pStyle w:val="BodyText1"/>
+        <w:rPr>
+          <w:rFonts w:eastAsiaTheme="minorEastAsia"/>
+          <w:lang w:val="en-US"/>
+        </w:rPr>
+      </w:pPr>
+      <m:oMathPara>
+        <m:oMath>
+          <m:sSub>
+            <m:sSubPr>
+              <m:ctrlPr>
+                <w:rPr>
+                  <w:rFonts w:ascii="Cambria Math" w:eastAsiaTheme="minorEastAsia" w:hAnsi="Cambria Math"/>
+                  <w:i/>
+                  <w:lang w:val="en-US"/>
+                </w:rPr>
+              </m:ctrlPr>
+            </m:sSubPr>
+            <m:e>
+              <m:r>
+                <w:rPr>
+                  <w:rFonts w:ascii="Cambria Math" w:eastAsiaTheme="minorEastAsia" w:hAnsi="Cambria Math"/>
+                  <w:lang w:val="en-US"/>
+                </w:rPr>
+                <m:t>o</m:t>
+              </m:r>
+            </m:e>
+            <m:sub>
+              <m:r>
+                <w:rPr>
+                  <w:rFonts w:ascii="Cambria Math" w:eastAsiaTheme="minorEastAsia" w:hAnsi="Cambria Math"/>
+                  <w:lang w:val="en-US"/>
+                </w:rPr>
+                <m:t>t</m:t>
+              </m:r>
+            </m:sub>
+          </m:sSub>
+          <m:r>
+            <w:rPr>
+              <w:rFonts w:ascii="Cambria Math" w:eastAsiaTheme="minorEastAsia" w:hAnsi="Cambria Math"/>
+              <w:lang w:val="en-US"/>
+            </w:rPr>
+            <m:t>= σ</m:t>
+          </m:r>
+          <m:d>
+            <m:dPr>
+              <m:ctrlPr>
+                <w:rPr>
+                  <w:rFonts w:ascii="Cambria Math" w:eastAsiaTheme="minorEastAsia" w:hAnsi="Cambria Math"/>
+                  <w:i/>
+                  <w:lang w:val="en-US"/>
+                </w:rPr>
+              </m:ctrlPr>
+            </m:dPr>
+            <m:e>
+              <m:sSub>
+                <m:sSubPr>
+                  <m:ctrlPr>
+                    <w:rPr>
+                      <w:rFonts w:ascii="Cambria Math" w:eastAsiaTheme="minorEastAsia" w:hAnsi="Cambria Math"/>
+                      <w:i/>
+                      <w:lang w:val="en-US"/>
+                    </w:rPr>
+                  </m:ctrlPr>
+                </m:sSubPr>
+                <m:e>
+                  <m:r>
+                    <w:rPr>
+                      <w:rFonts w:ascii="Cambria Math" w:eastAsiaTheme="minorEastAsia" w:hAnsi="Cambria Math"/>
+                      <w:lang w:val="en-US"/>
+                    </w:rPr>
+                    <m:t>W</m:t>
+                  </m:r>
+                </m:e>
+                <m:sub>
+                  <m:r>
+                    <w:rPr>
+                      <w:rFonts w:ascii="Cambria Math" w:eastAsiaTheme="minorEastAsia" w:hAnsi="Cambria Math"/>
+                      <w:lang w:val="en-US"/>
+                    </w:rPr>
+                    <m:t>o</m:t>
+                  </m:r>
+                </m:sub>
+              </m:sSub>
+              <m:d>
+                <m:dPr>
+                  <m:begChr m:val="["/>
+                  <m:endChr m:val="]"/>
+                  <m:ctrlPr>
+                    <w:rPr>
+                      <w:rFonts w:ascii="Cambria Math" w:eastAsiaTheme="minorEastAsia" w:hAnsi="Cambria Math"/>
+                      <w:i/>
+                      <w:lang w:val="en-US"/>
+                    </w:rPr>
+                  </m:ctrlPr>
+                </m:dPr>
+                <m:e>
+                  <m:sSub>
+                    <m:sSubPr>
+                      <m:ctrlPr>
+                        <w:rPr>
+                          <w:rFonts w:ascii="Cambria Math" w:eastAsiaTheme="minorEastAsia" w:hAnsi="Cambria Math"/>
+                          <w:i/>
+                          <w:lang w:val="en-US"/>
+                        </w:rPr>
+                      </m:ctrlPr>
+                    </m:sSubPr>
+                    <m:e>
+                      <m:r>
+                        <w:rPr>
+                          <w:rFonts w:ascii="Cambria Math" w:eastAsiaTheme="minorEastAsia" w:hAnsi="Cambria Math"/>
+                          <w:lang w:val="en-US"/>
+                        </w:rPr>
+                        <m:t>h</m:t>
+                      </m:r>
+                    </m:e>
+                    <m:sub>
+                      <m:r>
+                        <w:rPr>
+                          <w:rFonts w:ascii="Cambria Math" w:eastAsiaTheme="minorEastAsia" w:hAnsi="Cambria Math"/>
+                          <w:lang w:val="en-US"/>
+                        </w:rPr>
+                        <m:t>t-1</m:t>
+                      </m:r>
+                    </m:sub>
+                  </m:sSub>
+                  <m:r>
+                    <w:rPr>
+                      <w:rFonts w:ascii="Cambria Math" w:eastAsiaTheme="minorEastAsia" w:hAnsi="Cambria Math"/>
+                      <w:lang w:val="en-US"/>
+                    </w:rPr>
+                    <m:t xml:space="preserve">, </m:t>
+                  </m:r>
+                  <m:sSub>
+                    <m:sSubPr>
+                      <m:ctrlPr>
+                        <w:rPr>
+                          <w:rFonts w:ascii="Cambria Math" w:eastAsiaTheme="minorEastAsia" w:hAnsi="Cambria Math"/>
+                          <w:i/>
+                          <w:lang w:val="en-US"/>
+                        </w:rPr>
+                      </m:ctrlPr>
+                    </m:sSubPr>
+                    <m:e>
+                      <m:r>
+                        <w:rPr>
+                          <w:rFonts w:ascii="Cambria Math" w:eastAsiaTheme="minorEastAsia" w:hAnsi="Cambria Math"/>
+                          <w:lang w:val="en-US"/>
+                        </w:rPr>
+                        <m:t>x</m:t>
+                      </m:r>
+                    </m:e>
+                    <m:sub>
+                      <m:r>
+                        <w:rPr>
+                          <w:rFonts w:ascii="Cambria Math" w:eastAsiaTheme="minorEastAsia" w:hAnsi="Cambria Math"/>
+                          <w:lang w:val="en-US"/>
+                        </w:rPr>
+                        <m:t>t</m:t>
+                      </m:r>
+                    </m:sub>
+                  </m:sSub>
+                </m:e>
+              </m:d>
+              <m:r>
+                <w:rPr>
+                  <w:rFonts w:ascii="Cambria Math" w:eastAsiaTheme="minorEastAsia" w:hAnsi="Cambria Math"/>
+                  <w:lang w:val="en-US"/>
+                </w:rPr>
+                <m:t xml:space="preserve">+ </m:t>
+              </m:r>
+              <m:sSub>
+                <m:sSubPr>
+                  <m:ctrlPr>
+                    <w:rPr>
+                      <w:rFonts w:ascii="Cambria Math" w:eastAsiaTheme="minorEastAsia" w:hAnsi="Cambria Math"/>
+                      <w:i/>
+                      <w:lang w:val="en-US"/>
+                    </w:rPr>
+                  </m:ctrlPr>
+                </m:sSubPr>
+                <m:e>
+                  <m:r>
+                    <w:rPr>
+                      <w:rFonts w:ascii="Cambria Math" w:eastAsiaTheme="minorEastAsia" w:hAnsi="Cambria Math"/>
+                      <w:lang w:val="en-US"/>
+                    </w:rPr>
+                    <m:t>b</m:t>
+                  </m:r>
+                </m:e>
+                <m:sub>
+                  <m:r>
+                    <w:rPr>
+                      <w:rFonts w:ascii="Cambria Math" w:eastAsiaTheme="minorEastAsia" w:hAnsi="Cambria Math"/>
+                      <w:lang w:val="en-US"/>
+                    </w:rPr>
+                    <m:t>o</m:t>
+                  </m:r>
+                </m:sub>
+              </m:sSub>
+            </m:e>
+          </m:d>
+        </m:oMath>
+      </m:oMathPara>
+    </w:p>
+    <w:p>
+      <w:pPr>
+        <w:pStyle w:val="BodyText1"/>
+        <w:rPr>
+          <w:rFonts w:eastAsiaTheme="minorEastAsia"/>
+          <w:lang w:val="en-US"/>
+        </w:rPr>
+      </w:pPr>
+      <m:oMathPara>
+        <m:oMath>
+          <m:sSub>
+            <m:sSubPr>
+              <m:ctrlPr>
+                <w:rPr>
+                  <w:rFonts w:ascii="Cambria Math" w:eastAsiaTheme="minorEastAsia" w:hAnsi="Cambria Math"/>
+                  <w:i/>
+                  <w:lang w:val="en-US"/>
+                </w:rPr>
+              </m:ctrlPr>
+            </m:sSubPr>
+            <m:e>
+              <m:r>
+                <w:rPr>
+                  <w:rFonts w:ascii="Cambria Math" w:eastAsiaTheme="minorEastAsia" w:hAnsi="Cambria Math"/>
+                  <w:lang w:val="en-US"/>
+                </w:rPr>
+                <m:t>h</m:t>
+              </m:r>
+            </m:e>
+            <m:sub>
+              <m:r>
+                <w:rPr>
+                  <w:rFonts w:ascii="Cambria Math" w:eastAsiaTheme="minorEastAsia" w:hAnsi="Cambria Math"/>
+                  <w:lang w:val="en-US"/>
+                </w:rPr>
+                <m:t>t</m:t>
+              </m:r>
+            </m:sub>
+          </m:sSub>
+          <m:r>
+            <w:rPr>
+              <w:rFonts w:ascii="Cambria Math" w:eastAsiaTheme="minorEastAsia" w:hAnsi="Cambria Math"/>
+              <w:lang w:val="en-US"/>
+            </w:rPr>
+            <m:t xml:space="preserve">= </m:t>
+          </m:r>
+          <m:sSub>
+            <m:sSubPr>
+              <m:ctrlPr>
+                <w:rPr>
+                  <w:rFonts w:ascii="Cambria Math" w:eastAsiaTheme="minorEastAsia" w:hAnsi="Cambria Math"/>
+                  <w:i/>
+                  <w:lang w:val="en-US"/>
+                </w:rPr>
+              </m:ctrlPr>
+            </m:sSubPr>
+            <m:e>
+              <m:r>
+                <w:rPr>
+                  <w:rFonts w:ascii="Cambria Math" w:eastAsiaTheme="minorEastAsia" w:hAnsi="Cambria Math"/>
+                  <w:lang w:val="en-US"/>
+                </w:rPr>
+                <m:t>o</m:t>
+              </m:r>
+            </m:e>
+            <m:sub>
+              <m:r>
+                <w:rPr>
+                  <w:rFonts w:ascii="Cambria Math" w:eastAsiaTheme="minorEastAsia" w:hAnsi="Cambria Math"/>
+                  <w:lang w:val="en-US"/>
+                </w:rPr>
+                <m:t>t</m:t>
+              </m:r>
+            </m:sub>
+          </m:sSub>
+          <m:r>
+            <w:rPr>
+              <w:rFonts w:ascii="Cambria Math" w:eastAsiaTheme="minorEastAsia" w:hAnsi="Cambria Math"/>
+              <w:lang w:val="en-US"/>
+            </w:rPr>
+            <m:t>*</m:t>
+          </m:r>
+          <m:func>
+            <m:funcPr>
+              <m:ctrlPr>
+                <w:rPr>
+                  <w:rFonts w:ascii="Cambria Math" w:eastAsiaTheme="minorEastAsia" w:hAnsi="Cambria Math"/>
+                  <w:i/>
+                  <w:lang w:val="en-US"/>
+                </w:rPr>
+              </m:ctrlPr>
+            </m:funcPr>
+            <m:fName>
+              <m:r>
+                <m:rPr>
+                  <m:sty m:val="p"/>
+                </m:rPr>
+                <w:rPr>
+                  <w:rFonts w:ascii="Cambria Math" w:hAnsi="Cambria Math"/>
+                  <w:lang w:val="en-US"/>
+                </w:rPr>
+                <m:t>tanh</m:t>
+              </m:r>
+            </m:fName>
+            <m:e>
+              <m:d>
+                <m:dPr>
+                  <m:ctrlPr>
+                    <w:rPr>
+                      <w:rFonts w:ascii="Cambria Math" w:eastAsiaTheme="minorEastAsia" w:hAnsi="Cambria Math"/>
+                      <w:i/>
+                      <w:lang w:val="en-US"/>
+                    </w:rPr>
+                  </m:ctrlPr>
+                </m:dPr>
+                <m:e>
+                  <m:sSub>
+                    <m:sSubPr>
+                      <m:ctrlPr>
+                        <w:rPr>
+                          <w:rFonts w:ascii="Cambria Math" w:eastAsiaTheme="minorEastAsia" w:hAnsi="Cambria Math"/>
+                          <w:i/>
+                          <w:lang w:val="en-US"/>
+                        </w:rPr>
+                      </m:ctrlPr>
+                    </m:sSubPr>
+                    <m:e>
+                      <m:r>
+                        <w:rPr>
+                          <w:rFonts w:ascii="Cambria Math" w:eastAsiaTheme="minorEastAsia" w:hAnsi="Cambria Math"/>
+                          <w:lang w:val="en-US"/>
+                        </w:rPr>
+                        <m:t>C</m:t>
+                      </m:r>
+                    </m:e>
+                    <m:sub>
+                      <m:r>
+                        <w:rPr>
+                          <w:rFonts w:ascii="Cambria Math" w:eastAsiaTheme="minorEastAsia" w:hAnsi="Cambria Math"/>
+                          <w:lang w:val="en-US"/>
+                        </w:rPr>
+                        <m:t>t</m:t>
+                      </m:r>
+                    </m:sub>
+                  </m:sSub>
+                </m:e>
+              </m:d>
+            </m:e>
+          </m:func>
+        </m:oMath>
+      </m:oMathPara>
+    </w:p>
+    <w:p>
+      <w:pPr>
+        <w:pStyle w:val="BodyText1"/>
+      </w:pPr>
+      <w:r>
+        <w:rPr>
+          <w:rFonts w:eastAsiaTheme="minorEastAsia"/>
+          <w:noProof/>
+          <w:lang w:val="en-US"/>
+        </w:rPr>
+        <w:lastRenderedPageBreak/>
+        <w:drawing>
+          <wp:inline distT="0" distB="0" distL="0" distR="0" wp14:anchorId="57D88BC1" wp14:editId="29765523">
+            <wp:extent cx="3821430" cy="2247900"/>
+            <wp:effectExtent l="0" t="0" r="0" b="0"/>
+            <wp:docPr id="12" name="Picture 12" descr="A picture containing clock, meter&#10;&#10;Description automatically generated"/>
+            <wp:cNvGraphicFramePr>
+              <a:graphicFrameLocks xmlns:a="http://schemas.openxmlformats.org/drawingml/2006/main" noChangeAspect="1"/>
+            </wp:cNvGraphicFramePr>
+            <a:graphic xmlns:a="http://schemas.openxmlformats.org/drawingml/2006/main">
+              <a:graphicData uri="http://schemas.openxmlformats.org/drawingml/2006/picture">
+                <pic:pic xmlns:pic="http://schemas.openxmlformats.org/drawingml/2006/picture">
+                  <pic:nvPicPr>
+                    <pic:cNvPr id="6" name="Picture 6" descr="A picture containing clock, meter&#10;&#10;Description automatically generated"/>
+                    <pic:cNvPicPr/>
+                  </pic:nvPicPr>
+                  <pic:blipFill>
+                    <a:blip r:embed="rId16">
+                      <a:extLst>
+                        <a:ext uri="{28A0092B-C50C-407E-A947-70E740481C1C}">
+                          <a14:useLocalDpi xmlns:a14="http://schemas.microsoft.com/office/drawing/2010/main" val="0"/>
+                        </a:ext>
+                      </a:extLst>
+                    </a:blip>
+                    <a:stretch>
+                      <a:fillRect/>
+                    </a:stretch>
+                  </pic:blipFill>
+                  <pic:spPr>
+                    <a:xfrm>
+                      <a:off x="0" y="0"/>
+                      <a:ext cx="3874974" cy="2279396"/>
+                    </a:xfrm>
+                    <a:prstGeom prst="rect">
+                      <a:avLst/>
+                    </a:prstGeom>
+                  </pic:spPr>
+                </pic:pic>
+              </a:graphicData>
+            </a:graphic>
+          </wp:inline>
+        </w:drawing>
+      </w:r>
+    </w:p>
+    <w:p>
+      <w:pPr>
+        <w:pStyle w:val="BodyText1"/>
+        <w:rPr>
+          <w:rFonts w:eastAsiaTheme="minorEastAsia"/>
+          <w:b/>
+          <w:bCs/>
+          <w:i/>
+          <w:iCs/>
+          <w:color w:val="000000" w:themeColor="text1"/>
+          <w:lang w:val="en-US"/>
+        </w:rPr>
+      </w:pPr>
+      <w:r>
+        <w:rPr>
+          <w:b/>
+          <w:bCs/>
+          <w:i/>
+          <w:iCs/>
+          <w:color w:val="000000" w:themeColor="text1"/>
+          <w:lang w:val="en-US"/>
+        </w:rPr>
+        <w:t xml:space="preserve">Figure </w:t>
+      </w:r>
+      <w:r>
+        <w:rPr>
+          <w:b/>
+          <w:bCs/>
+          <w:i/>
+          <w:iCs/>
+          <w:color w:val="000000" w:themeColor="text1"/>
+        </w:rPr>
+        <w:fldChar w:fldCharType="begin"/>
+      </w:r>
+      <w:r>
+        <w:rPr>
+          <w:b/>
+          <w:bCs/>
+          <w:i/>
+          <w:iCs/>
+          <w:color w:val="000000" w:themeColor="text1"/>
+          <w:lang w:val="en-US"/>
+        </w:rPr>
+        <w:instrText xml:space="preserve"> SEQ Figure \* ARABIC </w:instrText>
+      </w:r>
+      <w:r>
+        <w:rPr>
+          <w:b/>
+          <w:bCs/>
+          <w:i/>
+          <w:iCs/>
+          <w:color w:val="000000" w:themeColor="text1"/>
+        </w:rPr>
+        <w:fldChar w:fldCharType="separate"/>
+      </w:r>
+      <w:r>
+        <w:rPr>
+          <w:b/>
+          <w:bCs/>
+          <w:i/>
+          <w:iCs/>
+          <w:noProof/>
+          <w:color w:val="000000" w:themeColor="text1"/>
+          <w:lang w:val="en-US"/>
+        </w:rPr>
+        <w:t>5</w:t>
+      </w:r>
+      <w:r>
+        <w:rPr>
+          <w:b/>
+          <w:bCs/>
+          <w:i/>
+          <w:iCs/>
+          <w:color w:val="000000" w:themeColor="text1"/>
+        </w:rPr>
+        <w:fldChar w:fldCharType="end"/>
+      </w:r>
+      <w:r>
+        <w:rPr>
+          <w:b/>
+          <w:bCs/>
+          <w:i/>
+          <w:iCs/>
+          <w:color w:val="000000" w:themeColor="text1"/>
+          <w:lang w:val="en-US"/>
+        </w:rPr>
+        <w:t xml:space="preserve"> Structure of the output gate</w:t>
+      </w:r>
+    </w:p>
+    <w:p>
+      <w:pPr>
+        <w:spacing w:line="360" w:lineRule="auto"/>
+        <w:rPr>
+          <w:rFonts w:ascii="Calibri" w:eastAsiaTheme="minorEastAsia" w:hAnsi="Calibri" w:cs="Calibri"/>
+          <w:lang w:val="en-US"/>
+        </w:rPr>
+      </w:pPr>
+    </w:p>
+    <w:p>
+      <w:pPr>
+        <w:pStyle w:val="BodyText1"/>
+        <w:rPr>
+          <w:lang w:val="vi-VN"/>
+        </w:rPr>
+      </w:pPr>
+    </w:p>
+    <w:p>
+      <w:pPr>
+        <w:pStyle w:val="BodyText1"/>
+        <w:rPr>
+          <w:lang w:val="vi-VN"/>
+        </w:rPr>
+      </w:pPr>
+    </w:p>
+    <w:p>
+      <w:pPr>
+        <w:spacing w:line="360" w:lineRule="auto"/>
         <w:rPr>
           <w:rFonts w:cs="Arial"/>
           <w:sz w:val="24"/>
@@ -3607,85 +5694,117 @@
           <w:lang w:val="en-GB"/>
         </w:rPr>
       </w:pPr>
-      <w:bookmarkStart w:id="10" w:name="_Toc37601141"/>
-      <w:proofErr w:type="spellStart"/>
-      <w:r>
-        <w:t>Figure</w:t>
-      </w:r>
-      <w:proofErr w:type="spellEnd"/>
-      <w:r>
-        <w:t xml:space="preserve"> </w:t>
-      </w:r>
-      <w:r>
-        <w:fldChar w:fldCharType="begin"/>
-      </w:r>
-      <w:r>
-        <w:instrText xml:space="preserve"> STYLEREF 2 \s </w:instrText>
-      </w:r>
-      <w:r>
-        <w:fldChar w:fldCharType="separate"/>
-      </w:r>
-      <w:r>
-        <w:rPr>
-          <w:noProof/>
-        </w:rPr>
-        <w:t>2.2</w:t>
-      </w:r>
-      <w:r>
-        <w:rPr>
-          <w:noProof/>
-        </w:rPr>
-        <w:fldChar w:fldCharType="end"/>
-      </w:r>
-      <w:r>
-        <w:t>.</w:t>
-      </w:r>
-      <w:r>
-        <w:fldChar w:fldCharType="begin"/>
-      </w:r>
-      <w:r>
-        <w:instrText xml:space="preserve"> SEQ Figure \* ARABIC \s 2 </w:instrText>
-      </w:r>
-      <w:r>
-        <w:fldChar w:fldCharType="separate"/>
-      </w:r>
-      <w:r>
-        <w:rPr>
-          <w:noProof/>
-        </w:rPr>
-        <w:t>2</w:t>
-      </w:r>
-      <w:r>
-        <w:rPr>
-          <w:noProof/>
-        </w:rPr>
-        <w:fldChar w:fldCharType="end"/>
-      </w:r>
-      <w:r>
-        <w:t xml:space="preserve"> </w:t>
-      </w:r>
-      <w:r>
-        <w:rPr>
-          <w:b w:val="0"/>
-          <w:bCs w:val="0"/>
-        </w:rPr>
-        <w:t xml:space="preserve">LSTM </w:t>
-      </w:r>
-      <w:proofErr w:type="spellStart"/>
-      <w:r>
-        <w:rPr>
-          <w:b w:val="0"/>
-          <w:bCs w:val="0"/>
-        </w:rPr>
-        <w:t>Example</w:t>
-      </w:r>
-      <w:bookmarkEnd w:id="10"/>
-      <w:proofErr w:type="spellEnd"/>
     </w:p>
     <w:p>
       <w:pPr>
         <w:spacing w:line="360" w:lineRule="auto"/>
-        <w:jc w:val="center"/>
+        <w:rPr>
+          <w:rFonts w:cs="Arial"/>
+          <w:sz w:val="24"/>
+          <w:szCs w:val="24"/>
+          <w:lang w:val="en-GB"/>
+        </w:rPr>
+      </w:pPr>
+    </w:p>
+    <w:p>
+      <w:pPr>
+        <w:spacing w:line="360" w:lineRule="auto"/>
+        <w:rPr>
+          <w:rFonts w:cs="Arial"/>
+          <w:sz w:val="24"/>
+          <w:szCs w:val="24"/>
+          <w:lang w:val="en-GB"/>
+        </w:rPr>
+      </w:pPr>
+    </w:p>
+    <w:p>
+      <w:pPr>
+        <w:spacing w:line="360" w:lineRule="auto"/>
+        <w:ind w:firstLine="0"/>
+        <w:rPr>
+          <w:rFonts w:cs="Arial"/>
+          <w:sz w:val="24"/>
+          <w:szCs w:val="24"/>
+          <w:lang w:val="en-GB"/>
+        </w:rPr>
+      </w:pPr>
+    </w:p>
+    <w:p>
+      <w:pPr>
+        <w:spacing w:line="360" w:lineRule="auto"/>
+        <w:ind w:firstLine="0"/>
+        <w:rPr>
+          <w:rFonts w:cs="Arial"/>
+          <w:sz w:val="24"/>
+          <w:szCs w:val="24"/>
+          <w:lang w:val="en-GB"/>
+        </w:rPr>
+      </w:pPr>
+    </w:p>
+    <w:p>
+      <w:pPr>
+        <w:spacing w:line="360" w:lineRule="auto"/>
+        <w:ind w:firstLine="0"/>
+        <w:rPr>
+          <w:rFonts w:cs="Arial"/>
+          <w:sz w:val="24"/>
+          <w:szCs w:val="24"/>
+          <w:lang w:val="en-GB"/>
+        </w:rPr>
+      </w:pPr>
+    </w:p>
+    <w:p>
+      <w:pPr>
+        <w:spacing w:line="360" w:lineRule="auto"/>
+        <w:ind w:firstLine="0"/>
+        <w:rPr>
+          <w:rFonts w:cs="Arial"/>
+          <w:sz w:val="24"/>
+          <w:szCs w:val="24"/>
+          <w:lang w:val="en-GB"/>
+        </w:rPr>
+      </w:pPr>
+    </w:p>
+    <w:p>
+      <w:pPr>
+        <w:spacing w:line="360" w:lineRule="auto"/>
+        <w:ind w:firstLine="0"/>
+        <w:rPr>
+          <w:rFonts w:cs="Arial"/>
+          <w:sz w:val="24"/>
+          <w:szCs w:val="24"/>
+          <w:lang w:val="en-GB"/>
+        </w:rPr>
+      </w:pPr>
+    </w:p>
+    <w:p>
+      <w:pPr>
+        <w:spacing w:line="360" w:lineRule="auto"/>
+        <w:ind w:firstLine="0"/>
+        <w:rPr>
+          <w:rFonts w:cs="Arial"/>
+          <w:sz w:val="24"/>
+          <w:szCs w:val="24"/>
+          <w:lang w:val="en-GB"/>
+        </w:rPr>
+      </w:pPr>
+    </w:p>
+    <w:p>
+      <w:pPr>
+        <w:spacing w:line="360" w:lineRule="auto"/>
+        <w:ind w:firstLine="0"/>
+        <w:rPr>
+          <w:rFonts w:cs="Arial"/>
+          <w:sz w:val="24"/>
+          <w:szCs w:val="24"/>
+          <w:lang w:val="en-GB"/>
+        </w:rPr>
+      </w:pPr>
+    </w:p>
+    <w:p>
+      <w:pPr>
+        <w:spacing w:line="360" w:lineRule="auto"/>
+        <w:ind w:firstLine="0"/>
         <w:rPr>
           <w:rFonts w:cs="Arial"/>
           <w:sz w:val="18"/>
@@ -3809,7 +5928,7 @@
           <w:lang w:val="en-GB"/>
         </w:rPr>
       </w:pPr>
-      <w:bookmarkStart w:id="11" w:name="_Toc37719987"/>
+      <w:bookmarkStart w:id="9" w:name="_Toc37719987"/>
       <w:r>
         <w:rPr>
           <w:lang w:val="en-GB"/>
@@ -3817,7 +5936,7 @@
         <w:lastRenderedPageBreak/>
         <w:t>Reinforcement Learning</w:t>
       </w:r>
-      <w:bookmarkEnd w:id="11"/>
+      <w:bookmarkEnd w:id="9"/>
     </w:p>
     <w:p>
       <w:pPr>
@@ -4524,7 +6643,23 @@
           <w:rFonts w:eastAsiaTheme="minorEastAsia"/>
           <w:lang w:val="en-GB"/>
         </w:rPr>
-        <w:t xml:space="preserve"> is the reward. This is used to select a suitable action for the agent to take next. </w:t>
+        <w:t xml:space="preserve"> is the </w:t>
+      </w:r>
+      <w:proofErr w:type="gramStart"/>
+      <w:r>
+        <w:rPr>
+          <w:rFonts w:eastAsiaTheme="minorEastAsia"/>
+          <w:lang w:val="en-GB"/>
+        </w:rPr>
+        <w:t>reward.</w:t>
+      </w:r>
+      <w:proofErr w:type="gramEnd"/>
+      <w:r>
+        <w:rPr>
+          <w:rFonts w:eastAsiaTheme="minorEastAsia"/>
+          <w:lang w:val="en-GB"/>
+        </w:rPr>
+        <w:t xml:space="preserve"> This is used to select a suitable action for the agent to take next. </w:t>
       </w:r>
     </w:p>
     <w:p>
@@ -4625,8 +6760,17 @@
           <w:rFonts w:eastAsiaTheme="minorEastAsia"/>
           <w:lang w:val="en-GB"/>
         </w:rPr>
-        <w:t xml:space="preserve"> is a probability of a reward given the current state and action:</w:t>
-      </w:r>
+        <w:t xml:space="preserve"> is a probability of a reward given the current state and </w:t>
+      </w:r>
+      <w:proofErr w:type="gramStart"/>
+      <w:r>
+        <w:rPr>
+          <w:rFonts w:eastAsiaTheme="minorEastAsia"/>
+          <w:lang w:val="en-GB"/>
+        </w:rPr>
+        <w:t>action:</w:t>
+      </w:r>
+      <w:proofErr w:type="gramEnd"/>
     </w:p>
     <w:p>
       <w:pPr>
@@ -5371,7 +7515,7 @@
                     <pic:cNvPicPr/>
                   </pic:nvPicPr>
                   <pic:blipFill>
-                    <a:blip r:embed="rId13" cstate="print">
+                    <a:blip r:embed="rId17" cstate="print">
                       <a:extLst>
                         <a:ext uri="{28A0092B-C50C-407E-A947-70E740481C1C}">
                           <a14:useLocalDpi xmlns:a14="http://schemas.microsoft.com/office/drawing/2010/main" val="0"/>
@@ -5406,7 +7550,7 @@
           <w:rFonts w:cs="Arial"/>
         </w:rPr>
       </w:pPr>
-      <w:bookmarkStart w:id="12" w:name="_Toc37601142"/>
+      <w:bookmarkStart w:id="10" w:name="_Toc37601142"/>
       <w:proofErr w:type="spellStart"/>
       <w:r>
         <w:t>Figure</w:t>
@@ -5415,51 +7559,25 @@
       <w:r>
         <w:t xml:space="preserve"> </w:t>
       </w:r>
-      <w:r>
-        <w:fldChar w:fldCharType="begin"/>
-      </w:r>
-      <w:r>
-        <w:instrText xml:space="preserve"> STYLEREF 2 \s </w:instrText>
-      </w:r>
-      <w:r>
-        <w:fldChar w:fldCharType="separate"/>
-      </w:r>
-      <w:r>
-        <w:rPr>
-          <w:noProof/>
-        </w:rPr>
-        <w:t>2.3</w:t>
-      </w:r>
-      <w:r>
-        <w:rPr>
-          <w:noProof/>
-        </w:rPr>
-        <w:fldChar w:fldCharType="end"/>
-      </w:r>
+      <w:fldSimple w:instr=" STYLEREF 2 \s ">
+        <w:r>
+          <w:rPr>
+            <w:noProof/>
+          </w:rPr>
+          <w:t>2.3</w:t>
+        </w:r>
+      </w:fldSimple>
       <w:r>
         <w:t>.</w:t>
       </w:r>
-      <w:r>
-        <w:fldChar w:fldCharType="begin"/>
-      </w:r>
-      <w:r>
-        <w:instrText xml:space="preserve"> SEQ Figure \* ARABIC \s 2 </w:instrText>
-      </w:r>
-      <w:r>
-        <w:fldChar w:fldCharType="separate"/>
-      </w:r>
-      <w:r>
-        <w:rPr>
-          <w:noProof/>
-        </w:rPr>
-        <w:t>1</w:t>
-      </w:r>
-      <w:r>
-        <w:rPr>
-          <w:noProof/>
-        </w:rPr>
-        <w:fldChar w:fldCharType="end"/>
-      </w:r>
+      <w:fldSimple w:instr=" SEQ Figure \* ARABIC \s 2 ">
+        <w:r>
+          <w:rPr>
+            <w:noProof/>
+          </w:rPr>
+          <w:t>1</w:t>
+        </w:r>
+      </w:fldSimple>
       <w:r>
         <w:t xml:space="preserve"> </w:t>
       </w:r>
@@ -5478,7 +7596,7 @@
         </w:rPr>
         <w:t>Paradigms</w:t>
       </w:r>
-      <w:bookmarkEnd w:id="12"/>
+      <w:bookmarkEnd w:id="10"/>
       <w:proofErr w:type="spellEnd"/>
     </w:p>
     <w:p>
@@ -5527,7 +7645,7 @@
                     <pic:cNvPicPr/>
                   </pic:nvPicPr>
                   <pic:blipFill>
-                    <a:blip r:embed="rId14">
+                    <a:blip r:embed="rId18">
                       <a:extLst>
                         <a:ext uri="{28A0092B-C50C-407E-A947-70E740481C1C}">
                           <a14:useLocalDpi xmlns:a14="http://schemas.microsoft.com/office/drawing/2010/main" val="0"/>
@@ -5560,21 +7678,23 @@
         <w:jc w:val="center"/>
         <w:rPr>
           <w:rFonts w:cs="Arial"/>
-        </w:rPr>
-      </w:pPr>
-      <w:bookmarkStart w:id="13" w:name="_Toc37601143"/>
-      <w:proofErr w:type="spellStart"/>
-      <w:r>
-        <w:t>Figure</w:t>
-      </w:r>
-      <w:proofErr w:type="spellEnd"/>
-      <w:r>
-        <w:t xml:space="preserve"> </w:t>
+          <w:lang w:val="en-US"/>
+        </w:rPr>
+      </w:pPr>
+      <w:bookmarkStart w:id="11" w:name="_Toc37601143"/>
+      <w:r>
+        <w:rPr>
+          <w:lang w:val="en-US"/>
+        </w:rPr>
+        <w:t xml:space="preserve">Figure </w:t>
       </w:r>
       <w:r>
         <w:fldChar w:fldCharType="begin"/>
       </w:r>
       <w:r>
+        <w:rPr>
+          <w:lang w:val="en-US"/>
+        </w:rPr>
         <w:instrText xml:space="preserve"> STYLEREF 2 \s </w:instrText>
       </w:r>
       <w:r>
@@ -5583,6 +7703,7 @@
       <w:r>
         <w:rPr>
           <w:noProof/>
+          <w:lang w:val="en-US"/>
         </w:rPr>
         <w:t>2.3</w:t>
       </w:r>
@@ -5593,12 +7714,18 @@
         <w:fldChar w:fldCharType="end"/>
       </w:r>
       <w:r>
+        <w:rPr>
+          <w:lang w:val="en-US"/>
+        </w:rPr>
         <w:t>.</w:t>
       </w:r>
       <w:r>
         <w:fldChar w:fldCharType="begin"/>
       </w:r>
       <w:r>
+        <w:rPr>
+          <w:lang w:val="en-US"/>
+        </w:rPr>
         <w:instrText xml:space="preserve"> SEQ Figure \* ARABIC \s 2 </w:instrText>
       </w:r>
       <w:r>
@@ -5607,6 +7734,7 @@
       <w:r>
         <w:rPr>
           <w:noProof/>
+          <w:lang w:val="en-US"/>
         </w:rPr>
         <w:t>2</w:t>
       </w:r>
@@ -5617,55 +7745,20 @@
         <w:fldChar w:fldCharType="end"/>
       </w:r>
       <w:r>
+        <w:rPr>
+          <w:lang w:val="en-US"/>
+        </w:rPr>
         <w:t xml:space="preserve"> </w:t>
       </w:r>
       <w:r>
         <w:rPr>
           <w:b w:val="0"/>
           <w:bCs w:val="0"/>
-        </w:rPr>
-        <w:t xml:space="preserve">Key </w:t>
-      </w:r>
-      <w:proofErr w:type="spellStart"/>
-      <w:r>
-        <w:rPr>
-          <w:b w:val="0"/>
-          <w:bCs w:val="0"/>
-        </w:rPr>
-        <w:t>concepts</w:t>
-      </w:r>
-      <w:proofErr w:type="spellEnd"/>
-      <w:r>
-        <w:rPr>
-          <w:b w:val="0"/>
-          <w:bCs w:val="0"/>
-        </w:rPr>
-        <w:t xml:space="preserve"> of </w:t>
-      </w:r>
-      <w:proofErr w:type="spellStart"/>
-      <w:r>
-        <w:rPr>
-          <w:b w:val="0"/>
-          <w:bCs w:val="0"/>
-        </w:rPr>
-        <w:t>Reinforcement</w:t>
-      </w:r>
-      <w:proofErr w:type="spellEnd"/>
-      <w:r>
-        <w:rPr>
-          <w:b w:val="0"/>
-          <w:bCs w:val="0"/>
-        </w:rPr>
-        <w:t xml:space="preserve"> Learning</w:t>
-      </w:r>
-      <w:bookmarkEnd w:id="13"/>
-    </w:p>
-    <w:p>
-      <w:pPr>
-        <w:rPr>
           <w:lang w:val="en-US"/>
         </w:rPr>
-      </w:pPr>
+        <w:t>Key concepts of Reinforcement Learning</w:t>
+      </w:r>
+      <w:bookmarkEnd w:id="11"/>
     </w:p>
     <w:p>
       <w:pPr>
@@ -5732,12 +7825,19 @@
     </w:p>
     <w:p>
       <w:pPr>
+        <w:rPr>
+          <w:lang w:val="en-US"/>
+        </w:rPr>
+      </w:pPr>
+    </w:p>
+    <w:p>
+      <w:pPr>
         <w:pStyle w:val="Heading2"/>
         <w:rPr>
           <w:lang w:val="en-GB"/>
         </w:rPr>
       </w:pPr>
-      <w:bookmarkStart w:id="14" w:name="_Toc37719988"/>
+      <w:bookmarkStart w:id="12" w:name="_Toc37719988"/>
       <w:r>
         <w:rPr>
           <w:lang w:val="en-GB"/>
@@ -5745,7 +7845,7 @@
         <w:lastRenderedPageBreak/>
         <w:t>Important frameworks</w:t>
       </w:r>
-      <w:bookmarkEnd w:id="14"/>
+      <w:bookmarkEnd w:id="12"/>
     </w:p>
     <w:p>
       <w:pPr>
@@ -5958,7 +8058,7 @@
           <w:lang w:val="en-GB"/>
         </w:rPr>
       </w:pPr>
-      <w:bookmarkStart w:id="15" w:name="_Toc37719989"/>
+      <w:bookmarkStart w:id="13" w:name="_Toc37719989"/>
       <w:bookmarkEnd w:id="5"/>
       <w:r>
         <w:rPr>
@@ -5967,7 +8067,96 @@
         <w:lastRenderedPageBreak/>
         <w:t>IMPLEMENTATION</w:t>
       </w:r>
+      <w:bookmarkEnd w:id="13"/>
+    </w:p>
+    <w:p>
+      <w:pPr>
+        <w:pStyle w:val="BodyText1"/>
+        <w:rPr>
+          <w:lang w:val="en-GB"/>
+        </w:rPr>
+      </w:pPr>
+      <w:bookmarkStart w:id="14" w:name="_Toc363738160"/>
+      <w:bookmarkEnd w:id="6"/>
+      <w:r>
+        <w:rPr>
+          <w:lang w:val="en-GB"/>
+        </w:rPr>
+        <w:t xml:space="preserve">This chapter will explain the procedure of building a text generation model from a database and apply reinforcement learning algorithms onto it. Generally, the process can be outlined as the following: </w:t>
+      </w:r>
+      <w:proofErr w:type="spellStart"/>
+      <w:r>
+        <w:rPr>
+          <w:lang w:val="en-GB"/>
+        </w:rPr>
+        <w:t>i</w:t>
+      </w:r>
+      <w:proofErr w:type="spellEnd"/>
+      <w:r>
+        <w:rPr>
+          <w:lang w:val="en-GB"/>
+        </w:rPr>
+        <w:t xml:space="preserve">) Finding a text database, ii) Building a deep learning model to study the database, iii) Applying reinforcement learning algorithms using </w:t>
+      </w:r>
+      <w:proofErr w:type="spellStart"/>
+      <w:r>
+        <w:rPr>
+          <w:lang w:val="en-GB"/>
+        </w:rPr>
+        <w:t>RLLib</w:t>
+      </w:r>
+      <w:proofErr w:type="spellEnd"/>
+      <w:r>
+        <w:rPr>
+          <w:lang w:val="en-GB"/>
+        </w:rPr>
+        <w:t>.</w:t>
+      </w:r>
+    </w:p>
+    <w:p>
+      <w:pPr>
+        <w:pStyle w:val="BodyText1"/>
+        <w:rPr>
+          <w:lang w:val="en-GB"/>
+        </w:rPr>
+      </w:pPr>
+    </w:p>
+    <w:p>
+      <w:pPr>
+        <w:pStyle w:val="Heading2"/>
+        <w:rPr>
+          <w:lang w:val="en-GB"/>
+        </w:rPr>
+      </w:pPr>
+      <w:bookmarkStart w:id="15" w:name="_Toc37719990"/>
+      <w:r>
+        <w:rPr>
+          <w:lang w:val="en-GB"/>
+        </w:rPr>
+        <w:t>Defining the m</w:t>
+      </w:r>
+      <w:r>
+        <w:rPr>
+          <w:lang w:val="en-GB"/>
+        </w:rPr>
+        <w:t>odel</w:t>
+      </w:r>
       <w:bookmarkEnd w:id="15"/>
+      <w:r>
+        <w:rPr>
+          <w:lang w:val="en-GB"/>
+        </w:rPr>
+        <w:t xml:space="preserve"> </w:t>
+      </w:r>
+    </w:p>
+    <w:p>
+      <w:pPr>
+        <w:spacing w:line="360" w:lineRule="auto"/>
+        <w:rPr>
+          <w:rFonts w:cs="Arial"/>
+          <w:lang w:val="en-GB"/>
+        </w:rPr>
+      </w:pPr>
     </w:p>
     <w:p>
       <w:pPr>
@@ -5976,100 +8165,25 @@
           <w:lang w:val="en-GB"/>
         </w:rPr>
       </w:pPr>
-      <w:bookmarkStart w:id="16" w:name="_Toc363738160"/>
-      <w:bookmarkEnd w:id="6"/>
-      <w:r>
-        <w:rPr>
-          <w:lang w:val="en-GB"/>
-        </w:rPr>
-        <w:t xml:space="preserve">This chapter will explain the procedure of building a text generation model from a database and apply reinforcement learning algorithms onto it. Generally, the process can be outlined as the following: </w:t>
-      </w:r>
-      <w:proofErr w:type="spellStart"/>
-      <w:r>
-        <w:rPr>
-          <w:lang w:val="en-GB"/>
-        </w:rPr>
-        <w:t>i</w:t>
-      </w:r>
-      <w:proofErr w:type="spellEnd"/>
-      <w:r>
-        <w:rPr>
-          <w:lang w:val="en-GB"/>
-        </w:rPr>
-        <w:t xml:space="preserve">) Finding a text database, ii) Building a deep learning model to study the database, iii) Applying reinforcement learning algorithms using </w:t>
-      </w:r>
-      <w:proofErr w:type="spellStart"/>
-      <w:r>
-        <w:rPr>
-          <w:lang w:val="en-GB"/>
-        </w:rPr>
-        <w:t>RLLib</w:t>
-      </w:r>
-      <w:proofErr w:type="spellEnd"/>
-      <w:r>
-        <w:rPr>
-          <w:lang w:val="en-GB"/>
-        </w:rPr>
-        <w:t>.</w:t>
-      </w:r>
-    </w:p>
-    <w:p>
-      <w:pPr>
-        <w:pStyle w:val="BodyText1"/>
-        <w:rPr>
-          <w:lang w:val="en-GB"/>
-        </w:rPr>
-      </w:pPr>
-    </w:p>
-    <w:p>
-      <w:pPr>
-        <w:pStyle w:val="Heading2"/>
-        <w:rPr>
-          <w:lang w:val="en-GB"/>
-        </w:rPr>
-      </w:pPr>
-      <w:bookmarkStart w:id="17" w:name="_Toc37719990"/>
-      <w:r>
-        <w:rPr>
-          <w:lang w:val="en-GB"/>
-        </w:rPr>
-        <w:t>Defining the m</w:t>
-      </w:r>
-      <w:r>
-        <w:rPr>
-          <w:lang w:val="en-GB"/>
-        </w:rPr>
-        <w:t>odel</w:t>
-      </w:r>
-      <w:bookmarkEnd w:id="17"/>
-      <w:r>
-        <w:rPr>
-          <w:lang w:val="en-GB"/>
-        </w:rPr>
-        <w:t xml:space="preserve"> </w:t>
-      </w:r>
-    </w:p>
-    <w:p>
-      <w:pPr>
-        <w:spacing w:line="360" w:lineRule="auto"/>
-        <w:rPr>
-          <w:rFonts w:cs="Arial"/>
-          <w:lang w:val="en-GB"/>
-        </w:rPr>
-      </w:pPr>
-    </w:p>
-    <w:p>
-      <w:pPr>
-        <w:pStyle w:val="BodyText1"/>
-        <w:rPr>
-          <w:lang w:val="en-GB"/>
-        </w:rPr>
-      </w:pPr>
-      <w:r>
-        <w:rPr>
-          <w:lang w:val="en-GB"/>
-        </w:rPr>
-        <w:t xml:space="preserve">Before constructing a LSTM model using </w:t>
+      <w:r>
+        <w:rPr>
+          <w:lang w:val="en-GB"/>
+        </w:rPr>
+        <w:t xml:space="preserve">Before constructing a </w:t>
+      </w:r>
+      <w:proofErr w:type="gramStart"/>
+      <w:r>
+        <w:rPr>
+          <w:lang w:val="en-GB"/>
+        </w:rPr>
+        <w:t>LSTM</w:t>
+      </w:r>
+      <w:proofErr w:type="gramEnd"/>
+      <w:r>
+        <w:rPr>
+          <w:lang w:val="en-GB"/>
+        </w:rPr>
+        <w:t xml:space="preserve"> model using </w:t>
       </w:r>
       <w:proofErr w:type="spellStart"/>
       <w:r>
@@ -7241,14 +9355,14 @@
           <w:lang w:val="en-GB"/>
         </w:rPr>
       </w:pPr>
-      <w:bookmarkStart w:id="18" w:name="_Toc37719991"/>
+      <w:bookmarkStart w:id="16" w:name="_Toc37719991"/>
       <w:r>
         <w:rPr>
           <w:lang w:val="en-GB"/>
         </w:rPr>
         <w:t>Generating text</w:t>
       </w:r>
-      <w:bookmarkEnd w:id="18"/>
+      <w:bookmarkEnd w:id="16"/>
     </w:p>
     <w:p>
       <w:pPr>
@@ -7360,7 +9474,7 @@
                     <pic:cNvPicPr/>
                   </pic:nvPicPr>
                   <pic:blipFill>
-                    <a:blip r:embed="rId15" cstate="print">
+                    <a:blip r:embed="rId19" cstate="print">
                       <a:extLst>
                         <a:ext uri="{28A0092B-C50C-407E-A947-70E740481C1C}">
                           <a14:useLocalDpi xmlns:a14="http://schemas.microsoft.com/office/drawing/2010/main" val="0"/>
@@ -7394,21 +9508,23 @@
         <w:rPr>
           <w:b w:val="0"/>
           <w:bCs w:val="0"/>
-        </w:rPr>
-      </w:pPr>
-      <w:bookmarkStart w:id="19" w:name="_Toc37601144"/>
-      <w:proofErr w:type="spellStart"/>
-      <w:r>
-        <w:t>Figure</w:t>
-      </w:r>
-      <w:proofErr w:type="spellEnd"/>
-      <w:r>
-        <w:t xml:space="preserve"> </w:t>
+          <w:lang w:val="en-US"/>
+        </w:rPr>
+      </w:pPr>
+      <w:bookmarkStart w:id="17" w:name="_Toc37601144"/>
+      <w:r>
+        <w:rPr>
+          <w:lang w:val="en-US"/>
+        </w:rPr>
+        <w:t xml:space="preserve">Figure </w:t>
       </w:r>
       <w:r>
         <w:fldChar w:fldCharType="begin"/>
       </w:r>
       <w:r>
+        <w:rPr>
+          <w:lang w:val="en-US"/>
+        </w:rPr>
         <w:instrText xml:space="preserve"> STYLEREF 2 \s </w:instrText>
       </w:r>
       <w:r>
@@ -7417,6 +9533,7 @@
       <w:r>
         <w:rPr>
           <w:noProof/>
+          <w:lang w:val="en-US"/>
         </w:rPr>
         <w:t>3.1</w:t>
       </w:r>
@@ -7427,12 +9544,18 @@
         <w:fldChar w:fldCharType="end"/>
       </w:r>
       <w:r>
+        <w:rPr>
+          <w:lang w:val="en-US"/>
+        </w:rPr>
         <w:t>.</w:t>
       </w:r>
       <w:r>
         <w:fldChar w:fldCharType="begin"/>
       </w:r>
       <w:r>
+        <w:rPr>
+          <w:lang w:val="en-US"/>
+        </w:rPr>
         <w:instrText xml:space="preserve"> SEQ Figure \* ARABIC \s 2 </w:instrText>
       </w:r>
       <w:r>
@@ -7441,6 +9564,7 @@
       <w:r>
         <w:rPr>
           <w:noProof/>
+          <w:lang w:val="en-US"/>
         </w:rPr>
         <w:t>1</w:t>
       </w:r>
@@ -7451,133 +9575,84 @@
         <w:fldChar w:fldCharType="end"/>
       </w:r>
       <w:r>
+        <w:rPr>
+          <w:lang w:val="en-US"/>
+        </w:rPr>
         <w:t xml:space="preserve"> </w:t>
       </w:r>
       <w:r>
         <w:rPr>
           <w:b w:val="0"/>
           <w:bCs w:val="0"/>
-        </w:rPr>
-        <w:t xml:space="preserve">LSTM </w:t>
+          <w:lang w:val="en-US"/>
+        </w:rPr>
+        <w:t xml:space="preserve">LSTM model for text generation using </w:t>
       </w:r>
       <w:proofErr w:type="spellStart"/>
       <w:r>
         <w:rPr>
           <w:b w:val="0"/>
           <w:bCs w:val="0"/>
-        </w:rPr>
-        <w:t>model</w:t>
-      </w:r>
-      <w:proofErr w:type="spellEnd"/>
+          <w:lang w:val="en-US"/>
+        </w:rPr>
+        <w:t>Ker</w:t>
+      </w:r>
+      <w:bookmarkEnd w:id="17"/>
       <w:r>
         <w:rPr>
           <w:b w:val="0"/>
           <w:bCs w:val="0"/>
-        </w:rPr>
-        <w:t xml:space="preserve"> for </w:t>
-      </w:r>
-      <w:proofErr w:type="spellStart"/>
-      <w:r>
-        <w:rPr>
-          <w:b w:val="0"/>
-          <w:bCs w:val="0"/>
-        </w:rPr>
-        <w:t>text</w:t>
+          <w:lang w:val="en-US"/>
+        </w:rPr>
+        <w:t>as</w:t>
       </w:r>
       <w:proofErr w:type="spellEnd"/>
-      <w:r>
-        <w:rPr>
-          <w:b w:val="0"/>
-          <w:bCs w:val="0"/>
+    </w:p>
+    <w:p>
+      <w:pPr>
+        <w:spacing w:line="360" w:lineRule="auto"/>
+        <w:rPr>
+          <w:lang w:val="en-US"/>
+        </w:rPr>
+      </w:pPr>
+    </w:p>
+    <w:p>
+      <w:pPr>
+        <w:spacing w:line="360" w:lineRule="auto"/>
+        <w:rPr>
+          <w:lang w:val="en-US"/>
+        </w:rPr>
+      </w:pPr>
+    </w:p>
+    <w:p>
+      <w:pPr>
+        <w:spacing w:line="360" w:lineRule="auto"/>
+        <w:rPr>
+          <w:lang w:val="en-US"/>
+        </w:rPr>
+      </w:pPr>
+    </w:p>
+    <w:p>
+      <w:pPr>
+        <w:pStyle w:val="Heading2"/>
+        <w:rPr>
+          <w:lang w:val="vi-VN"/>
+        </w:rPr>
+      </w:pPr>
+      <w:r>
+        <w:rPr>
+          <w:lang w:val="en-GB"/>
         </w:rPr>
         <w:t xml:space="preserve"> </w:t>
       </w:r>
-      <w:proofErr w:type="spellStart"/>
-      <w:r>
-        <w:rPr>
-          <w:b w:val="0"/>
-          <w:bCs w:val="0"/>
-        </w:rPr>
-        <w:t>generation</w:t>
-      </w:r>
-      <w:proofErr w:type="spellEnd"/>
-      <w:r>
-        <w:rPr>
-          <w:b w:val="0"/>
-          <w:bCs w:val="0"/>
-        </w:rPr>
-        <w:t xml:space="preserve"> </w:t>
-      </w:r>
-      <w:proofErr w:type="spellStart"/>
-      <w:r>
-        <w:rPr>
-          <w:b w:val="0"/>
-          <w:bCs w:val="0"/>
-        </w:rPr>
-        <w:t>using</w:t>
-      </w:r>
-      <w:proofErr w:type="spellEnd"/>
-      <w:r>
-        <w:rPr>
-          <w:b w:val="0"/>
-          <w:bCs w:val="0"/>
-        </w:rPr>
-        <w:t xml:space="preserve"> </w:t>
-      </w:r>
-      <w:proofErr w:type="spellStart"/>
-      <w:r>
-        <w:rPr>
-          <w:b w:val="0"/>
-          <w:bCs w:val="0"/>
-        </w:rPr>
-        <w:t>Ker</w:t>
-      </w:r>
-      <w:bookmarkEnd w:id="19"/>
-      <w:r>
-        <w:rPr>
-          <w:b w:val="0"/>
-          <w:bCs w:val="0"/>
-        </w:rPr>
-        <w:t>as</w:t>
-      </w:r>
-      <w:proofErr w:type="spellEnd"/>
-    </w:p>
-    <w:p>
-      <w:pPr>
-        <w:spacing w:line="360" w:lineRule="auto"/>
-      </w:pPr>
-    </w:p>
-    <w:p>
-      <w:pPr>
-        <w:spacing w:line="360" w:lineRule="auto"/>
-      </w:pPr>
-    </w:p>
-    <w:p>
-      <w:pPr>
-        <w:spacing w:line="360" w:lineRule="auto"/>
-      </w:pPr>
-    </w:p>
-    <w:p>
-      <w:pPr>
-        <w:pStyle w:val="Heading2"/>
+      <w:bookmarkStart w:id="18" w:name="_Toc37719992"/>
+      <w:r>
         <w:rPr>
           <w:lang w:val="vi-VN"/>
         </w:rPr>
-      </w:pPr>
-      <w:r>
-        <w:rPr>
-          <w:lang w:val="en-GB"/>
-        </w:rPr>
-        <w:t xml:space="preserve"> </w:t>
-      </w:r>
-      <w:bookmarkStart w:id="20" w:name="_Toc37719992"/>
-      <w:r>
-        <w:rPr>
-          <w:lang w:val="vi-VN"/>
-        </w:rPr>
         <w:t>Improving the model using Reinforcement Learning</w:t>
       </w:r>
-      <w:bookmarkEnd w:id="20"/>
+      <w:bookmarkEnd w:id="18"/>
     </w:p>
     <w:p>
       <w:pPr>
@@ -7649,7 +9724,7 @@
           <w:lang w:val="en-GB"/>
         </w:rPr>
       </w:pPr>
-      <w:bookmarkStart w:id="21" w:name="_Toc37719993"/>
+      <w:bookmarkStart w:id="19" w:name="_Toc37719993"/>
       <w:r>
         <w:rPr>
           <w:lang w:val="en-GB"/>
@@ -7663,7 +9738,7 @@
         </w:rPr>
         <w:t>Theorem</w:t>
       </w:r>
-      <w:bookmarkEnd w:id="21"/>
+      <w:bookmarkEnd w:id="19"/>
     </w:p>
     <w:p>
       <w:pPr>
@@ -8126,7 +10201,7 @@
           <w:lang w:val="en-GB"/>
         </w:rPr>
       </w:pPr>
-      <w:bookmarkStart w:id="22" w:name="_Toc37719994"/>
+      <w:bookmarkStart w:id="20" w:name="_Toc37719994"/>
       <w:r>
         <w:rPr>
           <w:lang w:val="en-GB"/>
@@ -8134,7 +10209,7 @@
         <w:lastRenderedPageBreak/>
         <w:t>RESULTS AND DISCUSSION</w:t>
       </w:r>
-      <w:bookmarkEnd w:id="22"/>
+      <w:bookmarkEnd w:id="20"/>
     </w:p>
     <w:p>
       <w:pPr>
@@ -8311,7 +10386,7 @@
           <w:lang w:val="en-GB"/>
         </w:rPr>
       </w:pPr>
-      <w:bookmarkStart w:id="23" w:name="_Toc37719995"/>
+      <w:bookmarkStart w:id="21" w:name="_Toc37719995"/>
       <w:r>
         <w:rPr>
           <w:lang w:val="en-GB"/>
@@ -8319,7 +10394,7 @@
         <w:lastRenderedPageBreak/>
         <w:t>CONCLUSION</w:t>
       </w:r>
-      <w:bookmarkEnd w:id="23"/>
+      <w:bookmarkEnd w:id="21"/>
     </w:p>
     <w:p>
       <w:pPr>
@@ -8333,9 +10408,9 @@
           <w:lang w:val="en-GB"/>
         </w:rPr>
       </w:pPr>
-      <w:bookmarkStart w:id="24" w:name="_Toc37719996"/>
-      <w:bookmarkStart w:id="25" w:name="_Toc535531177"/>
-      <w:bookmarkEnd w:id="16"/>
+      <w:bookmarkStart w:id="22" w:name="_Toc37719996"/>
+      <w:bookmarkStart w:id="23" w:name="_Toc535531177"/>
+      <w:bookmarkEnd w:id="14"/>
       <w:r>
         <w:rPr>
           <w:lang w:val="en-GB"/>
@@ -8343,7 +10418,7 @@
         <w:lastRenderedPageBreak/>
         <w:t>REFERENCES</w:t>
       </w:r>
-      <w:bookmarkEnd w:id="24"/>
+      <w:bookmarkEnd w:id="22"/>
       <w:r>
         <w:rPr>
           <w:lang w:val="en-GB"/>
@@ -8360,7 +10435,7 @@
           <w:lang w:val="en-GB"/>
         </w:rPr>
       </w:pPr>
-      <w:bookmarkStart w:id="26" w:name="_Ref19529957"/>
+      <w:bookmarkStart w:id="24" w:name="_Ref19529957"/>
       <w:r>
         <w:rPr>
           <w:lang w:val="en-GB"/>
@@ -8381,7 +10456,7 @@
         </w:rPr>
         <w:t xml:space="preserve"> Archive Network (CTAN), 2006. Available: http://www.ctan.org/pkg/listings</w:t>
       </w:r>
-      <w:bookmarkEnd w:id="26"/>
+      <w:bookmarkEnd w:id="24"/>
     </w:p>
     <w:p>
       <w:pPr>
@@ -8392,7 +10467,7 @@
           <w:lang w:val="en-GB"/>
         </w:rPr>
       </w:pPr>
-      <w:bookmarkStart w:id="27" w:name="_Ref395517103"/>
+      <w:bookmarkStart w:id="25" w:name="_Ref395517103"/>
       <w:r>
         <w:rPr>
           <w:lang w:val="en-GB"/>
@@ -8455,7 +10530,7 @@
         </w:rPr>
         <w:t xml:space="preserve">, The Not So Short Introduction to LATEX2ε – Or LATEX2ε in 157 minutes, Version 5.03, 2014, 171 p. Available: </w:t>
       </w:r>
-      <w:hyperlink r:id="rId16" w:history="1">
+      <w:hyperlink r:id="rId20" w:history="1">
         <w:r>
           <w:rPr>
             <w:lang w:val="en-GB"/>
@@ -8463,7 +10538,7 @@
           <w:t>http://www.ctan.org/tex-archive/info/lshort/english/</w:t>
         </w:r>
       </w:hyperlink>
-      <w:bookmarkEnd w:id="27"/>
+      <w:bookmarkEnd w:id="25"/>
     </w:p>
     <w:p>
       <w:pPr>
@@ -8474,12 +10549,26 @@
           <w:lang w:val="fi-FI"/>
         </w:rPr>
       </w:pPr>
-      <w:bookmarkStart w:id="28" w:name="_Ref19530672"/>
+      <w:bookmarkStart w:id="26" w:name="_Ref19530672"/>
       <w:r>
         <w:rPr>
           <w:lang w:val="fi-FI"/>
         </w:rPr>
-        <w:t xml:space="preserve">K. Ruohonen, Matemaattisen tekstin kirjoittaminen, Tampereen teknillinen yli-opisto, 2009, 7 s. </w:t>
+        <w:t xml:space="preserve">K. Ruohonen, Matemaattisen tekstin kirjoittaminen, Tampereen teknillinen </w:t>
+      </w:r>
+      <w:proofErr w:type="gramStart"/>
+      <w:r>
+        <w:rPr>
+          <w:lang w:val="fi-FI"/>
+        </w:rPr>
+        <w:t>yli-opisto</w:t>
+      </w:r>
+      <w:proofErr w:type="gramEnd"/>
+      <w:r>
+        <w:rPr>
+          <w:lang w:val="fi-FI"/>
+        </w:rPr>
+        <w:t xml:space="preserve">, 2009, 7 s. </w:t>
       </w:r>
       <w:proofErr w:type="spellStart"/>
       <w:r>
@@ -8495,7 +10584,7 @@
         </w:rPr>
         <w:t>: http://math.tut.fi/~ruohonen/D-tyo-ohje.pdf</w:t>
       </w:r>
-      <w:bookmarkEnd w:id="28"/>
+      <w:bookmarkEnd w:id="26"/>
     </w:p>
     <w:p>
       <w:pPr>
@@ -8506,7 +10595,7 @@
           <w:lang w:val="en-GB"/>
         </w:rPr>
       </w:pPr>
-      <w:bookmarkStart w:id="29" w:name="_Ref19529816"/>
+      <w:bookmarkStart w:id="27" w:name="_Ref19529816"/>
       <w:r>
         <w:rPr>
           <w:lang w:val="en-GB"/>
@@ -8527,7 +10616,7 @@
         </w:rPr>
         <w:t>, Practical advice for writing publications, course material, TKT-9617 Scientific Publishing, Tampere University of technology, Nov 2009 (updated Apr 2014), 101 p. Available http://www.cs.tut.fi/~ege/Misc/salminen_figures_styles_v15.pdf</w:t>
       </w:r>
-      <w:bookmarkEnd w:id="29"/>
+      <w:bookmarkEnd w:id="27"/>
     </w:p>
     <w:p>
       <w:pPr>
@@ -8538,7 +10627,7 @@
           <w:lang w:val="en-GB"/>
         </w:rPr>
       </w:pPr>
-      <w:bookmarkStart w:id="30" w:name="_Ref19524876"/>
+      <w:bookmarkStart w:id="28" w:name="_Ref19524876"/>
       <w:r>
         <w:rPr>
           <w:lang w:val="en-GB"/>
@@ -8563,9 +10652,9 @@
         </w:rPr>
         <w:t>. Available: POP &gt; Study info &gt; Master's thesis &gt; MSc % thesis guidelines</w:t>
       </w:r>
-      <w:bookmarkEnd w:id="30"/>
-    </w:p>
-    <w:bookmarkEnd w:id="25"/>
+      <w:bookmarkEnd w:id="28"/>
+    </w:p>
+    <w:bookmarkEnd w:id="23"/>
     <w:p>
       <w:pPr>
         <w:pStyle w:val="BibItem"/>
@@ -8580,7 +10669,7 @@
       </w:pPr>
     </w:p>
     <w:sectPr>
-      <w:headerReference w:type="default" r:id="rId17"/>
+      <w:headerReference w:type="default" r:id="rId21"/>
       <w:pgSz w:w="11906" w:h="16838" w:code="9"/>
       <w:pgMar w:top="1418" w:right="1134" w:bottom="1418" w:left="2268" w:header="709" w:footer="709" w:gutter="0"/>
       <w:pgNumType w:start="1"/>
@@ -8881,7 +10970,7 @@
         <v:path o:extrusionok="f" gradientshapeok="t" o:connecttype="rect"/>
         <o:lock v:ext="edit" aspectratio="t"/>
       </v:shapetype>
-      <v:shape id="_x0000_i1037" type="#_x0000_t75" alt="\mathbb{R}" style="width:7.05pt;height:7.05pt;visibility:visible;mso-wrap-style:square" o:bullet="t">
+      <v:shape id="_x0000_i1044" type="#_x0000_t75" alt="\mathbb{R}" style="width:7.15pt;height:7.15pt;visibility:visible;mso-wrap-style:square" o:bullet="t">
         <v:imagedata r:id="rId1" o:title="mathbb{R}"/>
       </v:shape>
     </w:pict>
@@ -14157,7 +16246,6 @@
       <w:rFonts w:ascii="Times New Roman" w:eastAsia="Times New Roman" w:hAnsi="Times New Roman" w:cs="Times New Roman"/>
       <w:sz w:val="24"/>
       <w:szCs w:val="24"/>
-      <w:lang w:val="en-VN"/>
     </w:rPr>
   </w:style>
 </w:styles>

</xml_diff>

<commit_message>
Updated thesis writing: Deep Q-learning part, included formulas and notations
</commit_message>
<xml_diff>
--- a/thesis.docx
+++ b/thesis.docx
@@ -9724,21 +9724,13 @@
           <w:lang w:val="en-GB"/>
         </w:rPr>
       </w:pPr>
-      <w:bookmarkStart w:id="19" w:name="_Toc37719993"/>
       <w:r>
         <w:rPr>
           <w:lang w:val="en-GB"/>
         </w:rPr>
         <w:lastRenderedPageBreak/>
-        <w:t xml:space="preserve">Policy Gradient </w:t>
-      </w:r>
-      <w:r>
-        <w:rPr>
-          <w:lang w:val="en-GB"/>
-        </w:rPr>
-        <w:t>Theorem</w:t>
-      </w:r>
-      <w:bookmarkEnd w:id="19"/>
+        <w:t>Deep Q-learning</w:t>
+      </w:r>
     </w:p>
     <w:p>
       <w:pPr>
@@ -9757,43 +9749,36 @@
       <w:pPr>
         <w:pStyle w:val="BodyText1"/>
         <w:rPr>
-          <w:rFonts w:eastAsiaTheme="minorEastAsia"/>
-          <w:lang w:val="en-GB"/>
-        </w:rPr>
-      </w:pPr>
-      <w:r>
-        <w:rPr>
-          <w:lang w:val="en-GB"/>
-        </w:rPr>
-        <w:t>Policy Gradient is</w:t>
-      </w:r>
-      <w:r>
-        <w:rPr>
-          <w:lang w:val="vi-VN"/>
-        </w:rPr>
-        <w:t xml:space="preserve"> a method of </w:t>
-      </w:r>
-      <w:r>
-        <w:rPr>
-          <w:lang w:val="en-GB"/>
-        </w:rPr>
-        <w:t xml:space="preserve">optimizing the policy directly, which is often parameterized by </w:t>
-      </w:r>
-      <m:oMath>
-        <m:r>
-          <w:rPr>
-            <w:rFonts w:ascii="Cambria Math" w:hAnsi="Cambria Math"/>
-            <w:lang w:val="en-GB"/>
-          </w:rPr>
-          <m:t>θ</m:t>
-        </m:r>
-      </m:oMath>
-      <w:r>
-        <w:rPr>
-          <w:rFonts w:eastAsiaTheme="minorEastAsia"/>
-          <w:lang w:val="en-GB"/>
-        </w:rPr>
-        <w:t>. In this case, the function for the reward is:</w:t>
+          <w:lang w:val="en-GB"/>
+        </w:rPr>
+      </w:pPr>
+      <w:r>
+        <w:rPr>
+          <w:lang w:val="en-GB"/>
+        </w:rPr>
+        <w:t xml:space="preserve">Deep Q-learning is a deep reinforcement learning algorithm which utilizes the concept of a Q-table. </w:t>
+      </w:r>
+    </w:p>
+    <w:p>
+      <w:pPr>
+        <w:pStyle w:val="BodyText1"/>
+        <w:rPr>
+          <w:lang w:val="en-GB"/>
+        </w:rPr>
+      </w:pPr>
+    </w:p>
+    <w:p>
+      <w:pPr>
+        <w:pStyle w:val="BodyText1"/>
+        <w:rPr>
+          <w:lang w:val="en-GB"/>
+        </w:rPr>
+      </w:pPr>
+      <w:r>
+        <w:rPr>
+          <w:lang w:val="en-GB"/>
+        </w:rPr>
+        <w:t>Q-table represents the quality of each state-action pair. Formula of updating an entry Q-learning table:</w:t>
       </w:r>
     </w:p>
     <w:p>
@@ -9811,7 +9796,7 @@
               <w:rFonts w:ascii="Cambria Math" w:hAnsi="Cambria Math"/>
               <w:lang w:val="en-GB"/>
             </w:rPr>
-            <m:t>J</m:t>
+            <m:t>Q</m:t>
           </m:r>
           <m:d>
             <m:dPr>
@@ -9829,7 +9814,7 @@
                   <w:rFonts w:ascii="Cambria Math" w:hAnsi="Cambria Math"/>
                   <w:lang w:val="en-GB"/>
                 </w:rPr>
-                <m:t>θ</m:t>
+                <m:t>s,a</m:t>
               </m:r>
             </m:e>
           </m:d>
@@ -9838,13 +9823,10 @@
               <w:rFonts w:ascii="Cambria Math" w:hAnsi="Cambria Math"/>
               <w:lang w:val="en-GB"/>
             </w:rPr>
-            <m:t xml:space="preserve">= </m:t>
+            <m:t>=r</m:t>
           </m:r>
-          <m:nary>
-            <m:naryPr>
-              <m:chr m:val="∑"/>
-              <m:limLoc m:val="undOvr"/>
-              <m:supHide m:val="1"/>
+          <m:d>
+            <m:dPr>
               <m:ctrlPr>
                 <w:rPr>
                   <w:rFonts w:ascii="Cambria Math" w:hAnsi="Cambria Math"/>
@@ -9852,18 +9834,76 @@
                   <w:lang w:val="en-GB"/>
                 </w:rPr>
               </m:ctrlPr>
-            </m:naryPr>
-            <m:sub>
+            </m:dPr>
+            <m:e>
               <m:r>
                 <w:rPr>
                   <w:rFonts w:ascii="Cambria Math" w:hAnsi="Cambria Math"/>
                   <w:lang w:val="en-GB"/>
                 </w:rPr>
-                <m:t>s∈S</m:t>
+                <m:t>s,a</m:t>
               </m:r>
-            </m:sub>
-            <m:sup/>
+            </m:e>
+          </m:d>
+          <m:r>
+            <w:rPr>
+              <w:rFonts w:ascii="Cambria Math" w:hAnsi="Cambria Math"/>
+              <w:lang w:val="en-GB"/>
+            </w:rPr>
+            <m:t>+ γ</m:t>
+          </m:r>
+          <m:func>
+            <m:funcPr>
+              <m:ctrlPr>
+                <w:rPr>
+                  <w:rFonts w:ascii="Cambria Math" w:hAnsi="Cambria Math"/>
+                  <w:i/>
+                  <w:lang w:val="en-GB"/>
+                </w:rPr>
+              </m:ctrlPr>
+            </m:funcPr>
+            <m:fName>
+              <m:limLow>
+                <m:limLowPr>
+                  <m:ctrlPr>
+                    <w:rPr>
+                      <w:rFonts w:ascii="Cambria Math" w:hAnsi="Cambria Math"/>
+                      <w:i/>
+                      <w:lang w:val="en-GB"/>
+                    </w:rPr>
+                  </m:ctrlPr>
+                </m:limLowPr>
+                <m:e>
+                  <m:r>
+                    <m:rPr>
+                      <m:sty m:val="p"/>
+                    </m:rPr>
+                    <w:rPr>
+                      <w:rFonts w:ascii="Cambria Math" w:hAnsi="Cambria Math"/>
+                      <w:lang w:val="en-GB"/>
+                    </w:rPr>
+                    <m:t>max</m:t>
+                  </m:r>
+                </m:e>
+                <m:lim>
+                  <m:r>
+                    <w:rPr>
+                      <w:rFonts w:ascii="Cambria Math" w:hAnsi="Cambria Math"/>
+                      <w:lang w:val="en-GB"/>
+                    </w:rPr>
+                    <m:t>a</m:t>
+                  </m:r>
+                </m:lim>
+              </m:limLow>
+            </m:fName>
             <m:e>
+              <m:r>
+                <w:rPr>
+                  <w:rFonts w:ascii="Cambria Math" w:hAnsi="Cambria Math"/>
+                  <w:lang w:val="en-GB"/>
+                </w:rPr>
+                <m:t>Q(</m:t>
+              </m:r>
               <m:sSup>
                 <m:sSupPr>
                   <m:ctrlPr>
@@ -9880,7 +9920,7 @@
                       <w:rFonts w:ascii="Cambria Math" w:hAnsi="Cambria Math"/>
                       <w:lang w:val="en-GB"/>
                     </w:rPr>
-                    <m:t>d</m:t>
+                    <m:t>s</m:t>
                   </m:r>
                 </m:e>
                 <m:sup>
@@ -9889,292 +9929,19 @@
                       <w:rFonts w:ascii="Cambria Math" w:hAnsi="Cambria Math"/>
                       <w:lang w:val="en-GB"/>
                     </w:rPr>
-                    <m:t>π</m:t>
+                    <m:t>'</m:t>
                   </m:r>
                 </m:sup>
               </m:sSup>
-              <m:d>
-                <m:dPr>
-                  <m:ctrlPr>
-                    <w:rPr>
-                      <w:rFonts w:ascii="Cambria Math" w:hAnsi="Cambria Math"/>
-                      <w:i/>
-                      <w:lang w:val="en-GB"/>
-                    </w:rPr>
-                  </m:ctrlPr>
-                </m:dPr>
-                <m:e>
-                  <m:r>
-                    <w:rPr>
-                      <w:rFonts w:ascii="Cambria Math" w:hAnsi="Cambria Math"/>
-                      <w:lang w:val="en-GB"/>
-                    </w:rPr>
-                    <m:t>s</m:t>
-                  </m:r>
-                </m:e>
-              </m:d>
-              <m:sSup>
-                <m:sSupPr>
-                  <m:ctrlPr>
-                    <w:rPr>
-                      <w:rFonts w:ascii="Cambria Math" w:hAnsi="Cambria Math"/>
-                      <w:i/>
-                      <w:lang w:val="en-GB"/>
-                    </w:rPr>
-                  </m:ctrlPr>
-                </m:sSupPr>
-                <m:e>
-                  <m:r>
-                    <w:rPr>
-                      <w:rFonts w:ascii="Cambria Math" w:hAnsi="Cambria Math"/>
-                      <w:lang w:val="en-GB"/>
-                    </w:rPr>
-                    <m:t>V</m:t>
-                  </m:r>
-                </m:e>
-                <m:sup>
-                  <m:r>
-                    <w:rPr>
-                      <w:rFonts w:ascii="Cambria Math" w:hAnsi="Cambria Math"/>
-                      <w:lang w:val="en-GB"/>
-                    </w:rPr>
-                    <m:t>π</m:t>
-                  </m:r>
-                </m:sup>
-              </m:sSup>
-              <m:d>
-                <m:dPr>
-                  <m:ctrlPr>
-                    <w:rPr>
-                      <w:rFonts w:ascii="Cambria Math" w:hAnsi="Cambria Math"/>
-                      <w:i/>
-                      <w:lang w:val="en-GB"/>
-                    </w:rPr>
-                  </m:ctrlPr>
-                </m:dPr>
-                <m:e>
-                  <m:r>
-                    <w:rPr>
-                      <w:rFonts w:ascii="Cambria Math" w:hAnsi="Cambria Math"/>
-                      <w:lang w:val="en-GB"/>
-                    </w:rPr>
-                    <m:t>s</m:t>
-                  </m:r>
-                </m:e>
-              </m:d>
-            </m:e>
-          </m:nary>
-          <m:r>
-            <w:rPr>
-              <w:rFonts w:ascii="Cambria Math" w:hAnsi="Cambria Math"/>
-              <w:lang w:val="en-GB"/>
-            </w:rPr>
-            <m:t xml:space="preserve">= </m:t>
-          </m:r>
-          <m:nary>
-            <m:naryPr>
-              <m:chr m:val="∑"/>
-              <m:limLoc m:val="undOvr"/>
-              <m:supHide m:val="1"/>
-              <m:ctrlPr>
-                <w:rPr>
-                  <w:rFonts w:ascii="Cambria Math" w:hAnsi="Cambria Math"/>
-                  <w:i/>
-                  <w:lang w:val="en-GB"/>
-                </w:rPr>
-              </m:ctrlPr>
-            </m:naryPr>
-            <m:sub>
               <m:r>
                 <w:rPr>
                   <w:rFonts w:ascii="Cambria Math" w:hAnsi="Cambria Math"/>
                   <w:lang w:val="en-GB"/>
                 </w:rPr>
-                <m:t>s∈S</m:t>
+                <m:t>,a)</m:t>
               </m:r>
-            </m:sub>
-            <m:sup/>
-            <m:e>
-              <m:sSup>
-                <m:sSupPr>
-                  <m:ctrlPr>
-                    <w:rPr>
-                      <w:rFonts w:ascii="Cambria Math" w:hAnsi="Cambria Math"/>
-                      <w:i/>
-                      <w:lang w:val="en-GB"/>
-                    </w:rPr>
-                  </m:ctrlPr>
-                </m:sSupPr>
-                <m:e>
-                  <m:r>
-                    <w:rPr>
-                      <w:rFonts w:ascii="Cambria Math" w:hAnsi="Cambria Math"/>
-                      <w:lang w:val="en-GB"/>
-                    </w:rPr>
-                    <m:t>d</m:t>
-                  </m:r>
-                </m:e>
-                <m:sup>
-                  <m:r>
-                    <w:rPr>
-                      <w:rFonts w:ascii="Cambria Math" w:hAnsi="Cambria Math"/>
-                      <w:lang w:val="en-GB"/>
-                    </w:rPr>
-                    <m:t>π</m:t>
-                  </m:r>
-                </m:sup>
-              </m:sSup>
-              <m:d>
-                <m:dPr>
-                  <m:ctrlPr>
-                    <w:rPr>
-                      <w:rFonts w:ascii="Cambria Math" w:hAnsi="Cambria Math"/>
-                      <w:i/>
-                      <w:lang w:val="en-GB"/>
-                    </w:rPr>
-                  </m:ctrlPr>
-                </m:dPr>
-                <m:e>
-                  <m:r>
-                    <w:rPr>
-                      <w:rFonts w:ascii="Cambria Math" w:hAnsi="Cambria Math"/>
-                      <w:lang w:val="en-GB"/>
-                    </w:rPr>
-                    <m:t>s</m:t>
-                  </m:r>
-                </m:e>
-              </m:d>
-              <m:nary>
-                <m:naryPr>
-                  <m:chr m:val="∑"/>
-                  <m:limLoc m:val="undOvr"/>
-                  <m:supHide m:val="1"/>
-                  <m:ctrlPr>
-                    <w:rPr>
-                      <w:rFonts w:ascii="Cambria Math" w:hAnsi="Cambria Math"/>
-                      <w:i/>
-                      <w:lang w:val="en-GB"/>
-                    </w:rPr>
-                  </m:ctrlPr>
-                </m:naryPr>
-                <m:sub>
-                  <m:r>
-                    <w:rPr>
-                      <w:rFonts w:ascii="Cambria Math" w:hAnsi="Cambria Math"/>
-                      <w:lang w:val="en-GB"/>
-                    </w:rPr>
-                    <m:t>a∈A</m:t>
-                  </m:r>
-                </m:sub>
-                <m:sup/>
-                <m:e>
-                  <m:sSub>
-                    <m:sSubPr>
-                      <m:ctrlPr>
-                        <w:rPr>
-                          <w:rFonts w:ascii="Cambria Math" w:hAnsi="Cambria Math"/>
-                          <w:i/>
-                          <w:lang w:val="en-GB"/>
-                        </w:rPr>
-                      </m:ctrlPr>
-                    </m:sSubPr>
-                    <m:e>
-                      <m:r>
-                        <w:rPr>
-                          <w:rFonts w:ascii="Cambria Math" w:hAnsi="Cambria Math"/>
-                          <w:lang w:val="en-GB"/>
-                        </w:rPr>
-                        <m:t>π</m:t>
-                      </m:r>
-                    </m:e>
-                    <m:sub>
-                      <m:r>
-                        <w:rPr>
-                          <w:rFonts w:ascii="Cambria Math" w:hAnsi="Cambria Math"/>
-                          <w:lang w:val="en-GB"/>
-                        </w:rPr>
-                        <m:t>θ</m:t>
-                      </m:r>
-                    </m:sub>
-                  </m:sSub>
-                  <m:d>
-                    <m:dPr>
-                      <m:endChr m:val="|"/>
-                      <m:ctrlPr>
-                        <w:rPr>
-                          <w:rFonts w:ascii="Cambria Math" w:hAnsi="Cambria Math"/>
-                          <w:i/>
-                          <w:lang w:val="en-GB"/>
-                        </w:rPr>
-                      </m:ctrlPr>
-                    </m:dPr>
-                    <m:e>
-                      <m:r>
-                        <w:rPr>
-                          <w:rFonts w:ascii="Cambria Math" w:hAnsi="Cambria Math"/>
-                          <w:lang w:val="en-GB"/>
-                        </w:rPr>
-                        <m:t>a</m:t>
-                      </m:r>
-                    </m:e>
-                  </m:d>
-                  <m:r>
-                    <w:rPr>
-                      <w:rFonts w:ascii="Cambria Math" w:hAnsi="Cambria Math"/>
-                      <w:lang w:val="en-GB"/>
-                    </w:rPr>
-                    <m:t>s)</m:t>
-                  </m:r>
-                  <m:sSup>
-                    <m:sSupPr>
-                      <m:ctrlPr>
-                        <w:rPr>
-                          <w:rFonts w:ascii="Cambria Math" w:hAnsi="Cambria Math"/>
-                          <w:i/>
-                          <w:lang w:val="en-GB"/>
-                        </w:rPr>
-                      </m:ctrlPr>
-                    </m:sSupPr>
-                    <m:e>
-                      <m:r>
-                        <m:rPr>
-                          <m:scr m:val="script"/>
-                        </m:rPr>
-                        <w:rPr>
-                          <w:rFonts w:ascii="Cambria Math" w:hAnsi="Cambria Math"/>
-                          <w:lang w:val="en-GB"/>
-                        </w:rPr>
-                        <m:t>Q</m:t>
-                      </m:r>
-                    </m:e>
-                    <m:sup>
-                      <m:r>
-                        <w:rPr>
-                          <w:rFonts w:ascii="Cambria Math" w:hAnsi="Cambria Math"/>
-                          <w:lang w:val="en-GB"/>
-                        </w:rPr>
-                        <m:t>π</m:t>
-                      </m:r>
-                    </m:sup>
-                  </m:sSup>
-                  <m:r>
-                    <w:rPr>
-                      <w:rFonts w:ascii="Cambria Math" w:hAnsi="Cambria Math"/>
-                      <w:lang w:val="en-GB"/>
-                    </w:rPr>
-                    <m:t>(s,a)</m:t>
-                  </m:r>
-                </m:e>
-              </m:nary>
             </m:e>
-          </m:nary>
-          <m:r>
-            <w:rPr>
-              <w:rFonts w:ascii="Cambria Math" w:hAnsi="Cambria Math"/>
-              <w:lang w:val="en-GB"/>
-            </w:rPr>
-            <m:t xml:space="preserve"> </m:t>
-          </m:r>
+          </m:func>
         </m:oMath>
       </m:oMathPara>
     </w:p>
@@ -10182,6 +9949,418 @@
       <w:pPr>
         <w:pStyle w:val="BodyText1"/>
         <w:rPr>
+          <w:rFonts w:eastAsiaTheme="minorEastAsia"/>
+          <w:lang w:val="en-GB"/>
+        </w:rPr>
+      </w:pPr>
+      <w:r>
+        <w:rPr>
+          <w:rFonts w:eastAsiaTheme="minorEastAsia"/>
+          <w:lang w:val="en-GB"/>
+        </w:rPr>
+        <w:t>(1)</w:t>
+      </w:r>
+    </w:p>
+    <w:p>
+      <w:pPr>
+        <w:pStyle w:val="BodyText1"/>
+        <w:rPr>
+          <w:rFonts w:eastAsiaTheme="minorEastAsia"/>
+          <w:lang w:val="en-GB"/>
+        </w:rPr>
+      </w:pPr>
+      <w:r>
+        <w:rPr>
+          <w:rFonts w:eastAsiaTheme="minorEastAsia"/>
+          <w:lang w:val="en-GB"/>
+        </w:rPr>
+        <w:t>where Q(</w:t>
+      </w:r>
+      <w:proofErr w:type="spellStart"/>
+      <w:proofErr w:type="gramStart"/>
+      <w:r>
+        <w:rPr>
+          <w:rFonts w:eastAsiaTheme="minorEastAsia"/>
+          <w:lang w:val="en-GB"/>
+        </w:rPr>
+        <w:t>s,a</w:t>
+      </w:r>
+      <w:proofErr w:type="spellEnd"/>
+      <w:proofErr w:type="gramEnd"/>
+      <w:r>
+        <w:rPr>
+          <w:rFonts w:eastAsiaTheme="minorEastAsia"/>
+          <w:lang w:val="en-GB"/>
+        </w:rPr>
+        <w:t>) is the q-value of the state-action pair s and a, r(</w:t>
+      </w:r>
+      <w:proofErr w:type="spellStart"/>
+      <w:r>
+        <w:rPr>
+          <w:rFonts w:eastAsiaTheme="minorEastAsia"/>
+          <w:lang w:val="en-GB"/>
+        </w:rPr>
+        <w:t>s,a</w:t>
+      </w:r>
+      <w:proofErr w:type="spellEnd"/>
+      <w:r>
+        <w:rPr>
+          <w:rFonts w:eastAsiaTheme="minorEastAsia"/>
+          <w:lang w:val="en-GB"/>
+        </w:rPr>
+        <w:t xml:space="preserve">) is the reward for action </w:t>
+      </w:r>
+      <w:proofErr w:type="spellStart"/>
+      <w:r>
+        <w:rPr>
+          <w:rFonts w:eastAsiaTheme="minorEastAsia"/>
+          <w:lang w:val="en-GB"/>
+        </w:rPr>
+        <w:t>a</w:t>
+      </w:r>
+      <w:proofErr w:type="spellEnd"/>
+      <w:r>
+        <w:rPr>
+          <w:rFonts w:eastAsiaTheme="minorEastAsia"/>
+          <w:lang w:val="en-GB"/>
+        </w:rPr>
+        <w:t xml:space="preserve"> at </w:t>
+      </w:r>
+      <w:proofErr w:type="spellStart"/>
+      <w:r>
+        <w:rPr>
+          <w:rFonts w:eastAsiaTheme="minorEastAsia"/>
+          <w:lang w:val="en-GB"/>
+        </w:rPr>
+        <w:t>state s</w:t>
+      </w:r>
+      <w:proofErr w:type="spellEnd"/>
+      <w:r>
+        <w:rPr>
+          <w:rFonts w:eastAsiaTheme="minorEastAsia"/>
+          <w:lang w:val="en-GB"/>
+        </w:rPr>
+        <w:t xml:space="preserve">, </w:t>
+      </w:r>
+      <m:oMath>
+        <m:r>
+          <w:rPr>
+            <w:rFonts w:ascii="Cambria Math" w:eastAsiaTheme="minorEastAsia" w:hAnsi="Cambria Math"/>
+            <w:lang w:val="en-GB"/>
+          </w:rPr>
+          <m:t>γ</m:t>
+        </m:r>
+      </m:oMath>
+      <w:r>
+        <w:rPr>
+          <w:rFonts w:eastAsiaTheme="minorEastAsia"/>
+          <w:lang w:val="en-GB"/>
+        </w:rPr>
+        <w:t xml:space="preserve"> is the discount factor (gamma) and Q(</w:t>
+      </w:r>
+      <w:proofErr w:type="spellStart"/>
+      <w:r>
+        <w:rPr>
+          <w:rFonts w:eastAsiaTheme="minorEastAsia"/>
+          <w:lang w:val="en-GB"/>
+        </w:rPr>
+        <w:t>s’,a</w:t>
+      </w:r>
+      <w:proofErr w:type="spellEnd"/>
+      <w:r>
+        <w:rPr>
+          <w:rFonts w:eastAsiaTheme="minorEastAsia"/>
+          <w:lang w:val="en-GB"/>
+        </w:rPr>
+        <w:t xml:space="preserve">) is the q-value for action </w:t>
+      </w:r>
+      <w:proofErr w:type="spellStart"/>
+      <w:r>
+        <w:rPr>
+          <w:rFonts w:eastAsiaTheme="minorEastAsia"/>
+          <w:lang w:val="en-GB"/>
+        </w:rPr>
+        <w:t>a</w:t>
+      </w:r>
+      <w:proofErr w:type="spellEnd"/>
+      <w:r>
+        <w:rPr>
+          <w:rFonts w:eastAsiaTheme="minorEastAsia"/>
+          <w:lang w:val="en-GB"/>
+        </w:rPr>
+        <w:t xml:space="preserve"> at next </w:t>
+      </w:r>
+      <w:proofErr w:type="spellStart"/>
+      <w:r>
+        <w:rPr>
+          <w:rFonts w:eastAsiaTheme="minorEastAsia"/>
+          <w:lang w:val="en-GB"/>
+        </w:rPr>
+        <w:t>state s</w:t>
+      </w:r>
+      <w:proofErr w:type="spellEnd"/>
+      <w:r>
+        <w:rPr>
+          <w:rFonts w:eastAsiaTheme="minorEastAsia"/>
+          <w:lang w:val="en-GB"/>
+        </w:rPr>
+        <w:t>’.</w:t>
+      </w:r>
+    </w:p>
+    <w:p>
+      <w:pPr>
+        <w:pStyle w:val="BodyText1"/>
+        <w:rPr>
+          <w:rFonts w:eastAsiaTheme="minorEastAsia"/>
+          <w:lang w:val="en-GB"/>
+        </w:rPr>
+      </w:pPr>
+    </w:p>
+    <w:p>
+      <w:pPr>
+        <w:pStyle w:val="BodyText1"/>
+        <w:rPr>
+          <w:rFonts w:eastAsiaTheme="minorEastAsia"/>
+          <w:lang w:val="en-GB"/>
+        </w:rPr>
+      </w:pPr>
+      <w:r>
+        <w:rPr>
+          <w:rFonts w:eastAsiaTheme="minorEastAsia"/>
+          <w:lang w:val="en-GB"/>
+        </w:rPr>
+        <w:t xml:space="preserve">Increasing or decreasing the value of the discount factor will increase or decrease the contribution of future rewards respectively. </w:t>
+      </w:r>
+    </w:p>
+    <w:p>
+      <w:pPr>
+        <w:pStyle w:val="BodyText1"/>
+        <w:rPr>
+          <w:rFonts w:eastAsiaTheme="minorEastAsia"/>
+          <w:lang w:val="en-GB"/>
+        </w:rPr>
+      </w:pPr>
+    </w:p>
+    <w:p>
+      <w:pPr>
+        <w:pStyle w:val="BodyText1"/>
+        <w:rPr>
+          <w:rFonts w:eastAsiaTheme="minorEastAsia"/>
+          <w:lang w:val="en-GB"/>
+        </w:rPr>
+      </w:pPr>
+      <w:r>
+        <w:rPr>
+          <w:rFonts w:eastAsiaTheme="minorEastAsia"/>
+          <w:b/>
+          <w:bCs/>
+          <w:lang w:val="en-GB"/>
+        </w:rPr>
+        <w:t>Deep Q-learning</w:t>
+      </w:r>
+      <w:r>
+        <w:rPr>
+          <w:rFonts w:eastAsiaTheme="minorEastAsia"/>
+          <w:lang w:val="en-GB"/>
+        </w:rPr>
+        <w:t>: 1. Next action is determined by the maximum output of the q-network</w:t>
+      </w:r>
+    </w:p>
+    <w:p>
+      <w:pPr>
+        <w:pStyle w:val="BodyText1"/>
+        <w:ind w:left="1744"/>
+        <w:rPr>
+          <w:rFonts w:eastAsiaTheme="minorEastAsia"/>
+          <w:lang w:val="en-GB"/>
+        </w:rPr>
+      </w:pPr>
+      <w:r>
+        <w:rPr>
+          <w:rFonts w:eastAsiaTheme="minorEastAsia"/>
+          <w:lang w:val="en-GB"/>
+        </w:rPr>
+        <w:t xml:space="preserve">2. The system stores the data discovered (state, action, </w:t>
+      </w:r>
+      <w:proofErr w:type="spellStart"/>
+      <w:r>
+        <w:rPr>
+          <w:rFonts w:eastAsiaTheme="minorEastAsia"/>
+          <w:lang w:val="en-GB"/>
+        </w:rPr>
+        <w:t>next_state</w:t>
+      </w:r>
+      <w:proofErr w:type="spellEnd"/>
+      <w:r>
+        <w:rPr>
+          <w:rFonts w:eastAsiaTheme="minorEastAsia"/>
+          <w:lang w:val="en-GB"/>
+        </w:rPr>
+        <w:t>) in its database.</w:t>
+      </w:r>
+    </w:p>
+    <w:p>
+      <w:pPr>
+        <w:pStyle w:val="BodyText1"/>
+        <w:ind w:left="1744"/>
+        <w:rPr>
+          <w:rFonts w:eastAsiaTheme="minorEastAsia"/>
+          <w:lang w:val="en-GB"/>
+        </w:rPr>
+      </w:pPr>
+      <w:r>
+        <w:rPr>
+          <w:rFonts w:eastAsiaTheme="minorEastAsia"/>
+          <w:lang w:val="en-GB"/>
+        </w:rPr>
+        <w:t>3. Experience replay</w:t>
+      </w:r>
+      <w:r>
+        <w:rPr>
+          <w:rFonts w:eastAsiaTheme="minorEastAsia"/>
+          <w:lang w:val="en-GB"/>
+        </w:rPr>
+        <w:t xml:space="preserve"> using replay buffer (update the q-table and update the weights of the model using the data stored)</w:t>
+      </w:r>
+    </w:p>
+    <w:p>
+      <w:pPr>
+        <w:pStyle w:val="BodyText1"/>
+        <w:rPr>
+          <w:rFonts w:eastAsiaTheme="minorEastAsia"/>
+          <w:lang w:val="en-GB"/>
+        </w:rPr>
+      </w:pPr>
+      <w:r>
+        <w:rPr>
+          <w:rFonts w:eastAsiaTheme="minorEastAsia"/>
+          <w:lang w:val="en-GB"/>
+        </w:rPr>
+        <w:t>To update the weights of the target model in deep q-learning, first of all, samples are taken from the replay buffer. Q-values of the state-action pairs from the samples will be updated based on the current q-table using the formula</w:t>
+      </w:r>
+      <w:r>
+        <w:rPr>
+          <w:rFonts w:eastAsiaTheme="minorEastAsia"/>
+          <w:lang w:val="en-GB"/>
+        </w:rPr>
+        <w:t xml:space="preserve"> (1)</w:t>
+      </w:r>
+      <w:r>
+        <w:rPr>
+          <w:rFonts w:eastAsiaTheme="minorEastAsia"/>
+          <w:lang w:val="en-GB"/>
+        </w:rPr>
+        <w:t xml:space="preserve">. The loss (in this case Huber loss for stability) will be applied calculated in order to perform backpropagation to update the weights of the model. However, to keep the policy </w:t>
+      </w:r>
+      <w:r>
+        <w:rPr>
+          <w:rFonts w:eastAsiaTheme="minorEastAsia"/>
+          <w:lang w:val="en-GB"/>
+        </w:rPr>
+        <w:t>close to th</w:t>
+      </w:r>
+      <w:r>
+        <w:rPr>
+          <w:rFonts w:eastAsiaTheme="minorEastAsia"/>
+          <w:lang w:val="en-GB"/>
+        </w:rPr>
+        <w:t>e original model, the loss function has to be modified:</w:t>
+      </w:r>
+    </w:p>
+    <w:p>
+      <w:pPr>
+        <w:pStyle w:val="BodyText1"/>
+        <w:rPr>
+          <w:rFonts w:eastAsiaTheme="minorEastAsia"/>
+          <w:lang w:val="en-GB"/>
+        </w:rPr>
+      </w:pPr>
+      <w:r>
+        <w:rPr>
+          <w:rFonts w:eastAsiaTheme="minorEastAsia"/>
+          <w:lang w:val="en-GB"/>
+        </w:rPr>
+        <w:t xml:space="preserve">loss = </w:t>
+      </w:r>
+      <w:proofErr w:type="gramStart"/>
+      <w:r>
+        <w:rPr>
+          <w:rFonts w:eastAsiaTheme="minorEastAsia"/>
+          <w:lang w:val="en-GB"/>
+        </w:rPr>
+        <w:t>Huber(</w:t>
+      </w:r>
+      <w:proofErr w:type="spellStart"/>
+      <w:proofErr w:type="gramEnd"/>
+      <w:r>
+        <w:rPr>
+          <w:rFonts w:eastAsiaTheme="minorEastAsia"/>
+          <w:lang w:val="en-GB"/>
+        </w:rPr>
+        <w:t>Q_new</w:t>
+      </w:r>
+      <w:proofErr w:type="spellEnd"/>
+      <w:r>
+        <w:rPr>
+          <w:rFonts w:eastAsiaTheme="minorEastAsia"/>
+          <w:lang w:val="en-GB"/>
+        </w:rPr>
+        <w:t xml:space="preserve">, </w:t>
+      </w:r>
+      <w:proofErr w:type="spellStart"/>
+      <w:r>
+        <w:rPr>
+          <w:rFonts w:eastAsiaTheme="minorEastAsia"/>
+          <w:lang w:val="en-GB"/>
+        </w:rPr>
+        <w:t>Q_old</w:t>
+      </w:r>
+      <w:proofErr w:type="spellEnd"/>
+      <w:r>
+        <w:rPr>
+          <w:rFonts w:eastAsiaTheme="minorEastAsia"/>
+          <w:lang w:val="en-GB"/>
+        </w:rPr>
+        <w:t>) + alpha*distance(</w:t>
+      </w:r>
+      <w:proofErr w:type="spellStart"/>
+      <w:r>
+        <w:rPr>
+          <w:rFonts w:eastAsiaTheme="minorEastAsia"/>
+          <w:lang w:val="en-GB"/>
+        </w:rPr>
+        <w:t>P_new</w:t>
+      </w:r>
+      <w:proofErr w:type="spellEnd"/>
+      <w:r>
+        <w:rPr>
+          <w:rFonts w:eastAsiaTheme="minorEastAsia"/>
+          <w:lang w:val="en-GB"/>
+        </w:rPr>
+        <w:t xml:space="preserve">, </w:t>
+      </w:r>
+      <w:proofErr w:type="spellStart"/>
+      <w:r>
+        <w:rPr>
+          <w:rFonts w:eastAsiaTheme="minorEastAsia"/>
+          <w:lang w:val="en-GB"/>
+        </w:rPr>
+        <w:t>P_super</w:t>
+      </w:r>
+      <w:proofErr w:type="spellEnd"/>
+      <w:r>
+        <w:rPr>
+          <w:rFonts w:eastAsiaTheme="minorEastAsia"/>
+          <w:lang w:val="en-GB"/>
+        </w:rPr>
+        <w:t>),</w:t>
+      </w:r>
+    </w:p>
+    <w:p>
+      <w:pPr>
+        <w:pStyle w:val="BodyText1"/>
+        <w:rPr>
+          <w:rFonts w:eastAsiaTheme="minorEastAsia"/>
           <w:lang w:val="en-GB"/>
         </w:rPr>
       </w:pPr>
@@ -10191,6 +10370,786 @@
           <w:lang w:val="en-GB"/>
         </w:rPr>
         <w:t xml:space="preserve">where </w:t>
+      </w:r>
+      <w:proofErr w:type="gramStart"/>
+      <w:r>
+        <w:rPr>
+          <w:rFonts w:eastAsiaTheme="minorEastAsia"/>
+          <w:lang w:val="en-GB"/>
+        </w:rPr>
+        <w:t>Huber(</w:t>
+      </w:r>
+      <w:proofErr w:type="spellStart"/>
+      <w:proofErr w:type="gramEnd"/>
+      <w:r>
+        <w:rPr>
+          <w:rFonts w:eastAsiaTheme="minorEastAsia"/>
+          <w:lang w:val="en-GB"/>
+        </w:rPr>
+        <w:t>Q_new</w:t>
+      </w:r>
+      <w:proofErr w:type="spellEnd"/>
+      <w:r>
+        <w:rPr>
+          <w:rFonts w:eastAsiaTheme="minorEastAsia"/>
+          <w:lang w:val="en-GB"/>
+        </w:rPr>
+        <w:t xml:space="preserve">, </w:t>
+      </w:r>
+      <w:proofErr w:type="spellStart"/>
+      <w:r>
+        <w:rPr>
+          <w:rFonts w:eastAsiaTheme="minorEastAsia"/>
+          <w:lang w:val="en-GB"/>
+        </w:rPr>
+        <w:t>Q_old</w:t>
+      </w:r>
+      <w:proofErr w:type="spellEnd"/>
+      <w:r>
+        <w:rPr>
+          <w:rFonts w:eastAsiaTheme="minorEastAsia"/>
+          <w:lang w:val="en-GB"/>
+        </w:rPr>
+        <w:t>) is the old loss, distance(</w:t>
+      </w:r>
+      <w:proofErr w:type="spellStart"/>
+      <w:r>
+        <w:rPr>
+          <w:rFonts w:eastAsiaTheme="minorEastAsia"/>
+          <w:lang w:val="en-GB"/>
+        </w:rPr>
+        <w:t>P_new</w:t>
+      </w:r>
+      <w:proofErr w:type="spellEnd"/>
+      <w:r>
+        <w:rPr>
+          <w:rFonts w:eastAsiaTheme="minorEastAsia"/>
+          <w:lang w:val="en-GB"/>
+        </w:rPr>
+        <w:t xml:space="preserve">, </w:t>
+      </w:r>
+      <w:proofErr w:type="spellStart"/>
+      <w:r>
+        <w:rPr>
+          <w:rFonts w:eastAsiaTheme="minorEastAsia"/>
+          <w:lang w:val="en-GB"/>
+        </w:rPr>
+        <w:t>P_super</w:t>
+      </w:r>
+      <w:proofErr w:type="spellEnd"/>
+      <w:r>
+        <w:rPr>
+          <w:rFonts w:eastAsiaTheme="minorEastAsia"/>
+          <w:lang w:val="en-GB"/>
+        </w:rPr>
+        <w:t xml:space="preserve">) is the Jensen-Shannon divergence. Jensen-Shannon divergence is an improved version of the </w:t>
+      </w:r>
+      <w:proofErr w:type="spellStart"/>
+      <w:r>
+        <w:rPr>
+          <w:rFonts w:eastAsiaTheme="minorEastAsia"/>
+          <w:lang w:val="en-GB"/>
+        </w:rPr>
+        <w:t>Kullback-Leibler</w:t>
+      </w:r>
+      <w:proofErr w:type="spellEnd"/>
+      <w:r>
+        <w:rPr>
+          <w:rFonts w:eastAsiaTheme="minorEastAsia"/>
+          <w:lang w:val="en-GB"/>
+        </w:rPr>
+        <w:t xml:space="preserve"> divergence which </w:t>
+      </w:r>
+      <w:r>
+        <w:rPr>
+          <w:rFonts w:eastAsiaTheme="minorEastAsia"/>
+          <w:lang w:val="en-GB"/>
+        </w:rPr>
+        <w:t>measures</w:t>
+      </w:r>
+      <w:r>
+        <w:rPr>
+          <w:rFonts w:eastAsiaTheme="minorEastAsia"/>
+          <w:lang w:val="en-GB"/>
+        </w:rPr>
+        <w:t xml:space="preserve"> the </w:t>
+      </w:r>
+      <w:r>
+        <w:rPr>
+          <w:rFonts w:eastAsiaTheme="minorEastAsia"/>
+          <w:lang w:val="en-GB"/>
+        </w:rPr>
+        <w:t>similarity</w:t>
+      </w:r>
+      <w:r>
+        <w:rPr>
+          <w:rFonts w:eastAsiaTheme="minorEastAsia"/>
+          <w:lang w:val="en-GB"/>
+        </w:rPr>
+        <w:t xml:space="preserve"> between two probability </w:t>
+      </w:r>
+      <w:r>
+        <w:rPr>
+          <w:rFonts w:eastAsiaTheme="minorEastAsia"/>
+          <w:lang w:val="en-GB"/>
+        </w:rPr>
+        <w:lastRenderedPageBreak/>
+        <w:t xml:space="preserve">distributions. It adds an upper as well as lower bound to the distance, which </w:t>
+      </w:r>
+      <w:r>
+        <w:rPr>
+          <w:rFonts w:eastAsiaTheme="minorEastAsia"/>
+          <w:lang w:val="en-GB"/>
+        </w:rPr>
+        <w:t>ensures that the value is always finite</w:t>
+      </w:r>
+      <w:r>
+        <w:rPr>
+          <w:rFonts w:eastAsiaTheme="minorEastAsia"/>
+          <w:lang w:val="en-GB"/>
+        </w:rPr>
+        <w:t>. The formula for Jensen-Shannon divergence is:</w:t>
+      </w:r>
+    </w:p>
+    <w:p>
+      <w:pPr>
+        <w:pStyle w:val="BodyText1"/>
+        <w:rPr>
+          <w:rFonts w:eastAsiaTheme="minorEastAsia"/>
+          <w:lang w:val="en-GB"/>
+        </w:rPr>
+      </w:pPr>
+      <w:r>
+        <w:rPr>
+          <w:rFonts w:eastAsiaTheme="minorEastAsia"/>
+          <w:lang w:val="en-GB"/>
+        </w:rPr>
+        <w:t>JS = 0.5*(KL-</w:t>
+      </w:r>
+      <w:proofErr w:type="gramStart"/>
+      <w:r>
+        <w:rPr>
+          <w:rFonts w:eastAsiaTheme="minorEastAsia"/>
+          <w:lang w:val="en-GB"/>
+        </w:rPr>
+        <w:t>divergence(</w:t>
+      </w:r>
+      <w:proofErr w:type="spellStart"/>
+      <w:proofErr w:type="gramEnd"/>
+      <w:r>
+        <w:rPr>
+          <w:rFonts w:eastAsiaTheme="minorEastAsia"/>
+          <w:lang w:val="en-GB"/>
+        </w:rPr>
+        <w:t>P_new</w:t>
+      </w:r>
+      <w:proofErr w:type="spellEnd"/>
+      <w:r>
+        <w:rPr>
+          <w:rFonts w:eastAsiaTheme="minorEastAsia"/>
+          <w:lang w:val="en-GB"/>
+        </w:rPr>
+        <w:t xml:space="preserve">, </w:t>
+      </w:r>
+      <w:proofErr w:type="spellStart"/>
+      <w:r>
+        <w:rPr>
+          <w:rFonts w:eastAsiaTheme="minorEastAsia"/>
+          <w:lang w:val="en-GB"/>
+        </w:rPr>
+        <w:t>P_super</w:t>
+      </w:r>
+      <w:proofErr w:type="spellEnd"/>
+      <w:r>
+        <w:rPr>
+          <w:rFonts w:eastAsiaTheme="minorEastAsia"/>
+          <w:lang w:val="en-GB"/>
+        </w:rPr>
+        <w:t xml:space="preserve">) + </w:t>
+      </w:r>
+      <w:proofErr w:type="spellStart"/>
+      <w:r>
+        <w:rPr>
+          <w:rFonts w:eastAsiaTheme="minorEastAsia"/>
+          <w:lang w:val="en-GB"/>
+        </w:rPr>
+        <w:t>KL_divergence</w:t>
+      </w:r>
+      <w:proofErr w:type="spellEnd"/>
+      <w:r>
+        <w:rPr>
+          <w:rFonts w:eastAsiaTheme="minorEastAsia"/>
+          <w:lang w:val="en-GB"/>
+        </w:rPr>
+        <w:t>(</w:t>
+      </w:r>
+      <w:proofErr w:type="spellStart"/>
+      <w:r>
+        <w:rPr>
+          <w:rFonts w:eastAsiaTheme="minorEastAsia"/>
+          <w:lang w:val="en-GB"/>
+        </w:rPr>
+        <w:t>P_super</w:t>
+      </w:r>
+      <w:proofErr w:type="spellEnd"/>
+      <w:r>
+        <w:rPr>
+          <w:rFonts w:eastAsiaTheme="minorEastAsia"/>
+          <w:lang w:val="en-GB"/>
+        </w:rPr>
+        <w:t xml:space="preserve">, </w:t>
+      </w:r>
+      <w:proofErr w:type="spellStart"/>
+      <w:r>
+        <w:rPr>
+          <w:rFonts w:eastAsiaTheme="minorEastAsia"/>
+          <w:lang w:val="en-GB"/>
+        </w:rPr>
+        <w:t>P_new</w:t>
+      </w:r>
+      <w:proofErr w:type="spellEnd"/>
+      <w:r>
+        <w:rPr>
+          <w:rFonts w:eastAsiaTheme="minorEastAsia"/>
+          <w:lang w:val="en-GB"/>
+        </w:rPr>
+        <w:t>))</w:t>
+      </w:r>
+    </w:p>
+    <w:p>
+      <w:pPr>
+        <w:pStyle w:val="BodyText1"/>
+        <w:rPr>
+          <w:rFonts w:eastAsiaTheme="minorEastAsia"/>
+          <w:lang w:val="en-GB"/>
+        </w:rPr>
+      </w:pPr>
+      <w:r>
+        <w:rPr>
+          <w:rFonts w:eastAsiaTheme="minorEastAsia"/>
+          <w:lang w:val="en-GB"/>
+        </w:rPr>
+        <w:t>Notation: Denote P(</w:t>
+      </w:r>
+      <w:proofErr w:type="spellStart"/>
+      <w:r>
+        <w:rPr>
+          <w:rFonts w:eastAsiaTheme="minorEastAsia"/>
+          <w:lang w:val="en-GB"/>
+        </w:rPr>
+        <w:t>a|s</w:t>
+      </w:r>
+      <w:proofErr w:type="spellEnd"/>
+      <w:r>
+        <w:rPr>
+          <w:rFonts w:eastAsiaTheme="minorEastAsia"/>
+          <w:lang w:val="en-GB"/>
+        </w:rPr>
+        <w:t xml:space="preserve">) as the policy mapping </w:t>
+      </w:r>
+      <w:proofErr w:type="spellStart"/>
+      <w:r>
+        <w:rPr>
+          <w:rFonts w:eastAsiaTheme="minorEastAsia"/>
+          <w:lang w:val="en-GB"/>
+        </w:rPr>
+        <w:t>state s</w:t>
+      </w:r>
+      <w:proofErr w:type="spellEnd"/>
+      <w:r>
+        <w:rPr>
+          <w:rFonts w:eastAsiaTheme="minorEastAsia"/>
+          <w:lang w:val="en-GB"/>
+        </w:rPr>
+        <w:t xml:space="preserve"> to action a</w:t>
+      </w:r>
+    </w:p>
+    <w:p>
+      <w:pPr>
+        <w:pStyle w:val="BodyText1"/>
+        <w:tabs>
+          <w:tab w:val="left" w:pos="5940"/>
+        </w:tabs>
+        <w:rPr>
+          <w:rFonts w:eastAsiaTheme="minorEastAsia"/>
+          <w:lang w:val="en-GB"/>
+        </w:rPr>
+      </w:pPr>
+      <w:r>
+        <w:rPr>
+          <w:rFonts w:eastAsiaTheme="minorEastAsia"/>
+          <w:lang w:val="en-GB"/>
+        </w:rPr>
+        <w:t>We have P(</w:t>
+      </w:r>
+      <w:proofErr w:type="spellStart"/>
+      <w:r>
+        <w:rPr>
+          <w:rFonts w:eastAsiaTheme="minorEastAsia"/>
+          <w:lang w:val="en-GB"/>
+        </w:rPr>
+        <w:t>a|s</w:t>
+      </w:r>
+      <w:proofErr w:type="spellEnd"/>
+      <w:r>
+        <w:rPr>
+          <w:rFonts w:eastAsiaTheme="minorEastAsia"/>
+          <w:lang w:val="en-GB"/>
+        </w:rPr>
+        <w:t xml:space="preserve">) = </w:t>
+      </w:r>
+      <w:proofErr w:type="spellStart"/>
+      <w:r>
+        <w:rPr>
+          <w:rFonts w:eastAsiaTheme="minorEastAsia"/>
+          <w:lang w:val="en-GB"/>
+        </w:rPr>
+        <w:t>softmax</w:t>
+      </w:r>
+      <w:proofErr w:type="spellEnd"/>
+      <w:r>
+        <w:rPr>
+          <w:rFonts w:eastAsiaTheme="minorEastAsia"/>
+          <w:lang w:val="en-GB"/>
+        </w:rPr>
+        <w:t>(Q(</w:t>
+      </w:r>
+      <w:proofErr w:type="spellStart"/>
+      <w:proofErr w:type="gramStart"/>
+      <w:r>
+        <w:rPr>
+          <w:rFonts w:eastAsiaTheme="minorEastAsia"/>
+          <w:lang w:val="en-GB"/>
+        </w:rPr>
+        <w:t>s,a</w:t>
+      </w:r>
+      <w:proofErr w:type="spellEnd"/>
+      <w:proofErr w:type="gramEnd"/>
+      <w:r>
+        <w:rPr>
+          <w:rFonts w:eastAsiaTheme="minorEastAsia"/>
+          <w:lang w:val="en-GB"/>
+        </w:rPr>
+        <w:t xml:space="preserve">)), </w:t>
+      </w:r>
+      <w:proofErr w:type="spellStart"/>
+      <w:r>
+        <w:rPr>
+          <w:rFonts w:eastAsiaTheme="minorEastAsia"/>
+          <w:lang w:val="en-GB"/>
+        </w:rPr>
+        <w:t>Q_old</w:t>
+      </w:r>
+      <w:proofErr w:type="spellEnd"/>
+      <w:r>
+        <w:rPr>
+          <w:rFonts w:eastAsiaTheme="minorEastAsia"/>
+          <w:lang w:val="en-GB"/>
+        </w:rPr>
+        <w:t>(</w:t>
+      </w:r>
+      <w:proofErr w:type="spellStart"/>
+      <w:r>
+        <w:rPr>
+          <w:rFonts w:eastAsiaTheme="minorEastAsia"/>
+          <w:lang w:val="en-GB"/>
+        </w:rPr>
+        <w:t>s,a</w:t>
+      </w:r>
+      <w:proofErr w:type="spellEnd"/>
+      <w:r>
+        <w:rPr>
+          <w:rFonts w:eastAsiaTheme="minorEastAsia"/>
+          <w:lang w:val="en-GB"/>
+        </w:rPr>
+        <w:t>) is q values of the samples before updating (</w:t>
+      </w:r>
+      <w:proofErr w:type="spellStart"/>
+      <w:r>
+        <w:rPr>
+          <w:rFonts w:eastAsiaTheme="minorEastAsia"/>
+          <w:lang w:val="en-GB"/>
+        </w:rPr>
+        <w:t>q_action</w:t>
+      </w:r>
+      <w:proofErr w:type="spellEnd"/>
+      <w:r>
+        <w:rPr>
+          <w:rFonts w:eastAsiaTheme="minorEastAsia"/>
+          <w:lang w:val="en-GB"/>
+        </w:rPr>
+        <w:t xml:space="preserve"> in the code), </w:t>
+      </w:r>
+      <w:proofErr w:type="spellStart"/>
+      <w:r>
+        <w:rPr>
+          <w:rFonts w:eastAsiaTheme="minorEastAsia"/>
+          <w:lang w:val="en-GB"/>
+        </w:rPr>
+        <w:t>Q_new</w:t>
+      </w:r>
+      <w:proofErr w:type="spellEnd"/>
+      <w:r>
+        <w:rPr>
+          <w:rFonts w:eastAsiaTheme="minorEastAsia"/>
+          <w:lang w:val="en-GB"/>
+        </w:rPr>
+        <w:t>(</w:t>
+      </w:r>
+      <w:proofErr w:type="spellStart"/>
+      <w:r>
+        <w:rPr>
+          <w:rFonts w:eastAsiaTheme="minorEastAsia"/>
+          <w:lang w:val="en-GB"/>
+        </w:rPr>
+        <w:t>s,a</w:t>
+      </w:r>
+      <w:proofErr w:type="spellEnd"/>
+      <w:r>
+        <w:rPr>
+          <w:rFonts w:eastAsiaTheme="minorEastAsia"/>
+          <w:lang w:val="en-GB"/>
+        </w:rPr>
+        <w:t>) is the q values of the samples after updating using (1) (</w:t>
+      </w:r>
+      <w:proofErr w:type="spellStart"/>
+      <w:r>
+        <w:rPr>
+          <w:rFonts w:eastAsiaTheme="minorEastAsia"/>
+          <w:lang w:val="en-GB"/>
+        </w:rPr>
+        <w:t>updated_q_values</w:t>
+      </w:r>
+      <w:proofErr w:type="spellEnd"/>
+      <w:r>
+        <w:rPr>
+          <w:rFonts w:eastAsiaTheme="minorEastAsia"/>
+          <w:lang w:val="en-GB"/>
+        </w:rPr>
+        <w:t xml:space="preserve">). </w:t>
+      </w:r>
+    </w:p>
+    <w:p>
+      <w:pPr>
+        <w:pStyle w:val="BodyText1"/>
+        <w:numPr>
+          <w:ilvl w:val="0"/>
+          <w:numId w:val="48"/>
+        </w:numPr>
+        <w:tabs>
+          <w:tab w:val="left" w:pos="5940"/>
+        </w:tabs>
+        <w:rPr>
+          <w:lang w:val="en-GB"/>
+        </w:rPr>
+      </w:pPr>
+      <w:proofErr w:type="spellStart"/>
+      <w:r>
+        <w:rPr>
+          <w:rFonts w:eastAsiaTheme="minorEastAsia"/>
+          <w:lang w:val="en-GB"/>
+        </w:rPr>
+        <w:t>P_old</w:t>
+      </w:r>
+      <w:proofErr w:type="spellEnd"/>
+      <w:r>
+        <w:rPr>
+          <w:rFonts w:eastAsiaTheme="minorEastAsia"/>
+          <w:lang w:val="en-GB"/>
+        </w:rPr>
+        <w:t>(</w:t>
+      </w:r>
+      <w:proofErr w:type="spellStart"/>
+      <w:r>
+        <w:rPr>
+          <w:rFonts w:eastAsiaTheme="minorEastAsia"/>
+          <w:lang w:val="en-GB"/>
+        </w:rPr>
+        <w:t>a|s</w:t>
+      </w:r>
+      <w:proofErr w:type="spellEnd"/>
+      <w:r>
+        <w:rPr>
+          <w:rFonts w:eastAsiaTheme="minorEastAsia"/>
+          <w:lang w:val="en-GB"/>
+        </w:rPr>
+        <w:t xml:space="preserve">) = </w:t>
+      </w:r>
+      <w:proofErr w:type="spellStart"/>
+      <w:r>
+        <w:rPr>
+          <w:rFonts w:eastAsiaTheme="minorEastAsia"/>
+          <w:lang w:val="en-GB"/>
+        </w:rPr>
+        <w:t>softmax</w:t>
+      </w:r>
+      <w:proofErr w:type="spellEnd"/>
+      <w:r>
+        <w:rPr>
+          <w:rFonts w:eastAsiaTheme="minorEastAsia"/>
+          <w:lang w:val="en-GB"/>
+        </w:rPr>
+        <w:t>(</w:t>
+      </w:r>
+      <w:proofErr w:type="spellStart"/>
+      <w:r>
+        <w:rPr>
+          <w:rFonts w:eastAsiaTheme="minorEastAsia"/>
+          <w:lang w:val="en-GB"/>
+        </w:rPr>
+        <w:t>Q_old</w:t>
+      </w:r>
+      <w:proofErr w:type="spellEnd"/>
+      <w:r>
+        <w:rPr>
+          <w:rFonts w:eastAsiaTheme="minorEastAsia"/>
+          <w:lang w:val="en-GB"/>
+        </w:rPr>
+        <w:t>(</w:t>
+      </w:r>
+      <w:proofErr w:type="spellStart"/>
+      <w:proofErr w:type="gramStart"/>
+      <w:r>
+        <w:rPr>
+          <w:rFonts w:eastAsiaTheme="minorEastAsia"/>
+          <w:lang w:val="en-GB"/>
+        </w:rPr>
+        <w:t>s,a</w:t>
+      </w:r>
+      <w:proofErr w:type="spellEnd"/>
+      <w:proofErr w:type="gramEnd"/>
+      <w:r>
+        <w:rPr>
+          <w:rFonts w:eastAsiaTheme="minorEastAsia"/>
+          <w:lang w:val="en-GB"/>
+        </w:rPr>
+        <w:t xml:space="preserve">)) </w:t>
+      </w:r>
+    </w:p>
+    <w:p>
+      <w:pPr>
+        <w:pStyle w:val="BodyText1"/>
+        <w:numPr>
+          <w:ilvl w:val="0"/>
+          <w:numId w:val="48"/>
+        </w:numPr>
+        <w:tabs>
+          <w:tab w:val="left" w:pos="5940"/>
+        </w:tabs>
+        <w:rPr>
+          <w:lang w:val="en-GB"/>
+        </w:rPr>
+      </w:pPr>
+      <w:proofErr w:type="spellStart"/>
+      <w:r>
+        <w:rPr>
+          <w:rFonts w:eastAsiaTheme="minorEastAsia"/>
+          <w:lang w:val="en-GB"/>
+        </w:rPr>
+        <w:t>P_new</w:t>
+      </w:r>
+      <w:proofErr w:type="spellEnd"/>
+      <w:r>
+        <w:rPr>
+          <w:rFonts w:eastAsiaTheme="minorEastAsia"/>
+          <w:lang w:val="en-GB"/>
+        </w:rPr>
+        <w:t>(</w:t>
+      </w:r>
+      <w:proofErr w:type="spellStart"/>
+      <w:r>
+        <w:rPr>
+          <w:rFonts w:eastAsiaTheme="minorEastAsia"/>
+          <w:lang w:val="en-GB"/>
+        </w:rPr>
+        <w:t>a|s</w:t>
+      </w:r>
+      <w:proofErr w:type="spellEnd"/>
+      <w:r>
+        <w:rPr>
+          <w:rFonts w:eastAsiaTheme="minorEastAsia"/>
+          <w:lang w:val="en-GB"/>
+        </w:rPr>
+        <w:t xml:space="preserve">) = </w:t>
+      </w:r>
+      <w:proofErr w:type="spellStart"/>
+      <w:r>
+        <w:rPr>
+          <w:rFonts w:eastAsiaTheme="minorEastAsia"/>
+          <w:lang w:val="en-GB"/>
+        </w:rPr>
+        <w:t>softmax</w:t>
+      </w:r>
+      <w:proofErr w:type="spellEnd"/>
+      <w:r>
+        <w:rPr>
+          <w:rFonts w:eastAsiaTheme="minorEastAsia"/>
+          <w:lang w:val="en-GB"/>
+        </w:rPr>
+        <w:t>(</w:t>
+      </w:r>
+      <w:proofErr w:type="spellStart"/>
+      <w:r>
+        <w:rPr>
+          <w:rFonts w:eastAsiaTheme="minorEastAsia"/>
+          <w:lang w:val="en-GB"/>
+        </w:rPr>
+        <w:t>Q_new</w:t>
+      </w:r>
+      <w:proofErr w:type="spellEnd"/>
+      <w:r>
+        <w:rPr>
+          <w:rFonts w:eastAsiaTheme="minorEastAsia"/>
+          <w:lang w:val="en-GB"/>
+        </w:rPr>
+        <w:t>(</w:t>
+      </w:r>
+      <w:proofErr w:type="spellStart"/>
+      <w:proofErr w:type="gramStart"/>
+      <w:r>
+        <w:rPr>
+          <w:rFonts w:eastAsiaTheme="minorEastAsia"/>
+          <w:lang w:val="en-GB"/>
+        </w:rPr>
+        <w:t>s,a</w:t>
+      </w:r>
+      <w:proofErr w:type="spellEnd"/>
+      <w:proofErr w:type="gramEnd"/>
+      <w:r>
+        <w:rPr>
+          <w:rFonts w:eastAsiaTheme="minorEastAsia"/>
+          <w:lang w:val="en-GB"/>
+        </w:rPr>
+        <w:t>)) (</w:t>
+      </w:r>
+      <w:proofErr w:type="spellStart"/>
+      <w:r>
+        <w:rPr>
+          <w:rFonts w:eastAsiaTheme="minorEastAsia"/>
+          <w:lang w:val="en-GB"/>
+        </w:rPr>
+        <w:t>P_new</w:t>
+      </w:r>
+      <w:proofErr w:type="spellEnd"/>
+      <w:r>
+        <w:rPr>
+          <w:rFonts w:eastAsiaTheme="minorEastAsia"/>
+          <w:lang w:val="en-GB"/>
+        </w:rPr>
+        <w:t xml:space="preserve"> in code)</w:t>
+      </w:r>
+    </w:p>
+    <w:p>
+      <w:pPr>
+        <w:pStyle w:val="BodyText1"/>
+        <w:numPr>
+          <w:ilvl w:val="0"/>
+          <w:numId w:val="48"/>
+        </w:numPr>
+        <w:tabs>
+          <w:tab w:val="left" w:pos="5940"/>
+        </w:tabs>
+        <w:rPr>
+          <w:lang w:val="en-GB"/>
+        </w:rPr>
+      </w:pPr>
+      <w:proofErr w:type="spellStart"/>
+      <w:r>
+        <w:rPr>
+          <w:rFonts w:eastAsiaTheme="minorEastAsia"/>
+          <w:lang w:val="en-GB"/>
+        </w:rPr>
+        <w:t>P_super</w:t>
+      </w:r>
+      <w:proofErr w:type="spellEnd"/>
+      <w:r>
+        <w:rPr>
+          <w:rFonts w:eastAsiaTheme="minorEastAsia"/>
+          <w:lang w:val="en-GB"/>
+        </w:rPr>
+        <w:t>(</w:t>
+      </w:r>
+      <w:proofErr w:type="spellStart"/>
+      <w:r>
+        <w:rPr>
+          <w:rFonts w:eastAsiaTheme="minorEastAsia"/>
+          <w:lang w:val="en-GB"/>
+        </w:rPr>
+        <w:t>a|s</w:t>
+      </w:r>
+      <w:proofErr w:type="spellEnd"/>
+      <w:r>
+        <w:rPr>
+          <w:rFonts w:eastAsiaTheme="minorEastAsia"/>
+          <w:lang w:val="en-GB"/>
+        </w:rPr>
+        <w:t xml:space="preserve">) = </w:t>
+      </w:r>
+      <w:proofErr w:type="spellStart"/>
+      <w:r>
+        <w:rPr>
+          <w:rFonts w:eastAsiaTheme="minorEastAsia"/>
+          <w:lang w:val="en-GB"/>
+        </w:rPr>
+        <w:t>softmax</w:t>
+      </w:r>
+      <w:proofErr w:type="spellEnd"/>
+      <w:r>
+        <w:rPr>
+          <w:rFonts w:eastAsiaTheme="minorEastAsia"/>
+          <w:lang w:val="en-GB"/>
+        </w:rPr>
+        <w:t>(</w:t>
+      </w:r>
+      <w:proofErr w:type="spellStart"/>
+      <w:r>
+        <w:rPr>
+          <w:rFonts w:eastAsiaTheme="minorEastAsia"/>
+          <w:lang w:val="en-GB"/>
+        </w:rPr>
+        <w:t>Q_super</w:t>
+      </w:r>
+      <w:proofErr w:type="spellEnd"/>
+      <w:r>
+        <w:rPr>
+          <w:rFonts w:eastAsiaTheme="minorEastAsia"/>
+          <w:lang w:val="en-GB"/>
+        </w:rPr>
+        <w:t>(</w:t>
+      </w:r>
+      <w:proofErr w:type="spellStart"/>
+      <w:proofErr w:type="gramStart"/>
+      <w:r>
+        <w:rPr>
+          <w:rFonts w:eastAsiaTheme="minorEastAsia"/>
+          <w:lang w:val="en-GB"/>
+        </w:rPr>
+        <w:t>s,a</w:t>
+      </w:r>
+      <w:proofErr w:type="spellEnd"/>
+      <w:proofErr w:type="gramEnd"/>
+      <w:r>
+        <w:rPr>
+          <w:rFonts w:eastAsiaTheme="minorEastAsia"/>
+          <w:lang w:val="en-GB"/>
+        </w:rPr>
+        <w:t>)) (</w:t>
+      </w:r>
+      <w:proofErr w:type="spellStart"/>
+      <w:r>
+        <w:rPr>
+          <w:rFonts w:eastAsiaTheme="minorEastAsia"/>
+          <w:lang w:val="en-GB"/>
+        </w:rPr>
+        <w:t>P_super</w:t>
+      </w:r>
+      <w:proofErr w:type="spellEnd"/>
+      <w:r>
+        <w:rPr>
+          <w:rFonts w:eastAsiaTheme="minorEastAsia"/>
+          <w:lang w:val="en-GB"/>
+        </w:rPr>
+        <w:t xml:space="preserve"> in code)</w:t>
       </w:r>
     </w:p>
     <w:p>
@@ -10201,7 +11160,7 @@
           <w:lang w:val="en-GB"/>
         </w:rPr>
       </w:pPr>
-      <w:bookmarkStart w:id="20" w:name="_Toc37719994"/>
+      <w:bookmarkStart w:id="19" w:name="_Toc37719994"/>
       <w:r>
         <w:rPr>
           <w:lang w:val="en-GB"/>
@@ -10209,7 +11168,7 @@
         <w:lastRenderedPageBreak/>
         <w:t>RESULTS AND DISCUSSION</w:t>
       </w:r>
-      <w:bookmarkEnd w:id="20"/>
+      <w:bookmarkEnd w:id="19"/>
     </w:p>
     <w:p>
       <w:pPr>
@@ -10386,7 +11345,7 @@
           <w:lang w:val="en-GB"/>
         </w:rPr>
       </w:pPr>
-      <w:bookmarkStart w:id="21" w:name="_Toc37719995"/>
+      <w:bookmarkStart w:id="20" w:name="_Toc37719995"/>
       <w:r>
         <w:rPr>
           <w:lang w:val="en-GB"/>
@@ -10394,7 +11353,7 @@
         <w:lastRenderedPageBreak/>
         <w:t>CONCLUSION</w:t>
       </w:r>
-      <w:bookmarkEnd w:id="21"/>
+      <w:bookmarkEnd w:id="20"/>
     </w:p>
     <w:p>
       <w:pPr>
@@ -10408,8 +11367,8 @@
           <w:lang w:val="en-GB"/>
         </w:rPr>
       </w:pPr>
-      <w:bookmarkStart w:id="22" w:name="_Toc37719996"/>
-      <w:bookmarkStart w:id="23" w:name="_Toc535531177"/>
+      <w:bookmarkStart w:id="21" w:name="_Toc37719996"/>
+      <w:bookmarkStart w:id="22" w:name="_Toc535531177"/>
       <w:bookmarkEnd w:id="14"/>
       <w:r>
         <w:rPr>
@@ -10418,7 +11377,7 @@
         <w:lastRenderedPageBreak/>
         <w:t>REFERENCES</w:t>
       </w:r>
-      <w:bookmarkEnd w:id="22"/>
+      <w:bookmarkEnd w:id="21"/>
       <w:r>
         <w:rPr>
           <w:lang w:val="en-GB"/>
@@ -10435,7 +11394,7 @@
           <w:lang w:val="en-GB"/>
         </w:rPr>
       </w:pPr>
-      <w:bookmarkStart w:id="24" w:name="_Ref19529957"/>
+      <w:bookmarkStart w:id="23" w:name="_Ref19529957"/>
       <w:r>
         <w:rPr>
           <w:lang w:val="en-GB"/>
@@ -10456,7 +11415,7 @@
         </w:rPr>
         <w:t xml:space="preserve"> Archive Network (CTAN), 2006. Available: http://www.ctan.org/pkg/listings</w:t>
       </w:r>
-      <w:bookmarkEnd w:id="24"/>
+      <w:bookmarkEnd w:id="23"/>
     </w:p>
     <w:p>
       <w:pPr>
@@ -10467,7 +11426,7 @@
           <w:lang w:val="en-GB"/>
         </w:rPr>
       </w:pPr>
-      <w:bookmarkStart w:id="25" w:name="_Ref395517103"/>
+      <w:bookmarkStart w:id="24" w:name="_Ref395517103"/>
       <w:r>
         <w:rPr>
           <w:lang w:val="en-GB"/>
@@ -10538,7 +11497,7 @@
           <w:t>http://www.ctan.org/tex-archive/info/lshort/english/</w:t>
         </w:r>
       </w:hyperlink>
-      <w:bookmarkEnd w:id="25"/>
+      <w:bookmarkEnd w:id="24"/>
     </w:p>
     <w:p>
       <w:pPr>
@@ -10549,7 +11508,7 @@
           <w:lang w:val="fi-FI"/>
         </w:rPr>
       </w:pPr>
-      <w:bookmarkStart w:id="26" w:name="_Ref19530672"/>
+      <w:bookmarkStart w:id="25" w:name="_Ref19530672"/>
       <w:r>
         <w:rPr>
           <w:lang w:val="fi-FI"/>
@@ -10584,7 +11543,7 @@
         </w:rPr>
         <w:t>: http://math.tut.fi/~ruohonen/D-tyo-ohje.pdf</w:t>
       </w:r>
-      <w:bookmarkEnd w:id="26"/>
+      <w:bookmarkEnd w:id="25"/>
     </w:p>
     <w:p>
       <w:pPr>
@@ -10595,7 +11554,7 @@
           <w:lang w:val="en-GB"/>
         </w:rPr>
       </w:pPr>
-      <w:bookmarkStart w:id="27" w:name="_Ref19529816"/>
+      <w:bookmarkStart w:id="26" w:name="_Ref19529816"/>
       <w:r>
         <w:rPr>
           <w:lang w:val="en-GB"/>
@@ -10616,7 +11575,7 @@
         </w:rPr>
         <w:t>, Practical advice for writing publications, course material, TKT-9617 Scientific Publishing, Tampere University of technology, Nov 2009 (updated Apr 2014), 101 p. Available http://www.cs.tut.fi/~ege/Misc/salminen_figures_styles_v15.pdf</w:t>
       </w:r>
-      <w:bookmarkEnd w:id="27"/>
+      <w:bookmarkEnd w:id="26"/>
     </w:p>
     <w:p>
       <w:pPr>
@@ -10627,7 +11586,7 @@
           <w:lang w:val="en-GB"/>
         </w:rPr>
       </w:pPr>
-      <w:bookmarkStart w:id="28" w:name="_Ref19524876"/>
+      <w:bookmarkStart w:id="27" w:name="_Ref19524876"/>
       <w:r>
         <w:rPr>
           <w:lang w:val="en-GB"/>
@@ -10652,9 +11611,9 @@
         </w:rPr>
         <w:t>. Available: POP &gt; Study info &gt; Master's thesis &gt; MSc % thesis guidelines</w:t>
       </w:r>
-      <w:bookmarkEnd w:id="28"/>
-    </w:p>
-    <w:bookmarkEnd w:id="23"/>
+      <w:bookmarkEnd w:id="27"/>
+    </w:p>
+    <w:bookmarkEnd w:id="22"/>
     <w:p>
       <w:pPr>
         <w:pStyle w:val="BibItem"/>
@@ -10970,7 +11929,7 @@
         <v:path o:extrusionok="f" gradientshapeok="t" o:connecttype="rect"/>
         <o:lock v:ext="edit" aspectratio="t"/>
       </v:shapetype>
-      <v:shape id="_x0000_i1044" type="#_x0000_t75" alt="\mathbb{R}" style="width:7.15pt;height:7.15pt;visibility:visible;mso-wrap-style:square" o:bullet="t">
+      <v:shape id="_x0000_i1046" type="#_x0000_t75" alt="\mathbb{R}" style="width:7.05pt;height:7.05pt;visibility:visible;mso-wrap-style:square" o:bullet="t">
         <v:imagedata r:id="rId1" o:title="mathbb{R}"/>
       </v:shape>
     </w:pict>
@@ -11161,6 +12120,119 @@
     </w:lvl>
   </w:abstractNum>
   <w:abstractNum w:abstractNumId="10" w15:restartNumberingAfterBreak="0">
+    <w:nsid w:val="036A30A9"/>
+    <w:multiLevelType w:val="hybridMultilevel"/>
+    <w:tmpl w:val="3A58C6A4"/>
+    <w:lvl w:ilvl="0" w:tplc="04243D98">
+      <w:start w:val="17"/>
+      <w:numFmt w:val="bullet"/>
+      <w:lvlText w:val="-"/>
+      <w:lvlJc w:val="left"/>
+      <w:pPr>
+        <w:ind w:left="720" w:hanging="360"/>
+      </w:pPr>
+      <w:rPr>
+        <w:rFonts w:ascii="Arial" w:eastAsiaTheme="minorEastAsia" w:hAnsi="Arial" w:cs="Arial" w:hint="default"/>
+      </w:rPr>
+    </w:lvl>
+    <w:lvl w:ilvl="1" w:tplc="08090003" w:tentative="1">
+      <w:start w:val="1"/>
+      <w:numFmt w:val="bullet"/>
+      <w:lvlText w:val="o"/>
+      <w:lvlJc w:val="left"/>
+      <w:pPr>
+        <w:ind w:left="1440" w:hanging="360"/>
+      </w:pPr>
+      <w:rPr>
+        <w:rFonts w:ascii="Courier New" w:hAnsi="Courier New" w:cs="Courier New" w:hint="default"/>
+      </w:rPr>
+    </w:lvl>
+    <w:lvl w:ilvl="2" w:tplc="08090005" w:tentative="1">
+      <w:start w:val="1"/>
+      <w:numFmt w:val="bullet"/>
+      <w:lvlText w:val=""/>
+      <w:lvlJc w:val="left"/>
+      <w:pPr>
+        <w:ind w:left="2160" w:hanging="360"/>
+      </w:pPr>
+      <w:rPr>
+        <w:rFonts w:ascii="Wingdings" w:hAnsi="Wingdings" w:hint="default"/>
+      </w:rPr>
+    </w:lvl>
+    <w:lvl w:ilvl="3" w:tplc="08090001" w:tentative="1">
+      <w:start w:val="1"/>
+      <w:numFmt w:val="bullet"/>
+      <w:lvlText w:val=""/>
+      <w:lvlJc w:val="left"/>
+      <w:pPr>
+        <w:ind w:left="2880" w:hanging="360"/>
+      </w:pPr>
+      <w:rPr>
+        <w:rFonts w:ascii="Symbol" w:hAnsi="Symbol" w:hint="default"/>
+      </w:rPr>
+    </w:lvl>
+    <w:lvl w:ilvl="4" w:tplc="08090003" w:tentative="1">
+      <w:start w:val="1"/>
+      <w:numFmt w:val="bullet"/>
+      <w:lvlText w:val="o"/>
+      <w:lvlJc w:val="left"/>
+      <w:pPr>
+        <w:ind w:left="3600" w:hanging="360"/>
+      </w:pPr>
+      <w:rPr>
+        <w:rFonts w:ascii="Courier New" w:hAnsi="Courier New" w:cs="Courier New" w:hint="default"/>
+      </w:rPr>
+    </w:lvl>
+    <w:lvl w:ilvl="5" w:tplc="08090005" w:tentative="1">
+      <w:start w:val="1"/>
+      <w:numFmt w:val="bullet"/>
+      <w:lvlText w:val=""/>
+      <w:lvlJc w:val="left"/>
+      <w:pPr>
+        <w:ind w:left="4320" w:hanging="360"/>
+      </w:pPr>
+      <w:rPr>
+        <w:rFonts w:ascii="Wingdings" w:hAnsi="Wingdings" w:hint="default"/>
+      </w:rPr>
+    </w:lvl>
+    <w:lvl w:ilvl="6" w:tplc="08090001" w:tentative="1">
+      <w:start w:val="1"/>
+      <w:numFmt w:val="bullet"/>
+      <w:lvlText w:val=""/>
+      <w:lvlJc w:val="left"/>
+      <w:pPr>
+        <w:ind w:left="5040" w:hanging="360"/>
+      </w:pPr>
+      <w:rPr>
+        <w:rFonts w:ascii="Symbol" w:hAnsi="Symbol" w:hint="default"/>
+      </w:rPr>
+    </w:lvl>
+    <w:lvl w:ilvl="7" w:tplc="08090003" w:tentative="1">
+      <w:start w:val="1"/>
+      <w:numFmt w:val="bullet"/>
+      <w:lvlText w:val="o"/>
+      <w:lvlJc w:val="left"/>
+      <w:pPr>
+        <w:ind w:left="5760" w:hanging="360"/>
+      </w:pPr>
+      <w:rPr>
+        <w:rFonts w:ascii="Courier New" w:hAnsi="Courier New" w:cs="Courier New" w:hint="default"/>
+      </w:rPr>
+    </w:lvl>
+    <w:lvl w:ilvl="8" w:tplc="08090005" w:tentative="1">
+      <w:start w:val="1"/>
+      <w:numFmt w:val="bullet"/>
+      <w:lvlText w:val=""/>
+      <w:lvlJc w:val="left"/>
+      <w:pPr>
+        <w:ind w:left="6480" w:hanging="360"/>
+      </w:pPr>
+      <w:rPr>
+        <w:rFonts w:ascii="Wingdings" w:hAnsi="Wingdings" w:hint="default"/>
+      </w:rPr>
+    </w:lvl>
+  </w:abstractNum>
+  <w:abstractNum w:abstractNumId="11" w15:restartNumberingAfterBreak="0">
     <w:nsid w:val="061A3ADF"/>
     <w:multiLevelType w:val="hybridMultilevel"/>
     <w:tmpl w:val="0A20E218"/>
@@ -11249,7 +12321,7 @@
       </w:pPr>
     </w:lvl>
   </w:abstractNum>
-  <w:abstractNum w:abstractNumId="11" w15:restartNumberingAfterBreak="0">
+  <w:abstractNum w:abstractNumId="12" w15:restartNumberingAfterBreak="0">
     <w:nsid w:val="0708016B"/>
     <w:multiLevelType w:val="hybridMultilevel"/>
     <w:tmpl w:val="101A0D42"/>
@@ -11338,7 +12410,7 @@
       </w:pPr>
     </w:lvl>
   </w:abstractNum>
-  <w:abstractNum w:abstractNumId="12" w15:restartNumberingAfterBreak="0">
+  <w:abstractNum w:abstractNumId="13" w15:restartNumberingAfterBreak="0">
     <w:nsid w:val="09DD1D9A"/>
     <w:multiLevelType w:val="multilevel"/>
     <w:tmpl w:val="A6BA9CEE"/>
@@ -11433,7 +12505,7 @@
       </w:pPr>
     </w:lvl>
   </w:abstractNum>
-  <w:abstractNum w:abstractNumId="13" w15:restartNumberingAfterBreak="0">
+  <w:abstractNum w:abstractNumId="14" w15:restartNumberingAfterBreak="0">
     <w:nsid w:val="0F427ED1"/>
     <w:multiLevelType w:val="hybridMultilevel"/>
     <w:tmpl w:val="6D2A45E8"/>
@@ -11519,7 +12591,120 @@
       </w:pPr>
     </w:lvl>
   </w:abstractNum>
-  <w:abstractNum w:abstractNumId="14" w15:restartNumberingAfterBreak="0">
+  <w:abstractNum w:abstractNumId="15" w15:restartNumberingAfterBreak="0">
+    <w:nsid w:val="16D347A2"/>
+    <w:multiLevelType w:val="hybridMultilevel"/>
+    <w:tmpl w:val="192E7630"/>
+    <w:lvl w:ilvl="0" w:tplc="136EC1FA">
+      <w:start w:val="3"/>
+      <w:numFmt w:val="bullet"/>
+      <w:lvlText w:val=""/>
+      <w:lvlJc w:val="left"/>
+      <w:pPr>
+        <w:ind w:left="720" w:hanging="360"/>
+      </w:pPr>
+      <w:rPr>
+        <w:rFonts w:ascii="Wingdings" w:eastAsiaTheme="minorEastAsia" w:hAnsi="Wingdings" w:cstheme="minorBidi" w:hint="default"/>
+      </w:rPr>
+    </w:lvl>
+    <w:lvl w:ilvl="1" w:tplc="08090003" w:tentative="1">
+      <w:start w:val="1"/>
+      <w:numFmt w:val="bullet"/>
+      <w:lvlText w:val="o"/>
+      <w:lvlJc w:val="left"/>
+      <w:pPr>
+        <w:ind w:left="1440" w:hanging="360"/>
+      </w:pPr>
+      <w:rPr>
+        <w:rFonts w:ascii="Courier New" w:hAnsi="Courier New" w:cs="Courier New" w:hint="default"/>
+      </w:rPr>
+    </w:lvl>
+    <w:lvl w:ilvl="2" w:tplc="08090005" w:tentative="1">
+      <w:start w:val="1"/>
+      <w:numFmt w:val="bullet"/>
+      <w:lvlText w:val=""/>
+      <w:lvlJc w:val="left"/>
+      <w:pPr>
+        <w:ind w:left="2160" w:hanging="360"/>
+      </w:pPr>
+      <w:rPr>
+        <w:rFonts w:ascii="Wingdings" w:hAnsi="Wingdings" w:hint="default"/>
+      </w:rPr>
+    </w:lvl>
+    <w:lvl w:ilvl="3" w:tplc="08090001" w:tentative="1">
+      <w:start w:val="1"/>
+      <w:numFmt w:val="bullet"/>
+      <w:lvlText w:val=""/>
+      <w:lvlJc w:val="left"/>
+      <w:pPr>
+        <w:ind w:left="2880" w:hanging="360"/>
+      </w:pPr>
+      <w:rPr>
+        <w:rFonts w:ascii="Symbol" w:hAnsi="Symbol" w:hint="default"/>
+      </w:rPr>
+    </w:lvl>
+    <w:lvl w:ilvl="4" w:tplc="08090003" w:tentative="1">
+      <w:start w:val="1"/>
+      <w:numFmt w:val="bullet"/>
+      <w:lvlText w:val="o"/>
+      <w:lvlJc w:val="left"/>
+      <w:pPr>
+        <w:ind w:left="3600" w:hanging="360"/>
+      </w:pPr>
+      <w:rPr>
+        <w:rFonts w:ascii="Courier New" w:hAnsi="Courier New" w:cs="Courier New" w:hint="default"/>
+      </w:rPr>
+    </w:lvl>
+    <w:lvl w:ilvl="5" w:tplc="08090005" w:tentative="1">
+      <w:start w:val="1"/>
+      <w:numFmt w:val="bullet"/>
+      <w:lvlText w:val=""/>
+      <w:lvlJc w:val="left"/>
+      <w:pPr>
+        <w:ind w:left="4320" w:hanging="360"/>
+      </w:pPr>
+      <w:rPr>
+        <w:rFonts w:ascii="Wingdings" w:hAnsi="Wingdings" w:hint="default"/>
+      </w:rPr>
+    </w:lvl>
+    <w:lvl w:ilvl="6" w:tplc="08090001" w:tentative="1">
+      <w:start w:val="1"/>
+      <w:numFmt w:val="bullet"/>
+      <w:lvlText w:val=""/>
+      <w:lvlJc w:val="left"/>
+      <w:pPr>
+        <w:ind w:left="5040" w:hanging="360"/>
+      </w:pPr>
+      <w:rPr>
+        <w:rFonts w:ascii="Symbol" w:hAnsi="Symbol" w:hint="default"/>
+      </w:rPr>
+    </w:lvl>
+    <w:lvl w:ilvl="7" w:tplc="08090003" w:tentative="1">
+      <w:start w:val="1"/>
+      <w:numFmt w:val="bullet"/>
+      <w:lvlText w:val="o"/>
+      <w:lvlJc w:val="left"/>
+      <w:pPr>
+        <w:ind w:left="5760" w:hanging="360"/>
+      </w:pPr>
+      <w:rPr>
+        <w:rFonts w:ascii="Courier New" w:hAnsi="Courier New" w:cs="Courier New" w:hint="default"/>
+      </w:rPr>
+    </w:lvl>
+    <w:lvl w:ilvl="8" w:tplc="08090005" w:tentative="1">
+      <w:start w:val="1"/>
+      <w:numFmt w:val="bullet"/>
+      <w:lvlText w:val=""/>
+      <w:lvlJc w:val="left"/>
+      <w:pPr>
+        <w:ind w:left="6480" w:hanging="360"/>
+      </w:pPr>
+      <w:rPr>
+        <w:rFonts w:ascii="Wingdings" w:hAnsi="Wingdings" w:hint="default"/>
+      </w:rPr>
+    </w:lvl>
+  </w:abstractNum>
+  <w:abstractNum w:abstractNumId="16" w15:restartNumberingAfterBreak="0">
     <w:nsid w:val="180776B3"/>
     <w:multiLevelType w:val="hybridMultilevel"/>
     <w:tmpl w:val="8D3A8B66"/>
@@ -11632,7 +12817,7 @@
       </w:rPr>
     </w:lvl>
   </w:abstractNum>
-  <w:abstractNum w:abstractNumId="15" w15:restartNumberingAfterBreak="0">
+  <w:abstractNum w:abstractNumId="17" w15:restartNumberingAfterBreak="0">
     <w:nsid w:val="20E11804"/>
     <w:multiLevelType w:val="hybridMultilevel"/>
     <w:tmpl w:val="6C30EE90"/>
@@ -11724,7 +12909,7 @@
       </w:pPr>
     </w:lvl>
   </w:abstractNum>
-  <w:abstractNum w:abstractNumId="16" w15:restartNumberingAfterBreak="0">
+  <w:abstractNum w:abstractNumId="18" w15:restartNumberingAfterBreak="0">
     <w:nsid w:val="2134054D"/>
     <w:multiLevelType w:val="hybridMultilevel"/>
     <w:tmpl w:val="4CE8F7D8"/>
@@ -11837,7 +13022,7 @@
       </w:rPr>
     </w:lvl>
   </w:abstractNum>
-  <w:abstractNum w:abstractNumId="17" w15:restartNumberingAfterBreak="0">
+  <w:abstractNum w:abstractNumId="19" w15:restartNumberingAfterBreak="0">
     <w:nsid w:val="22AB4226"/>
     <w:multiLevelType w:val="hybridMultilevel"/>
     <w:tmpl w:val="A5345974"/>
@@ -11926,7 +13111,7 @@
       </w:pPr>
     </w:lvl>
   </w:abstractNum>
-  <w:abstractNum w:abstractNumId="18" w15:restartNumberingAfterBreak="0">
+  <w:abstractNum w:abstractNumId="20" w15:restartNumberingAfterBreak="0">
     <w:nsid w:val="292777E1"/>
     <w:multiLevelType w:val="hybridMultilevel"/>
     <w:tmpl w:val="8B780934"/>
@@ -12015,7 +13200,7 @@
       </w:pPr>
     </w:lvl>
   </w:abstractNum>
-  <w:abstractNum w:abstractNumId="19" w15:restartNumberingAfterBreak="0">
+  <w:abstractNum w:abstractNumId="21" w15:restartNumberingAfterBreak="0">
     <w:nsid w:val="2B8F541C"/>
     <w:multiLevelType w:val="hybridMultilevel"/>
     <w:tmpl w:val="335A704A"/>
@@ -12104,7 +13289,7 @@
       </w:pPr>
     </w:lvl>
   </w:abstractNum>
-  <w:abstractNum w:abstractNumId="20" w15:restartNumberingAfterBreak="0">
+  <w:abstractNum w:abstractNumId="22" w15:restartNumberingAfterBreak="0">
     <w:nsid w:val="2C685CD4"/>
     <w:multiLevelType w:val="hybridMultilevel"/>
     <w:tmpl w:val="BE7AEE0C"/>
@@ -12194,7 +13379,7 @@
       </w:pPr>
     </w:lvl>
   </w:abstractNum>
-  <w:abstractNum w:abstractNumId="21" w15:restartNumberingAfterBreak="0">
+  <w:abstractNum w:abstractNumId="23" w15:restartNumberingAfterBreak="0">
     <w:nsid w:val="2F6614C5"/>
     <w:multiLevelType w:val="hybridMultilevel"/>
     <w:tmpl w:val="AB5450E4"/>
@@ -12284,7 +13469,7 @@
       </w:pPr>
     </w:lvl>
   </w:abstractNum>
-  <w:abstractNum w:abstractNumId="22" w15:restartNumberingAfterBreak="0">
+  <w:abstractNum w:abstractNumId="24" w15:restartNumberingAfterBreak="0">
     <w:nsid w:val="2F812BB1"/>
     <w:multiLevelType w:val="hybridMultilevel"/>
     <w:tmpl w:val="E20C6FE2"/>
@@ -12397,7 +13582,7 @@
       </w:rPr>
     </w:lvl>
   </w:abstractNum>
-  <w:abstractNum w:abstractNumId="23" w15:restartNumberingAfterBreak="0">
+  <w:abstractNum w:abstractNumId="25" w15:restartNumberingAfterBreak="0">
     <w:nsid w:val="337C6173"/>
     <w:multiLevelType w:val="hybridMultilevel"/>
     <w:tmpl w:val="70ACF7B0"/>
@@ -12486,7 +13671,7 @@
       </w:pPr>
     </w:lvl>
   </w:abstractNum>
-  <w:abstractNum w:abstractNumId="24" w15:restartNumberingAfterBreak="0">
+  <w:abstractNum w:abstractNumId="26" w15:restartNumberingAfterBreak="0">
     <w:nsid w:val="33E053A1"/>
     <w:multiLevelType w:val="hybridMultilevel"/>
     <w:tmpl w:val="5E8A3A2A"/>
@@ -12575,7 +13760,7 @@
       </w:pPr>
     </w:lvl>
   </w:abstractNum>
-  <w:abstractNum w:abstractNumId="25" w15:restartNumberingAfterBreak="0">
+  <w:abstractNum w:abstractNumId="27" w15:restartNumberingAfterBreak="0">
     <w:nsid w:val="35EA2292"/>
     <w:multiLevelType w:val="hybridMultilevel"/>
     <w:tmpl w:val="C258593A"/>
@@ -12661,7 +13846,7 @@
       </w:pPr>
     </w:lvl>
   </w:abstractNum>
-  <w:abstractNum w:abstractNumId="26" w15:restartNumberingAfterBreak="0">
+  <w:abstractNum w:abstractNumId="28" w15:restartNumberingAfterBreak="0">
     <w:nsid w:val="36D54C58"/>
     <w:multiLevelType w:val="hybridMultilevel"/>
     <w:tmpl w:val="F6E092D4"/>
@@ -12750,7 +13935,7 @@
       </w:pPr>
     </w:lvl>
   </w:abstractNum>
-  <w:abstractNum w:abstractNumId="27" w15:restartNumberingAfterBreak="0">
+  <w:abstractNum w:abstractNumId="29" w15:restartNumberingAfterBreak="0">
     <w:nsid w:val="391E039C"/>
     <w:multiLevelType w:val="hybridMultilevel"/>
     <w:tmpl w:val="66566226"/>
@@ -12839,7 +14024,7 @@
       </w:pPr>
     </w:lvl>
   </w:abstractNum>
-  <w:abstractNum w:abstractNumId="28" w15:restartNumberingAfterBreak="0">
+  <w:abstractNum w:abstractNumId="30" w15:restartNumberingAfterBreak="0">
     <w:nsid w:val="3B346BF0"/>
     <w:multiLevelType w:val="hybridMultilevel"/>
     <w:tmpl w:val="C4E2C3CA"/>
@@ -12925,7 +14110,7 @@
       </w:pPr>
     </w:lvl>
   </w:abstractNum>
-  <w:abstractNum w:abstractNumId="29" w15:restartNumberingAfterBreak="0">
+  <w:abstractNum w:abstractNumId="31" w15:restartNumberingAfterBreak="0">
     <w:nsid w:val="3D6B7232"/>
     <w:multiLevelType w:val="hybridMultilevel"/>
     <w:tmpl w:val="3ABC9992"/>
@@ -13060,7 +14245,7 @@
       </w:pPr>
     </w:lvl>
   </w:abstractNum>
-  <w:abstractNum w:abstractNumId="30" w15:restartNumberingAfterBreak="0">
+  <w:abstractNum w:abstractNumId="32" w15:restartNumberingAfterBreak="0">
     <w:nsid w:val="40CC16BA"/>
     <w:multiLevelType w:val="hybridMultilevel"/>
     <w:tmpl w:val="331C3762"/>
@@ -13151,7 +14336,7 @@
       </w:pPr>
     </w:lvl>
   </w:abstractNum>
-  <w:abstractNum w:abstractNumId="31" w15:restartNumberingAfterBreak="0">
+  <w:abstractNum w:abstractNumId="33" w15:restartNumberingAfterBreak="0">
     <w:nsid w:val="426B33B9"/>
     <w:multiLevelType w:val="hybridMultilevel"/>
     <w:tmpl w:val="FB405578"/>
@@ -13237,7 +14422,7 @@
       </w:pPr>
     </w:lvl>
   </w:abstractNum>
-  <w:abstractNum w:abstractNumId="32" w15:restartNumberingAfterBreak="0">
+  <w:abstractNum w:abstractNumId="34" w15:restartNumberingAfterBreak="0">
     <w:nsid w:val="42B27AE7"/>
     <w:multiLevelType w:val="hybridMultilevel"/>
     <w:tmpl w:val="F49EF522"/>
@@ -13326,7 +14511,7 @@
       </w:pPr>
     </w:lvl>
   </w:abstractNum>
-  <w:abstractNum w:abstractNumId="33" w15:restartNumberingAfterBreak="0">
+  <w:abstractNum w:abstractNumId="35" w15:restartNumberingAfterBreak="0">
     <w:nsid w:val="4DAA2ED8"/>
     <w:multiLevelType w:val="hybridMultilevel"/>
     <w:tmpl w:val="064E21BC"/>
@@ -13415,7 +14600,7 @@
       </w:pPr>
     </w:lvl>
   </w:abstractNum>
-  <w:abstractNum w:abstractNumId="34" w15:restartNumberingAfterBreak="0">
+  <w:abstractNum w:abstractNumId="36" w15:restartNumberingAfterBreak="0">
     <w:nsid w:val="51E91E70"/>
     <w:multiLevelType w:val="hybridMultilevel"/>
     <w:tmpl w:val="6C8A4818"/>
@@ -13505,7 +14690,7 @@
       </w:pPr>
     </w:lvl>
   </w:abstractNum>
-  <w:abstractNum w:abstractNumId="35" w15:restartNumberingAfterBreak="0">
+  <w:abstractNum w:abstractNumId="37" w15:restartNumberingAfterBreak="0">
     <w:nsid w:val="531100A8"/>
     <w:multiLevelType w:val="hybridMultilevel"/>
     <w:tmpl w:val="D6F27EAC"/>
@@ -13591,7 +14776,96 @@
       </w:pPr>
     </w:lvl>
   </w:abstractNum>
-  <w:abstractNum w:abstractNumId="36" w15:restartNumberingAfterBreak="0">
+  <w:abstractNum w:abstractNumId="38" w15:restartNumberingAfterBreak="0">
+    <w:nsid w:val="5A0829BF"/>
+    <w:multiLevelType w:val="hybridMultilevel"/>
+    <w:tmpl w:val="201A0AA2"/>
+    <w:lvl w:ilvl="0" w:tplc="102A9BB6">
+      <w:start w:val="1"/>
+      <w:numFmt w:val="decimal"/>
+      <w:lvlText w:val="(%1)"/>
+      <w:lvlJc w:val="left"/>
+      <w:pPr>
+        <w:ind w:left="720" w:hanging="360"/>
+      </w:pPr>
+      <w:rPr>
+        <w:rFonts w:hint="default"/>
+      </w:rPr>
+    </w:lvl>
+    <w:lvl w:ilvl="1" w:tplc="08090019" w:tentative="1">
+      <w:start w:val="1"/>
+      <w:numFmt w:val="lowerLetter"/>
+      <w:lvlText w:val="%2."/>
+      <w:lvlJc w:val="left"/>
+      <w:pPr>
+        <w:ind w:left="1440" w:hanging="360"/>
+      </w:pPr>
+    </w:lvl>
+    <w:lvl w:ilvl="2" w:tplc="0809001B" w:tentative="1">
+      <w:start w:val="1"/>
+      <w:numFmt w:val="lowerRoman"/>
+      <w:lvlText w:val="%3."/>
+      <w:lvlJc w:val="right"/>
+      <w:pPr>
+        <w:ind w:left="2160" w:hanging="180"/>
+      </w:pPr>
+    </w:lvl>
+    <w:lvl w:ilvl="3" w:tplc="0809000F" w:tentative="1">
+      <w:start w:val="1"/>
+      <w:numFmt w:val="decimal"/>
+      <w:lvlText w:val="%4."/>
+      <w:lvlJc w:val="left"/>
+      <w:pPr>
+        <w:ind w:left="2880" w:hanging="360"/>
+      </w:pPr>
+    </w:lvl>
+    <w:lvl w:ilvl="4" w:tplc="08090019" w:tentative="1">
+      <w:start w:val="1"/>
+      <w:numFmt w:val="lowerLetter"/>
+      <w:lvlText w:val="%5."/>
+      <w:lvlJc w:val="left"/>
+      <w:pPr>
+        <w:ind w:left="3600" w:hanging="360"/>
+      </w:pPr>
+    </w:lvl>
+    <w:lvl w:ilvl="5" w:tplc="0809001B" w:tentative="1">
+      <w:start w:val="1"/>
+      <w:numFmt w:val="lowerRoman"/>
+      <w:lvlText w:val="%6."/>
+      <w:lvlJc w:val="right"/>
+      <w:pPr>
+        <w:ind w:left="4320" w:hanging="180"/>
+      </w:pPr>
+    </w:lvl>
+    <w:lvl w:ilvl="6" w:tplc="0809000F" w:tentative="1">
+      <w:start w:val="1"/>
+      <w:numFmt w:val="decimal"/>
+      <w:lvlText w:val="%7."/>
+      <w:lvlJc w:val="left"/>
+      <w:pPr>
+        <w:ind w:left="5040" w:hanging="360"/>
+      </w:pPr>
+    </w:lvl>
+    <w:lvl w:ilvl="7" w:tplc="08090019" w:tentative="1">
+      <w:start w:val="1"/>
+      <w:numFmt w:val="lowerLetter"/>
+      <w:lvlText w:val="%8."/>
+      <w:lvlJc w:val="left"/>
+      <w:pPr>
+        <w:ind w:left="5760" w:hanging="360"/>
+      </w:pPr>
+    </w:lvl>
+    <w:lvl w:ilvl="8" w:tplc="0809001B" w:tentative="1">
+      <w:start w:val="1"/>
+      <w:numFmt w:val="lowerRoman"/>
+      <w:lvlText w:val="%9."/>
+      <w:lvlJc w:val="right"/>
+      <w:pPr>
+        <w:ind w:left="6480" w:hanging="180"/>
+      </w:pPr>
+    </w:lvl>
+  </w:abstractNum>
+  <w:abstractNum w:abstractNumId="39" w15:restartNumberingAfterBreak="0">
     <w:nsid w:val="5D9F5EEA"/>
     <w:multiLevelType w:val="multilevel"/>
     <w:tmpl w:val="6ED6A7BA"/>
@@ -13712,7 +14986,7 @@
       </w:rPr>
     </w:lvl>
   </w:abstractNum>
-  <w:abstractNum w:abstractNumId="37" w15:restartNumberingAfterBreak="0">
+  <w:abstractNum w:abstractNumId="40" w15:restartNumberingAfterBreak="0">
     <w:nsid w:val="60060B71"/>
     <w:multiLevelType w:val="hybridMultilevel"/>
     <w:tmpl w:val="20BE785A"/>
@@ -13803,7 +15077,7 @@
       </w:pPr>
     </w:lvl>
   </w:abstractNum>
-  <w:abstractNum w:abstractNumId="38" w15:restartNumberingAfterBreak="0">
+  <w:abstractNum w:abstractNumId="41" w15:restartNumberingAfterBreak="0">
     <w:nsid w:val="71BB73D0"/>
     <w:multiLevelType w:val="hybridMultilevel"/>
     <w:tmpl w:val="651A0100"/>
@@ -13892,7 +15166,7 @@
       </w:pPr>
     </w:lvl>
   </w:abstractNum>
-  <w:abstractNum w:abstractNumId="39" w15:restartNumberingAfterBreak="0">
+  <w:abstractNum w:abstractNumId="42" w15:restartNumberingAfterBreak="0">
     <w:nsid w:val="74E12EC6"/>
     <w:multiLevelType w:val="hybridMultilevel"/>
     <w:tmpl w:val="C432472E"/>
@@ -14005,7 +15279,7 @@
       </w:rPr>
     </w:lvl>
   </w:abstractNum>
-  <w:abstractNum w:abstractNumId="40" w15:restartNumberingAfterBreak="0">
+  <w:abstractNum w:abstractNumId="43" w15:restartNumberingAfterBreak="0">
     <w:nsid w:val="7BFA6880"/>
     <w:multiLevelType w:val="hybridMultilevel"/>
     <w:tmpl w:val="A25AF572"/>
@@ -14141,7 +15415,7 @@
       </w:pPr>
     </w:lvl>
   </w:abstractNum>
-  <w:abstractNum w:abstractNumId="41" w15:restartNumberingAfterBreak="0">
+  <w:abstractNum w:abstractNumId="44" w15:restartNumberingAfterBreak="0">
     <w:nsid w:val="7C645B45"/>
     <w:multiLevelType w:val="hybridMultilevel"/>
     <w:tmpl w:val="574A4A72"/>
@@ -14227,7 +15501,7 @@
       </w:pPr>
     </w:lvl>
   </w:abstractNum>
-  <w:abstractNum w:abstractNumId="42" w15:restartNumberingAfterBreak="0">
+  <w:abstractNum w:abstractNumId="45" w15:restartNumberingAfterBreak="0">
     <w:nsid w:val="7E4C0ECE"/>
     <w:multiLevelType w:val="hybridMultilevel"/>
     <w:tmpl w:val="4E0A4B68"/>
@@ -14368,64 +15642,64 @@
     </w:lvl>
   </w:abstractNum>
   <w:num w:numId="1">
+    <w:abstractNumId w:val="13"/>
+  </w:num>
+  <w:num w:numId="2">
+    <w:abstractNumId w:val="18"/>
+  </w:num>
+  <w:num w:numId="3">
+    <w:abstractNumId w:val="45"/>
+  </w:num>
+  <w:num w:numId="4">
+    <w:abstractNumId w:val="21"/>
+  </w:num>
+  <w:num w:numId="5">
+    <w:abstractNumId w:val="24"/>
+  </w:num>
+  <w:num w:numId="6">
     <w:abstractNumId w:val="12"/>
   </w:num>
-  <w:num w:numId="2">
+  <w:num w:numId="7">
+    <w:abstractNumId w:val="20"/>
+  </w:num>
+  <w:num w:numId="8">
+    <w:abstractNumId w:val="14"/>
+  </w:num>
+  <w:num w:numId="9">
+    <w:abstractNumId w:val="42"/>
+  </w:num>
+  <w:num w:numId="10">
     <w:abstractNumId w:val="16"/>
   </w:num>
-  <w:num w:numId="3">
-    <w:abstractNumId w:val="42"/>
+  <w:num w:numId="11">
+    <w:abstractNumId w:val="37"/>
   </w:num>
-  <w:num w:numId="4">
+  <w:num w:numId="12">
+    <w:abstractNumId w:val="44"/>
+  </w:num>
+  <w:num w:numId="13">
+    <w:abstractNumId w:val="30"/>
+  </w:num>
+  <w:num w:numId="14">
     <w:abstractNumId w:val="19"/>
   </w:num>
-  <w:num w:numId="5">
-    <w:abstractNumId w:val="22"/>
+  <w:num w:numId="15">
+    <w:abstractNumId w:val="33"/>
   </w:num>
-  <w:num w:numId="6">
+  <w:num w:numId="16">
+    <w:abstractNumId w:val="27"/>
+  </w:num>
+  <w:num w:numId="17">
     <w:abstractNumId w:val="11"/>
   </w:num>
-  <w:num w:numId="7">
-    <w:abstractNumId w:val="18"/>
+  <w:num w:numId="18">
+    <w:abstractNumId w:val="26"/>
   </w:num>
-  <w:num w:numId="8">
-    <w:abstractNumId w:val="13"/>
-  </w:num>
-  <w:num w:numId="9">
-    <w:abstractNumId w:val="39"/>
-  </w:num>
-  <w:num w:numId="10">
-    <w:abstractNumId w:val="14"/>
-  </w:num>
-  <w:num w:numId="11">
-    <w:abstractNumId w:val="35"/>
-  </w:num>
-  <w:num w:numId="12">
-    <w:abstractNumId w:val="41"/>
-  </w:num>
-  <w:num w:numId="13">
+  <w:num w:numId="19">
     <w:abstractNumId w:val="28"/>
   </w:num>
-  <w:num w:numId="14">
-    <w:abstractNumId w:val="17"/>
-  </w:num>
-  <w:num w:numId="15">
-    <w:abstractNumId w:val="31"/>
-  </w:num>
-  <w:num w:numId="16">
-    <w:abstractNumId w:val="25"/>
-  </w:num>
-  <w:num w:numId="17">
-    <w:abstractNumId w:val="10"/>
-  </w:num>
-  <w:num w:numId="18">
-    <w:abstractNumId w:val="24"/>
-  </w:num>
-  <w:num w:numId="19">
-    <w:abstractNumId w:val="26"/>
-  </w:num>
   <w:num w:numId="20">
-    <w:abstractNumId w:val="21"/>
+    <w:abstractNumId w:val="23"/>
   </w:num>
   <w:num w:numId="21">
     <w:abstractNumId w:val="9"/>
@@ -14458,58 +15732,67 @@
     <w:abstractNumId w:val="0"/>
   </w:num>
   <w:num w:numId="31">
-    <w:abstractNumId w:val="27"/>
+    <w:abstractNumId w:val="29"/>
   </w:num>
   <w:num w:numId="32">
-    <w:abstractNumId w:val="38"/>
+    <w:abstractNumId w:val="41"/>
   </w:num>
   <w:num w:numId="33">
-    <w:abstractNumId w:val="29"/>
+    <w:abstractNumId w:val="31"/>
   </w:num>
   <w:num w:numId="34">
+    <w:abstractNumId w:val="43"/>
+  </w:num>
+  <w:num w:numId="35">
+    <w:abstractNumId w:val="36"/>
+  </w:num>
+  <w:num w:numId="36">
+    <w:abstractNumId w:val="17"/>
+  </w:num>
+  <w:num w:numId="37">
+    <w:abstractNumId w:val="25"/>
+  </w:num>
+  <w:num w:numId="38">
+    <w:abstractNumId w:val="22"/>
+  </w:num>
+  <w:num w:numId="39">
+    <w:abstractNumId w:val="32"/>
+  </w:num>
+  <w:num w:numId="40">
+    <w:abstractNumId w:val="35"/>
+  </w:num>
+  <w:num w:numId="41">
+    <w:abstractNumId w:val="34"/>
+  </w:num>
+  <w:num w:numId="42">
     <w:abstractNumId w:val="40"/>
   </w:num>
-  <w:num w:numId="35">
-    <w:abstractNumId w:val="34"/>
-  </w:num>
-  <w:num w:numId="36">
-    <w:abstractNumId w:val="15"/>
-  </w:num>
-  <w:num w:numId="37">
-    <w:abstractNumId w:val="23"/>
-  </w:num>
-  <w:num w:numId="38">
-    <w:abstractNumId w:val="20"/>
-  </w:num>
-  <w:num w:numId="39">
-    <w:abstractNumId w:val="30"/>
-  </w:num>
-  <w:num w:numId="40">
-    <w:abstractNumId w:val="33"/>
-  </w:num>
-  <w:num w:numId="41">
-    <w:abstractNumId w:val="32"/>
-  </w:num>
-  <w:num w:numId="42">
-    <w:abstractNumId w:val="37"/>
-  </w:num>
   <w:num w:numId="43">
-    <w:abstractNumId w:val="37"/>
+    <w:abstractNumId w:val="40"/>
     <w:lvlOverride w:ilvl="0">
       <w:startOverride w:val="1"/>
     </w:lvlOverride>
   </w:num>
   <w:num w:numId="44">
-    <w:abstractNumId w:val="40"/>
+    <w:abstractNumId w:val="43"/>
     <w:lvlOverride w:ilvl="0">
       <w:startOverride w:val="1"/>
     </w:lvlOverride>
   </w:num>
   <w:num w:numId="45">
-    <w:abstractNumId w:val="40"/>
+    <w:abstractNumId w:val="43"/>
   </w:num>
   <w:num w:numId="46">
-    <w:abstractNumId w:val="36"/>
+    <w:abstractNumId w:val="39"/>
+  </w:num>
+  <w:num w:numId="47">
+    <w:abstractNumId w:val="10"/>
+  </w:num>
+  <w:num w:numId="48">
+    <w:abstractNumId w:val="15"/>
+  </w:num>
+  <w:num w:numId="49">
+    <w:abstractNumId w:val="38"/>
   </w:num>
   <w:numIdMacAtCleanup w:val="7"/>
 </w:numbering>

</xml_diff>